<commit_message>
Listo para segundo parcial v1.2
</commit_message>
<xml_diff>
--- a/ESPECIFICACIONES.docx
+++ b/ESPECIFICACIONES.docx
@@ -1,12 +1,22 @@
 
 <file path=word/document.xml><?xml version="1.0" encoding="utf-8"?>
-<w:document xmlns:wpc="http://schemas.microsoft.com/office/word/2010/wordprocessingCanvas" xmlns:cx="http://schemas.microsoft.com/office/drawing/2014/chartex" xmlns:cx1="http://schemas.microsoft.com/office/drawing/2015/9/8/chartex" xmlns:cx2="http://schemas.microsoft.com/office/drawing/2015/10/21/chartex" xmlns:cx3="http://schemas.microsoft.com/office/drawing/2016/5/9/chartex" xmlns:cx4="http://schemas.microsoft.com/office/drawing/2016/5/10/chartex" xmlns:cx5="http://schemas.microsoft.com/office/drawing/2016/5/11/chartex" xmlns:cx6="http://schemas.microsoft.com/office/drawing/2016/5/12/chartex" xmlns:cx7="http://schemas.microsoft.com/office/drawing/2016/5/13/chartex" xmlns:cx8="http://schemas.microsoft.com/office/drawing/2016/5/14/chartex" xmlns:mc="http://schemas.openxmlformats.org/markup-compatibility/2006" xmlns:aink="http://schemas.microsoft.com/office/drawing/2016/ink" xmlns:am3d="http://schemas.microsoft.com/office/drawing/2017/model3d" xmlns:o="urn:schemas-microsoft-com:office:office" xmlns:r="http://schemas.openxmlformats.org/officeDocument/2006/relationships" xmlns:m="http://schemas.openxmlformats.org/officeDocument/2006/math" xmlns:v="urn:schemas-microsoft-com:vml" xmlns:wp14="http://schemas.microsoft.com/office/word/2010/wordprocessingDrawing" xmlns:wp="http://schemas.openxmlformats.org/drawingml/2006/wordprocessingDrawing" xmlns:w10="urn:schemas-microsoft-com:office:word" xmlns:w="http://schemas.openxmlformats.org/wordprocessingml/2006/main" xmlns:w14="http://schemas.microsoft.com/office/word/2010/wordml" xmlns:w15="http://schemas.microsoft.com/office/word/2012/wordml" xmlns:w16cid="http://schemas.microsoft.com/office/word/2016/wordml/cid" xmlns:w16se="http://schemas.microsoft.com/office/word/2015/wordml/symex" xmlns:wpg="http://schemas.microsoft.com/office/word/2010/wordprocessingGroup" xmlns:wpi="http://schemas.microsoft.com/office/word/2010/wordprocessingInk" xmlns:wne="http://schemas.microsoft.com/office/word/2006/wordml" xmlns:wps="http://schemas.microsoft.com/office/word/2010/wordprocessingShape" mc:Ignorable="w14 w15 w16se w16cid wp14">
+<w:document xmlns:wpc="http://schemas.microsoft.com/office/word/2010/wordprocessingCanvas" xmlns:mc="http://schemas.openxmlformats.org/markup-compatibility/2006" xmlns:o="urn:schemas-microsoft-com:office:office" xmlns:r="http://schemas.openxmlformats.org/officeDocument/2006/relationships" xmlns:m="http://schemas.openxmlformats.org/officeDocument/2006/math" xmlns:v="urn:schemas-microsoft-com:vml" xmlns:wp14="http://schemas.microsoft.com/office/word/2010/wordprocessingDrawing" xmlns:wp="http://schemas.openxmlformats.org/drawingml/2006/wordprocessingDrawing" xmlns:w="http://schemas.openxmlformats.org/wordprocessingml/2006/main" xmlns:w14="http://schemas.microsoft.com/office/word/2010/wordml" xmlns:w10="urn:schemas-microsoft-com:office:word" xmlns:w15="http://schemas.microsoft.com/office/word/2012/wordml" xmlns:wpg="http://schemas.microsoft.com/office/word/2010/wordprocessingGroup" xmlns:wpi="http://schemas.microsoft.com/office/word/2010/wordprocessingInk" xmlns:wne="http://schemas.microsoft.com/office/word/2006/wordml" xmlns:wps="http://schemas.microsoft.com/office/word/2010/wordprocessingShape" xmlns:wpsCustomData="http://www.wps.cn/officeDocument/2013/wpsCustomData" mc:Ignorable="w14 w15 wp14">
   <w:body>
-    <w:p/>
-    <w:p/>
-    <w:p/>
-    <w:p/>
-    <w:p/>
+    <w:p>
+      <w:pPr/>
+    </w:p>
+    <w:p>
+      <w:pPr/>
+    </w:p>
+    <w:p>
+      <w:pPr/>
+    </w:p>
+    <w:p>
+      <w:pPr/>
+    </w:p>
+    <w:p>
+      <w:pPr/>
+    </w:p>
     <w:p>
       <w:pPr>
         <w:rPr>
@@ -14,19 +24,29 @@
         </w:rPr>
       </w:pPr>
     </w:p>
-    <w:p/>
+    <w:p>
+      <w:pPr/>
+    </w:p>
     <w:tbl>
       <w:tblPr>
+        <w:tblStyle w:val="9"/>
         <w:tblW w:w="5764" w:type="dxa"/>
         <w:tblInd w:w="2880" w:type="dxa"/>
         <w:tblBorders>
-          <w:top w:val="double" w:sz="18" w:space="0" w:color="292929"/>
+          <w:top w:val="double" w:color="292929" w:sz="18" w:space="0"/>
+          <w:left w:val="none" w:color="auto" w:sz="0" w:space="0"/>
+          <w:bottom w:val="none" w:color="auto" w:sz="0" w:space="0"/>
+          <w:right w:val="none" w:color="auto" w:sz="0" w:space="0"/>
+          <w:insideH w:val="none" w:color="auto" w:sz="0" w:space="0"/>
+          <w:insideV w:val="none" w:color="auto" w:sz="0" w:space="0"/>
         </w:tblBorders>
+        <w:tblLayout w:type="fixed"/>
         <w:tblCellMar>
+          <w:top w:w="0" w:type="dxa"/>
           <w:left w:w="70" w:type="dxa"/>
+          <w:bottom w:w="0" w:type="dxa"/>
           <w:right w:w="70" w:type="dxa"/>
         </w:tblCellMar>
-        <w:tblLook w:val="04A0" w:firstRow="1" w:lastRow="0" w:firstColumn="1" w:lastColumn="0" w:noHBand="0" w:noVBand="1"/>
       </w:tblPr>
       <w:tblGrid>
         <w:gridCol w:w="5764"/>
@@ -36,13 +56,13 @@
           <w:tcPr>
             <w:tcW w:w="5764" w:type="dxa"/>
             <w:tcBorders>
-              <w:top w:val="double" w:sz="18" w:space="0" w:color="292929"/>
+              <w:top w:val="double" w:color="292929" w:sz="18" w:space="0"/>
             </w:tcBorders>
             <w:shd w:val="clear" w:color="auto" w:fill="auto"/>
           </w:tcPr>
           <w:p>
             <w:pPr>
-              <w:pStyle w:val="Portada"/>
+              <w:pStyle w:val="31"/>
               <w:snapToGrid w:val="0"/>
             </w:pPr>
           </w:p>
@@ -51,7 +71,7 @@
     </w:tbl>
     <w:p>
       <w:pPr>
-        <w:pStyle w:val="EstiloPortadaArial15ptNegritaColorpersonalizadoRGB36"/>
+        <w:pStyle w:val="32"/>
       </w:pPr>
       <w:r>
         <w:t>Especificación de requisitos de software</w:t>
@@ -59,7 +79,7 @@
     </w:p>
     <w:p>
       <w:pPr>
-        <w:pStyle w:val="Portada"/>
+        <w:pStyle w:val="31"/>
         <w:ind w:left="2880"/>
         <w:rPr>
           <w:rFonts w:ascii="Arial" w:hAnsi="Arial" w:cs="Arial"/>
@@ -70,7 +90,7 @@
     </w:p>
     <w:p>
       <w:pPr>
-        <w:pStyle w:val="EstiloPortadaArialNegritaColorpersonalizadoRGB36"/>
+        <w:pStyle w:val="33"/>
       </w:pPr>
       <w:r>
         <w:t>Proyecto: Sistema de Transacciones Bancarias</w:t>
@@ -78,7 +98,7 @@
     </w:p>
     <w:p>
       <w:pPr>
-        <w:pStyle w:val="guiazul"/>
+        <w:pStyle w:val="34"/>
         <w:ind w:left="2835"/>
       </w:pPr>
       <w:r>
@@ -222,16 +242,24 @@
     </w:p>
     <w:tbl>
       <w:tblPr>
+        <w:tblStyle w:val="9"/>
         <w:tblW w:w="5949" w:type="dxa"/>
         <w:tblInd w:w="2701" w:type="dxa"/>
         <w:tblBorders>
-          <w:top w:val="double" w:sz="18" w:space="0" w:color="292929"/>
+          <w:top w:val="double" w:color="292929" w:sz="18" w:space="0"/>
+          <w:left w:val="none" w:color="auto" w:sz="0" w:space="0"/>
+          <w:bottom w:val="none" w:color="auto" w:sz="0" w:space="0"/>
+          <w:right w:val="none" w:color="auto" w:sz="0" w:space="0"/>
+          <w:insideH w:val="none" w:color="auto" w:sz="0" w:space="0"/>
+          <w:insideV w:val="none" w:color="auto" w:sz="0" w:space="0"/>
         </w:tblBorders>
+        <w:tblLayout w:type="fixed"/>
         <w:tblCellMar>
+          <w:top w:w="0" w:type="dxa"/>
           <w:left w:w="70" w:type="dxa"/>
+          <w:bottom w:w="0" w:type="dxa"/>
           <w:right w:w="70" w:type="dxa"/>
         </w:tblCellMar>
-        <w:tblLook w:val="04A0" w:firstRow="1" w:lastRow="0" w:firstColumn="1" w:lastColumn="0" w:noHBand="0" w:noVBand="1"/>
       </w:tblPr>
       <w:tblGrid>
         <w:gridCol w:w="2124"/>
@@ -243,7 +271,7 @@
           <w:tcPr>
             <w:tcW w:w="2124" w:type="dxa"/>
             <w:tcBorders>
-              <w:top w:val="double" w:sz="18" w:space="0" w:color="292929"/>
+              <w:top w:val="double" w:color="292929" w:sz="18" w:space="0"/>
             </w:tcBorders>
             <w:shd w:val="clear" w:color="auto" w:fill="auto"/>
             <w:vAlign w:val="center"/>
@@ -253,7 +281,7 @@
               <w:jc w:val="center"/>
             </w:pPr>
             <w:r>
-              <w:br/>
+              <w:br w:type="textWrapping"/>
             </w:r>
           </w:p>
         </w:tc>
@@ -261,7 +289,7 @@
           <w:tcPr>
             <w:tcW w:w="826" w:type="dxa"/>
             <w:tcBorders>
-              <w:top w:val="double" w:sz="18" w:space="0" w:color="292929"/>
+              <w:top w:val="double" w:color="292929" w:sz="18" w:space="0"/>
             </w:tcBorders>
             <w:shd w:val="clear" w:color="auto" w:fill="auto"/>
             <w:vAlign w:val="center"/>
@@ -277,7 +305,7 @@
           <w:tcPr>
             <w:tcW w:w="2999" w:type="dxa"/>
             <w:tcBorders>
-              <w:top w:val="double" w:sz="18" w:space="0" w:color="292929"/>
+              <w:top w:val="double" w:color="292929" w:sz="18" w:space="0"/>
             </w:tcBorders>
             <w:shd w:val="clear" w:color="auto" w:fill="auto"/>
             <w:vAlign w:val="bottom"/>
@@ -327,7 +355,6 @@
         <w:jc w:val="center"/>
       </w:pPr>
       <w:r>
-        <w:lastRenderedPageBreak/>
         <w:t>1. INTRODUCCIÓN</w:t>
       </w:r>
     </w:p>
@@ -424,19 +451,7 @@
         <w:jc w:val="both"/>
       </w:pPr>
       <w:r>
-        <w:t>*</w:t>
-      </w:r>
-      <w:r>
-        <w:t xml:space="preserve"> </w:t>
-      </w:r>
-      <w:r>
-        <w:t xml:space="preserve">El proyecto tendrá como nombre </w:t>
-      </w:r>
-      <w:r>
-        <w:t>BANKTRANSAC</w:t>
-      </w:r>
-      <w:r>
-        <w:t>.</w:t>
+        <w:t>* El proyecto tendrá como nombre BANKTRANSAC.</w:t>
       </w:r>
     </w:p>
     <w:p>
@@ -447,36 +462,15 @@
         </w:rPr>
       </w:pPr>
       <w:r>
-        <w:t>*</w:t>
-      </w:r>
-      <w:r>
-        <w:t xml:space="preserve"> </w:t>
-      </w:r>
-      <w:r>
-        <w:t xml:space="preserve">Tendrá como objetivo principal, </w:t>
-      </w:r>
-      <w:r>
-        <w:t>transacciones</w:t>
-      </w:r>
-      <w:r>
-        <w:t xml:space="preserve"> bancarias</w:t>
-      </w:r>
-      <w:r>
-        <w:t>; depósito, transferencias y extracciones.</w:t>
-      </w:r>
-    </w:p>
-    <w:p>
-      <w:pPr>
-        <w:jc w:val="both"/>
-      </w:pPr>
-      <w:r>
-        <w:t xml:space="preserve">* </w:t>
-      </w:r>
-      <w:r>
-        <w:t>E</w:t>
-      </w:r>
-      <w:r>
-        <w:t>l sistema correrá sobre una sola sucursal en cuestión.</w:t>
+        <w:t>* Tendrá como objetivo principal, transacciones bancarias; depósito, transferencias y extracciones.</w:t>
+      </w:r>
+    </w:p>
+    <w:p>
+      <w:pPr>
+        <w:jc w:val="both"/>
+      </w:pPr>
+      <w:r>
+        <w:t>* El sistema correrá sobre una sola sucursal en cuestión.</w:t>
       </w:r>
     </w:p>
     <w:p>
@@ -580,21 +574,25 @@
     </w:p>
     <w:tbl>
       <w:tblPr>
+        <w:tblStyle w:val="9"/>
         <w:tblW w:w="5931" w:type="dxa"/>
         <w:jc w:val="center"/>
+        <w:tblInd w:w="0" w:type="dxa"/>
         <w:tblBorders>
-          <w:top w:val="double" w:sz="4" w:space="0" w:color="00000A"/>
-          <w:left w:val="double" w:sz="4" w:space="0" w:color="00000A"/>
-          <w:bottom w:val="double" w:sz="4" w:space="0" w:color="00000A"/>
-          <w:insideH w:val="double" w:sz="4" w:space="0" w:color="00000A"/>
+          <w:top w:val="double" w:color="00000A" w:sz="4" w:space="0"/>
+          <w:left w:val="double" w:color="00000A" w:sz="4" w:space="0"/>
+          <w:bottom w:val="double" w:color="00000A" w:sz="4" w:space="0"/>
+          <w:right w:val="none" w:color="auto" w:sz="0" w:space="0"/>
+          <w:insideH w:val="double" w:color="00000A" w:sz="4" w:space="0"/>
+          <w:insideV w:val="none" w:color="auto" w:sz="0" w:space="0"/>
         </w:tblBorders>
+        <w:tblLayout w:type="fixed"/>
         <w:tblCellMar>
           <w:top w:w="30" w:type="dxa"/>
           <w:left w:w="0" w:type="dxa"/>
           <w:bottom w:w="30" w:type="dxa"/>
           <w:right w:w="30" w:type="dxa"/>
         </w:tblCellMar>
-        <w:tblLook w:val="04A0" w:firstRow="1" w:lastRow="0" w:firstColumn="1" w:lastColumn="0" w:noHBand="0" w:noVBand="1"/>
       </w:tblPr>
       <w:tblGrid>
         <w:gridCol w:w="2410"/>
@@ -608,9 +606,9 @@
           <w:tcPr>
             <w:tcW w:w="2410" w:type="dxa"/>
             <w:tcBorders>
-              <w:top w:val="double" w:sz="4" w:space="0" w:color="00000A"/>
-              <w:left w:val="double" w:sz="4" w:space="0" w:color="00000A"/>
-              <w:bottom w:val="double" w:sz="4" w:space="0" w:color="00000A"/>
+              <w:top w:val="double" w:color="00000A" w:sz="4" w:space="0"/>
+              <w:left w:val="double" w:color="00000A" w:sz="4" w:space="0"/>
+              <w:bottom w:val="double" w:color="00000A" w:sz="4" w:space="0"/>
             </w:tcBorders>
             <w:shd w:val="clear" w:color="auto" w:fill="D9D9D9"/>
             <w:tcMar>
@@ -619,11 +617,11 @@
           </w:tcPr>
           <w:p>
             <w:pPr>
-              <w:pStyle w:val="Default"/>
+              <w:pStyle w:val="23"/>
               <w:spacing w:after="0" w:line="240" w:lineRule="auto"/>
               <w:jc w:val="both"/>
               <w:rPr>
-                <w:rFonts w:ascii="Arial" w:eastAsia="Times New Roman" w:hAnsi="Arial" w:cs="Arial"/>
+                <w:rFonts w:ascii="Arial" w:hAnsi="Arial" w:eastAsia="Times New Roman" w:cs="Arial"/>
                 <w:b/>
                 <w:sz w:val="20"/>
                 <w:szCs w:val="20"/>
@@ -632,34 +630,24 @@
             </w:pPr>
             <w:r>
               <w:rPr>
-                <w:rFonts w:ascii="Arial" w:eastAsia="Times New Roman" w:hAnsi="Arial" w:cs="Arial"/>
+                <w:rFonts w:ascii="Arial" w:hAnsi="Arial" w:eastAsia="Times New Roman" w:cs="Arial"/>
                 <w:b/>
                 <w:sz w:val="20"/>
                 <w:szCs w:val="20"/>
                 <w:lang w:val="es-ES" w:eastAsia="es-VE"/>
               </w:rPr>
-              <w:t>Título</w:t>
-            </w:r>
-            <w:r>
-              <w:rPr>
-                <w:rFonts w:ascii="Arial" w:eastAsia="Times New Roman" w:hAnsi="Arial" w:cs="Arial"/>
-                <w:b/>
-                <w:sz w:val="20"/>
-                <w:szCs w:val="20"/>
-                <w:lang w:val="es-ES" w:eastAsia="es-VE"/>
-              </w:rPr>
-              <w:t xml:space="preserve"> del Documento</w:t>
+              <w:t>Título del Documento</w:t>
             </w:r>
           </w:p>
         </w:tc>
         <w:tc>
           <w:tcPr>
-            <w:tcW w:w="3520" w:type="dxa"/>
+            <w:tcW w:w="3521" w:type="dxa"/>
             <w:tcBorders>
-              <w:top w:val="double" w:sz="4" w:space="0" w:color="00000A"/>
-              <w:left w:val="double" w:sz="4" w:space="0" w:color="00000A"/>
-              <w:bottom w:val="double" w:sz="4" w:space="0" w:color="00000A"/>
-              <w:right w:val="double" w:sz="4" w:space="0" w:color="00000A"/>
+              <w:top w:val="double" w:color="00000A" w:sz="4" w:space="0"/>
+              <w:left w:val="double" w:color="00000A" w:sz="4" w:space="0"/>
+              <w:bottom w:val="double" w:color="00000A" w:sz="4" w:space="0"/>
+              <w:right w:val="double" w:color="00000A" w:sz="4" w:space="0"/>
             </w:tcBorders>
             <w:shd w:val="clear" w:color="auto" w:fill="D9D9D9"/>
             <w:tcMar>
@@ -671,11 +659,11 @@
           </w:tcPr>
           <w:p>
             <w:pPr>
-              <w:pStyle w:val="Default"/>
+              <w:pStyle w:val="23"/>
               <w:spacing w:after="0" w:line="240" w:lineRule="auto"/>
               <w:jc w:val="both"/>
               <w:rPr>
-                <w:rFonts w:ascii="Arial" w:eastAsia="Times New Roman" w:hAnsi="Arial" w:cs="Arial"/>
+                <w:rFonts w:ascii="Arial" w:hAnsi="Arial" w:eastAsia="Times New Roman" w:cs="Arial"/>
                 <w:b/>
                 <w:sz w:val="20"/>
                 <w:szCs w:val="20"/>
@@ -684,7 +672,7 @@
             </w:pPr>
             <w:r>
               <w:rPr>
-                <w:rFonts w:ascii="Arial" w:eastAsia="Times New Roman" w:hAnsi="Arial" w:cs="Arial"/>
+                <w:rFonts w:ascii="Arial" w:hAnsi="Arial" w:eastAsia="Times New Roman" w:cs="Arial"/>
                 <w:b/>
                 <w:sz w:val="20"/>
                 <w:szCs w:val="20"/>
@@ -703,9 +691,9 @@
           <w:tcPr>
             <w:tcW w:w="2410" w:type="dxa"/>
             <w:tcBorders>
-              <w:top w:val="double" w:sz="4" w:space="0" w:color="00000A"/>
-              <w:left w:val="double" w:sz="4" w:space="0" w:color="00000A"/>
-              <w:bottom w:val="double" w:sz="4" w:space="0" w:color="00000A"/>
+              <w:top w:val="double" w:color="00000A" w:sz="4" w:space="0"/>
+              <w:left w:val="double" w:color="00000A" w:sz="4" w:space="0"/>
+              <w:bottom w:val="double" w:color="00000A" w:sz="4" w:space="0"/>
             </w:tcBorders>
             <w:shd w:val="clear" w:color="auto" w:fill="auto"/>
             <w:tcMar>
@@ -714,7 +702,7 @@
           </w:tcPr>
           <w:p>
             <w:pPr>
-              <w:pStyle w:val="Default"/>
+              <w:pStyle w:val="23"/>
               <w:spacing w:after="0" w:line="240" w:lineRule="auto"/>
               <w:jc w:val="both"/>
               <w:rPr>
@@ -737,12 +725,12 @@
         </w:tc>
         <w:tc>
           <w:tcPr>
-            <w:tcW w:w="3520" w:type="dxa"/>
+            <w:tcW w:w="3521" w:type="dxa"/>
             <w:tcBorders>
-              <w:top w:val="double" w:sz="4" w:space="0" w:color="00000A"/>
-              <w:left w:val="double" w:sz="4" w:space="0" w:color="00000A"/>
-              <w:bottom w:val="double" w:sz="4" w:space="0" w:color="00000A"/>
-              <w:right w:val="double" w:sz="4" w:space="0" w:color="00000A"/>
+              <w:top w:val="double" w:color="00000A" w:sz="4" w:space="0"/>
+              <w:left w:val="double" w:color="00000A" w:sz="4" w:space="0"/>
+              <w:bottom w:val="double" w:color="00000A" w:sz="4" w:space="0"/>
+              <w:right w:val="double" w:color="00000A" w:sz="4" w:space="0"/>
             </w:tcBorders>
             <w:shd w:val="clear" w:color="auto" w:fill="auto"/>
             <w:tcMar>
@@ -754,7 +742,7 @@
           </w:tcPr>
           <w:p>
             <w:pPr>
-              <w:pStyle w:val="Default"/>
+              <w:pStyle w:val="23"/>
               <w:spacing w:after="0" w:line="240" w:lineRule="auto"/>
               <w:jc w:val="both"/>
               <w:rPr>
@@ -809,54 +797,32 @@
           <w:rFonts w:cs="Arial"/>
           <w:lang w:val="es-ES"/>
         </w:rPr>
-        <w:t xml:space="preserve">Este documento consta de tres secciones. En la primera sección se realiza una introducción </w:t>
-      </w:r>
-      <w:r>
-        <w:rPr>
-          <w:rFonts w:cs="Arial"/>
-          <w:lang w:val="es-ES"/>
-        </w:rPr>
-        <w:t xml:space="preserve">y </w:t>
-      </w:r>
-      <w:r>
-        <w:rPr>
-          <w:rFonts w:cs="Arial"/>
-          <w:lang w:val="es-ES"/>
-        </w:rPr>
-        <w:t>se proporciona una visión general de la especificación de recursos del sistema.</w:t>
-      </w:r>
-    </w:p>
-    <w:p>
-      <w:pPr>
-        <w:jc w:val="both"/>
-        <w:rPr>
-          <w:rFonts w:cs="Arial"/>
-          <w:lang w:val="es-ES"/>
-        </w:rPr>
-      </w:pPr>
-    </w:p>
-    <w:p>
-      <w:pPr>
-        <w:jc w:val="both"/>
-        <w:rPr>
-          <w:rFonts w:cs="Arial"/>
-          <w:lang w:val="es-ES"/>
-        </w:rPr>
-      </w:pPr>
-      <w:r>
-        <w:rPr>
-          <w:rFonts w:cs="Arial"/>
-          <w:lang w:val="es-ES"/>
-        </w:rPr>
-        <w:t xml:space="preserve">En la segunda sección del documento se realiza una descripción general del sistema, con el fin de </w:t>
-      </w:r>
-      <w:r>
-        <w:rPr>
-          <w:rFonts w:cs="Arial"/>
-          <w:lang w:val="es-ES"/>
-        </w:rPr>
-        <w:lastRenderedPageBreak/>
-        <w:t>conocer las principales funciones que éste debe realizar, los datos asociados y los factores, restricciones, supuestos y dependencias que afectan al desarrollo, sin entrar en excesivos detalles.</w:t>
+        <w:t>Este documento consta de tres secciones. En la primera sección se realiza una introducción y se proporciona una visión general de la especificación de recursos del sistema.</w:t>
+      </w:r>
+    </w:p>
+    <w:p>
+      <w:pPr>
+        <w:jc w:val="both"/>
+        <w:rPr>
+          <w:rFonts w:cs="Arial"/>
+          <w:lang w:val="es-ES"/>
+        </w:rPr>
+      </w:pPr>
+    </w:p>
+    <w:p>
+      <w:pPr>
+        <w:jc w:val="both"/>
+        <w:rPr>
+          <w:rFonts w:cs="Arial"/>
+          <w:lang w:val="es-ES"/>
+        </w:rPr>
+      </w:pPr>
+      <w:r>
+        <w:rPr>
+          <w:rFonts w:cs="Arial"/>
+          <w:lang w:val="es-ES"/>
+        </w:rPr>
+        <w:t>En la segunda sección del documento se realiza una descripción general del sistema, con el fin de conocer las principales funciones que éste debe realizar, los datos asociados y los factores, restricciones, supuestos y dependencias que afectan al desarrollo, sin entrar en excesivos detalles.</w:t>
       </w:r>
     </w:p>
     <w:p>
@@ -959,71 +925,7 @@
           <w:szCs w:val="20"/>
           <w:lang w:val="es-ES"/>
         </w:rPr>
-        <w:t xml:space="preserve">El sistema </w:t>
-      </w:r>
-      <w:r>
-        <w:rPr>
-          <w:rFonts w:cs="Arial"/>
-          <w:szCs w:val="20"/>
-          <w:lang w:val="es-ES"/>
-        </w:rPr>
-        <w:t>«</w:t>
-      </w:r>
-      <w:r>
-        <w:t>BANKTRANSAC</w:t>
-      </w:r>
-      <w:r>
-        <w:t>»</w:t>
-      </w:r>
-      <w:r>
-        <w:rPr>
-          <w:rFonts w:cs="Arial"/>
-          <w:szCs w:val="20"/>
-          <w:lang w:val="es-ES"/>
-        </w:rPr>
-        <w:t xml:space="preserve"> </w:t>
-      </w:r>
-      <w:r>
-        <w:rPr>
-          <w:rFonts w:cs="Arial"/>
-          <w:szCs w:val="20"/>
-          <w:lang w:val="es-ES"/>
-        </w:rPr>
-        <w:t>será un producto diseñado mediante la POO. Utilizando el lenguaje de programación PYTHON versión 3.</w:t>
-      </w:r>
-      <w:r>
-        <w:rPr>
-          <w:rFonts w:cs="Arial"/>
-          <w:szCs w:val="20"/>
-          <w:lang w:val="es-ES"/>
-        </w:rPr>
-        <w:t>5.</w:t>
-      </w:r>
-    </w:p>
-    <w:p>
-      <w:pPr>
-        <w:jc w:val="both"/>
-        <w:rPr>
-          <w:rFonts w:cs="Arial"/>
-          <w:szCs w:val="20"/>
-          <w:lang w:val="es-ES"/>
-        </w:rPr>
-      </w:pPr>
-      <w:r>
-        <w:rPr>
-          <w:rFonts w:cs="Arial"/>
-          <w:szCs w:val="20"/>
-          <w:lang w:val="es-ES"/>
-        </w:rPr>
-        <w:t xml:space="preserve">Cabe destacar que </w:t>
-      </w:r>
-      <w:r>
-        <w:rPr>
-          <w:rFonts w:cs="Arial"/>
-          <w:szCs w:val="20"/>
-          <w:lang w:val="es-ES"/>
-        </w:rPr>
-        <w:t>«</w:t>
+        <w:t>El sistema «</w:t>
       </w:r>
       <w:r>
         <w:t>BANKTRANSAC»</w:t>
@@ -1034,23 +936,36 @@
           <w:szCs w:val="20"/>
           <w:lang w:val="es-ES"/>
         </w:rPr>
-        <w:t xml:space="preserve">, es un producto independiente a otras que podrían </w:t>
-      </w:r>
-      <w:r>
-        <w:rPr>
-          <w:rFonts w:cs="Arial"/>
-          <w:szCs w:val="20"/>
-          <w:lang w:val="es-ES"/>
-        </w:rPr>
-        <w:t xml:space="preserve">ser utilizados </w:t>
-      </w:r>
-      <w:r>
-        <w:rPr>
-          <w:rFonts w:cs="Arial"/>
-          <w:szCs w:val="20"/>
-          <w:lang w:val="es-ES"/>
-        </w:rPr>
-        <w:t>en la Organización, por tal motivo no es necesario establecer relación con otros.</w:t>
+        <w:t xml:space="preserve"> será un producto diseñado mediante la POO. Utilizando el lenguaje de programación PYTHON versión 3.5.</w:t>
+      </w:r>
+    </w:p>
+    <w:p>
+      <w:pPr>
+        <w:jc w:val="both"/>
+        <w:rPr>
+          <w:rFonts w:cs="Arial"/>
+          <w:szCs w:val="20"/>
+          <w:lang w:val="es-ES"/>
+        </w:rPr>
+      </w:pPr>
+      <w:r>
+        <w:rPr>
+          <w:rFonts w:cs="Arial"/>
+          <w:szCs w:val="20"/>
+          <w:lang w:val="es-ES"/>
+        </w:rPr>
+        <w:t>Cabe destacar que «</w:t>
+      </w:r>
+      <w:r>
+        <w:t>BANKTRANSAC»</w:t>
+      </w:r>
+      <w:r>
+        <w:rPr>
+          <w:rFonts w:cs="Arial"/>
+          <w:szCs w:val="20"/>
+          <w:lang w:val="es-ES"/>
+        </w:rPr>
+        <w:t>, es un producto independiente a otras que podrían ser utilizados en la Organización, por tal motivo no es necesario establecer relación con otros.</w:t>
       </w:r>
     </w:p>
     <w:p>
@@ -1104,13 +1019,7 @@
         <w:jc w:val="both"/>
       </w:pPr>
       <w:r>
-        <w:t xml:space="preserve">* Administrar informaciones básicas y eventualmente </w:t>
-      </w:r>
-      <w:r>
-        <w:t>específicas</w:t>
-      </w:r>
-      <w:r>
-        <w:t xml:space="preserve"> de los clientes.</w:t>
+        <w:t>* Administrar informaciones básicas y eventualmente específicas de los clientes.</w:t>
       </w:r>
     </w:p>
     <w:p>
@@ -1154,83 +1063,43 @@
           <w:szCs w:val="20"/>
           <w:lang w:val="es-ES"/>
         </w:rPr>
-        <w:t xml:space="preserve">* </w:t>
-      </w:r>
-      <w:r>
-        <w:rPr>
-          <w:rFonts w:cs="Arial"/>
-          <w:szCs w:val="20"/>
-          <w:lang w:val="es-ES"/>
-        </w:rPr>
-        <w:t>C</w:t>
-      </w:r>
-      <w:r>
-        <w:rPr>
-          <w:rFonts w:cs="Arial"/>
-          <w:szCs w:val="20"/>
-          <w:lang w:val="es-ES"/>
-        </w:rPr>
-        <w:t>onsultar saldo de una cuenta bancaria.</w:t>
-      </w:r>
-    </w:p>
-    <w:p>
-      <w:pPr>
-        <w:jc w:val="both"/>
-        <w:rPr>
-          <w:rFonts w:cs="Arial"/>
-          <w:szCs w:val="20"/>
-          <w:lang w:val="es-ES"/>
-        </w:rPr>
-      </w:pPr>
-      <w:r>
-        <w:rPr>
-          <w:rFonts w:cs="Arial"/>
-          <w:szCs w:val="20"/>
-          <w:lang w:val="es-ES"/>
-        </w:rPr>
-        <w:t xml:space="preserve">* </w:t>
-      </w:r>
-      <w:r>
-        <w:rPr>
-          <w:rFonts w:cs="Arial"/>
-          <w:szCs w:val="20"/>
-          <w:lang w:val="es-ES"/>
-        </w:rPr>
-        <w:t>C</w:t>
-      </w:r>
-      <w:r>
-        <w:rPr>
-          <w:rFonts w:cs="Arial"/>
-          <w:szCs w:val="20"/>
-          <w:lang w:val="es-ES"/>
-        </w:rPr>
-        <w:t>onsultar transferencias realizadas.</w:t>
-      </w:r>
-    </w:p>
-    <w:p>
-      <w:pPr>
-        <w:jc w:val="both"/>
-        <w:rPr>
-          <w:rFonts w:cs="Arial"/>
-          <w:szCs w:val="20"/>
-          <w:lang w:val="es-ES"/>
-        </w:rPr>
-      </w:pPr>
-      <w:r>
-        <w:rPr>
-          <w:rFonts w:cs="Arial"/>
-          <w:szCs w:val="20"/>
-          <w:lang w:val="es-ES"/>
-        </w:rPr>
-        <w:t xml:space="preserve">* </w:t>
-      </w:r>
-      <w:r>
-        <w:rPr>
-          <w:rFonts w:cs="Arial"/>
-          <w:szCs w:val="20"/>
-          <w:lang w:val="es-ES"/>
-        </w:rPr>
-        <w:t>Revertir una transferencia de tipo «depósito»</w:t>
+        <w:t>* Consultar saldo de una cuenta bancaria.</w:t>
+      </w:r>
+    </w:p>
+    <w:p>
+      <w:pPr>
+        <w:jc w:val="both"/>
+        <w:rPr>
+          <w:rFonts w:cs="Arial"/>
+          <w:szCs w:val="20"/>
+          <w:lang w:val="es-ES"/>
+        </w:rPr>
+      </w:pPr>
+      <w:r>
+        <w:rPr>
+          <w:rFonts w:cs="Arial"/>
+          <w:szCs w:val="20"/>
+          <w:lang w:val="es-ES"/>
+        </w:rPr>
+        <w:t>* Consultar transferencias realizadas.</w:t>
+      </w:r>
+    </w:p>
+    <w:p>
+      <w:pPr>
+        <w:jc w:val="both"/>
+        <w:rPr>
+          <w:rFonts w:cs="Arial"/>
+          <w:szCs w:val="20"/>
+          <w:lang w:val="es-ES"/>
+        </w:rPr>
+      </w:pPr>
+      <w:r>
+        <w:rPr>
+          <w:rFonts w:cs="Arial"/>
+          <w:szCs w:val="20"/>
+          <w:lang w:val="es-ES"/>
+        </w:rPr>
+        <w:t>* Revertir una transferencia de tipo «depósito»</w:t>
       </w:r>
     </w:p>
     <w:p>
@@ -1303,23 +1172,7 @@
           <w:szCs w:val="20"/>
           <w:lang w:val="es-ES"/>
         </w:rPr>
-        <w:t xml:space="preserve">Formación: No hay formación </w:t>
-      </w:r>
-      <w:r>
-        <w:rPr>
-          <w:rFonts w:cs="Arial"/>
-          <w:szCs w:val="20"/>
-          <w:lang w:val="es-ES"/>
-        </w:rPr>
-        <w:t>específica</w:t>
-      </w:r>
-      <w:r>
-        <w:rPr>
-          <w:rFonts w:cs="Arial"/>
-          <w:szCs w:val="20"/>
-          <w:lang w:val="es-ES"/>
-        </w:rPr>
-        <w:t>.</w:t>
+        <w:t>Formación: No hay formación específica.</w:t>
       </w:r>
     </w:p>
     <w:p>
@@ -1402,100 +1255,30 @@
           <w:szCs w:val="20"/>
           <w:lang w:val="es-ES"/>
         </w:rPr>
-        <w:t xml:space="preserve">Actividades: Creación de cliente, </w:t>
-      </w:r>
-      <w:proofErr w:type="spellStart"/>
-      <w:r>
-        <w:rPr>
-          <w:rFonts w:cs="Arial"/>
-          <w:szCs w:val="20"/>
-          <w:lang w:val="es-ES"/>
-        </w:rPr>
-        <w:t>Ctas</w:t>
-      </w:r>
-      <w:proofErr w:type="spellEnd"/>
-      <w:r>
-        <w:rPr>
-          <w:rFonts w:cs="Arial"/>
-          <w:szCs w:val="20"/>
-          <w:lang w:val="es-ES"/>
-        </w:rPr>
-        <w:t>. Bancarias, manejo de transferencias.</w:t>
-      </w:r>
-    </w:p>
-    <w:p>
-      <w:pPr>
-        <w:jc w:val="both"/>
-        <w:rPr>
-          <w:rFonts w:cs="Arial"/>
-          <w:szCs w:val="20"/>
-          <w:lang w:val="es-ES"/>
-        </w:rPr>
-      </w:pPr>
-    </w:p>
-    <w:p>
-      <w:pPr>
-        <w:jc w:val="both"/>
-        <w:rPr>
-          <w:rFonts w:cs="Arial"/>
-          <w:szCs w:val="20"/>
-          <w:lang w:val="es-ES"/>
-        </w:rPr>
-      </w:pPr>
-      <w:r>
-        <w:rPr>
-          <w:rFonts w:cs="Arial"/>
-          <w:noProof/>
-          <w:szCs w:val="20"/>
-          <w:lang w:val="es-ES"/>
-        </w:rPr>
-        <w:lastRenderedPageBreak/>
-        <w:drawing>
-          <wp:anchor distT="0" distB="0" distL="0" distR="0" simplePos="0" relativeHeight="5" behindDoc="0" locked="0" layoutInCell="1" allowOverlap="1">
-            <wp:simplePos x="0" y="0"/>
-            <wp:positionH relativeFrom="column">
-              <wp:align>center</wp:align>
-            </wp:positionH>
-            <wp:positionV relativeFrom="paragraph">
-              <wp:align>top</wp:align>
-            </wp:positionV>
-            <wp:extent cx="6954520" cy="5353050"/>
-            <wp:effectExtent l="0" t="0" r="0" b="0"/>
-            <wp:wrapSquare wrapText="largest"/>
-            <wp:docPr id="1" name="Imagen1"/>
-            <wp:cNvGraphicFramePr>
-              <a:graphicFrameLocks xmlns:a="http://schemas.openxmlformats.org/drawingml/2006/main" noChangeAspect="1"/>
-            </wp:cNvGraphicFramePr>
-            <a:graphic xmlns:a="http://schemas.openxmlformats.org/drawingml/2006/main">
-              <a:graphicData uri="http://schemas.openxmlformats.org/drawingml/2006/picture">
-                <pic:pic xmlns:pic="http://schemas.openxmlformats.org/drawingml/2006/picture">
-                  <pic:nvPicPr>
-                    <pic:cNvPr id="1" name="Imagen1"/>
-                    <pic:cNvPicPr>
-                      <a:picLocks noChangeAspect="1" noChangeArrowheads="1"/>
-                    </pic:cNvPicPr>
-                  </pic:nvPicPr>
-                  <pic:blipFill>
-                    <a:blip r:embed="rId7"/>
-                    <a:stretch>
-                      <a:fillRect/>
-                    </a:stretch>
-                  </pic:blipFill>
-                  <pic:spPr bwMode="auto">
-                    <a:xfrm>
-                      <a:off x="0" y="0"/>
-                      <a:ext cx="6954520" cy="5353050"/>
-                    </a:xfrm>
-                    <a:prstGeom prst="rect">
-                      <a:avLst/>
-                    </a:prstGeom>
-                  </pic:spPr>
-                </pic:pic>
-              </a:graphicData>
-            </a:graphic>
-          </wp:anchor>
-        </w:drawing>
-      </w:r>
+        <w:t>Actividades: Creación de cliente, Ctas. Bancarias, manejo de transferencias.</w:t>
+      </w:r>
+    </w:p>
+    <w:p>
+      <w:pPr>
+        <w:jc w:val="both"/>
+        <w:rPr>
+          <w:rFonts w:cs="Arial"/>
+          <w:szCs w:val="20"/>
+          <w:lang w:val="es-ES"/>
+        </w:rPr>
+      </w:pPr>
+    </w:p>
+    <w:p>
+      <w:pPr>
+        <w:jc w:val="both"/>
+        <w:rPr>
+          <w:rFonts w:cs="Arial"/>
+          <w:szCs w:val="20"/>
+          <w:lang w:val="es-ES"/>
+        </w:rPr>
+      </w:pPr>
+      <w:bookmarkStart w:id="0" w:name="_GoBack"/>
+      <w:bookmarkEnd w:id="0"/>
     </w:p>
     <w:p>
       <w:pPr>
@@ -1543,15 +1326,7 @@
           <w:szCs w:val="20"/>
           <w:lang w:val="es-ES"/>
         </w:rPr>
-        <w:t>BANKTRANSAC</w:t>
-      </w:r>
-      <w:r>
-        <w:rPr>
-          <w:rFonts w:cs="Arial"/>
-          <w:szCs w:val="20"/>
-          <w:lang w:val="es-ES"/>
-        </w:rPr>
-        <w:t xml:space="preserve"> deberá ser desarrollado en el lenguaje Python 3, siguiendo su guía de</w:t>
+        <w:t>BANKTRANSAC deberá ser desarrollado en el lenguaje Python 3, siguiendo su guía de</w:t>
       </w:r>
     </w:p>
     <w:p>
@@ -1595,75 +1370,25 @@
           <w:szCs w:val="20"/>
           <w:lang w:val="es-ES"/>
         </w:rPr>
-        <w:t xml:space="preserve">diseñada mediante el módulo </w:t>
-      </w:r>
-      <w:proofErr w:type="spellStart"/>
-      <w:r>
-        <w:rPr>
-          <w:rFonts w:cs="Arial"/>
-          <w:szCs w:val="20"/>
-          <w:lang w:val="es-ES"/>
-        </w:rPr>
-        <w:t>Tkinter</w:t>
-      </w:r>
-      <w:proofErr w:type="spellEnd"/>
-      <w:r>
-        <w:rPr>
-          <w:rFonts w:cs="Arial"/>
-          <w:szCs w:val="20"/>
-          <w:lang w:val="es-ES"/>
-        </w:rPr>
-        <w:t xml:space="preserve"> del lenguaje Python, lo cual facilitará su utilización</w:t>
-      </w:r>
-    </w:p>
-    <w:p>
-      <w:pPr>
-        <w:jc w:val="both"/>
-        <w:rPr>
-          <w:rFonts w:cs="Arial"/>
-          <w:szCs w:val="20"/>
-          <w:lang w:val="es-ES"/>
-        </w:rPr>
-      </w:pPr>
-      <w:r>
-        <w:rPr>
-          <w:rFonts w:cs="Arial"/>
-          <w:szCs w:val="20"/>
-          <w:lang w:val="es-ES"/>
-        </w:rPr>
-        <w:t xml:space="preserve">en </w:t>
-      </w:r>
-      <w:r>
-        <w:rPr>
-          <w:rFonts w:cs="Arial"/>
-          <w:szCs w:val="20"/>
-          <w:lang w:val="es-ES"/>
-        </w:rPr>
-        <w:t>múltiples</w:t>
-      </w:r>
-      <w:r>
-        <w:rPr>
-          <w:rFonts w:cs="Arial"/>
-          <w:szCs w:val="20"/>
-          <w:lang w:val="es-ES"/>
-        </w:rPr>
-        <w:t xml:space="preserve"> plataformas</w:t>
-      </w:r>
-      <w:r>
-        <w:rPr>
-          <w:rFonts w:cs="Arial"/>
-          <w:szCs w:val="20"/>
-          <w:lang w:val="es-ES"/>
-        </w:rPr>
-        <w:t>.</w:t>
-      </w:r>
-      <w:r>
-        <w:rPr>
-          <w:rFonts w:cs="Arial"/>
-          <w:szCs w:val="20"/>
-          <w:lang w:val="es-ES"/>
-        </w:rPr>
-        <w:t xml:space="preserve"> </w:t>
+        <w:t>diseñada mediante el módulo Tkinter del lenguaje Python, lo cual facilitará su utilización</w:t>
+      </w:r>
+    </w:p>
+    <w:p>
+      <w:pPr>
+        <w:jc w:val="both"/>
+        <w:rPr>
+          <w:rFonts w:cs="Arial"/>
+          <w:szCs w:val="20"/>
+          <w:lang w:val="es-ES"/>
+        </w:rPr>
+      </w:pPr>
+      <w:r>
+        <w:rPr>
+          <w:rFonts w:cs="Arial"/>
+          <w:szCs w:val="20"/>
+          <w:lang w:val="es-ES"/>
+        </w:rPr>
+        <w:t xml:space="preserve">en múltiples plataformas. </w:t>
       </w:r>
     </w:p>
     <w:p>
@@ -1810,7 +1535,6 @@
           <w:szCs w:val="20"/>
           <w:lang w:val="es-ES"/>
         </w:rPr>
-        <w:lastRenderedPageBreak/>
         <w:t>3 REQUISITOS ESPECÍFICOS</w:t>
       </w:r>
     </w:p>
@@ -1865,23 +1589,7 @@
           <w:szCs w:val="20"/>
           <w:lang w:val="es-ES"/>
         </w:rPr>
-        <w:t>RF3: Reversión de transferencia</w:t>
-      </w:r>
-      <w:r>
-        <w:rPr>
-          <w:rFonts w:cs="Arial"/>
-          <w:szCs w:val="20"/>
-          <w:lang w:val="es-ES"/>
-        </w:rPr>
-        <w:t xml:space="preserve"> de tipo depósito</w:t>
-      </w:r>
-      <w:r>
-        <w:rPr>
-          <w:rFonts w:cs="Arial"/>
-          <w:szCs w:val="20"/>
-          <w:lang w:val="es-ES"/>
-        </w:rPr>
-        <w:t>.</w:t>
+        <w:t>RF3: Reversión de transferencia de tipo depósito.</w:t>
       </w:r>
     </w:p>
     <w:p>
@@ -1937,15 +1645,7 @@
           <w:szCs w:val="20"/>
           <w:lang w:val="es-ES"/>
         </w:rPr>
-        <w:t xml:space="preserve">La interfaz de usuario debe ser fácil de manipular ya que podrá ser utilizada por cualquier persona </w:t>
-      </w:r>
-      <w:r>
-        <w:rPr>
-          <w:rFonts w:cs="Arial"/>
-          <w:szCs w:val="20"/>
-          <w:lang w:val="es-ES"/>
-        </w:rPr>
-        <w:t>con conocimientos básicos de informática.</w:t>
+        <w:t>La interfaz de usuario debe ser fácil de manipular ya que podrá ser utilizada por cualquier persona con conocimientos básicos de informática.</w:t>
       </w:r>
     </w:p>
     <w:p>
@@ -1967,32 +1667,16 @@
           <w:szCs w:val="20"/>
           <w:lang w:val="es-ES"/>
         </w:rPr>
-        <w:t xml:space="preserve">Las interfaces </w:t>
-      </w:r>
-      <w:r>
-        <w:rPr>
-          <w:rFonts w:cs="Arial"/>
-          <w:szCs w:val="20"/>
-          <w:lang w:val="es-ES"/>
-        </w:rPr>
-        <w:t>deberán incluir</w:t>
-      </w:r>
-      <w:r>
-        <w:rPr>
-          <w:rFonts w:cs="Arial"/>
-          <w:szCs w:val="20"/>
-          <w:lang w:val="es-ES"/>
-        </w:rPr>
-        <w:t>:</w:t>
-      </w:r>
-    </w:p>
-    <w:p>
-      <w:pPr>
-        <w:pStyle w:val="Prrafodelista"/>
+        <w:t>Las interfaces deberán incluir:</w:t>
+      </w:r>
+    </w:p>
+    <w:p>
+      <w:pPr>
+        <w:pStyle w:val="35"/>
         <w:widowControl/>
         <w:numPr>
           <w:ilvl w:val="0"/>
-          <w:numId w:val="3"/>
+          <w:numId w:val="1"/>
         </w:numPr>
         <w:overflowPunct/>
         <w:autoSpaceDE w:val="0"/>
@@ -2015,11 +1699,11 @@
     </w:p>
     <w:p>
       <w:pPr>
-        <w:pStyle w:val="Prrafodelista"/>
+        <w:pStyle w:val="35"/>
         <w:widowControl/>
         <w:numPr>
           <w:ilvl w:val="0"/>
-          <w:numId w:val="3"/>
+          <w:numId w:val="1"/>
         </w:numPr>
         <w:overflowPunct/>
         <w:autoSpaceDE w:val="0"/>
@@ -2042,11 +1726,11 @@
     </w:p>
     <w:p>
       <w:pPr>
-        <w:pStyle w:val="Prrafodelista"/>
+        <w:pStyle w:val="35"/>
         <w:widowControl/>
         <w:numPr>
           <w:ilvl w:val="0"/>
-          <w:numId w:val="3"/>
+          <w:numId w:val="1"/>
         </w:numPr>
         <w:overflowPunct/>
         <w:autoSpaceDE w:val="0"/>
@@ -2069,11 +1753,11 @@
     </w:p>
     <w:p>
       <w:pPr>
-        <w:pStyle w:val="Prrafodelista"/>
+        <w:pStyle w:val="35"/>
         <w:widowControl/>
         <w:numPr>
           <w:ilvl w:val="0"/>
-          <w:numId w:val="3"/>
+          <w:numId w:val="1"/>
         </w:numPr>
         <w:overflowPunct/>
         <w:autoSpaceDE w:val="0"/>
@@ -2096,11 +1780,11 @@
     </w:p>
     <w:p>
       <w:pPr>
-        <w:pStyle w:val="Prrafodelista"/>
+        <w:pStyle w:val="35"/>
         <w:widowControl/>
         <w:numPr>
           <w:ilvl w:val="0"/>
-          <w:numId w:val="3"/>
+          <w:numId w:val="1"/>
         </w:numPr>
         <w:overflowPunct/>
         <w:autoSpaceDE w:val="0"/>
@@ -2118,32 +1802,16 @@
           <w:szCs w:val="20"/>
           <w:lang w:val="es-ES"/>
         </w:rPr>
-        <w:t>Formularios para el ingreso, modificación, actualización y eliminación de</w:t>
-      </w:r>
-      <w:r>
-        <w:rPr>
-          <w:rFonts w:cs="Arial"/>
-          <w:szCs w:val="20"/>
-          <w:lang w:val="es-ES"/>
-        </w:rPr>
-        <w:t xml:space="preserve"> </w:t>
-      </w:r>
-      <w:r>
-        <w:rPr>
-          <w:rFonts w:cs="Arial"/>
-          <w:szCs w:val="20"/>
-          <w:lang w:val="es-ES"/>
-        </w:rPr>
-        <w:t xml:space="preserve">datos. </w:t>
-      </w:r>
-    </w:p>
-    <w:p>
-      <w:pPr>
-        <w:pStyle w:val="Prrafodelista"/>
+        <w:t xml:space="preserve">Formularios para el ingreso, modificación, actualización y eliminación de datos. </w:t>
+      </w:r>
+    </w:p>
+    <w:p>
+      <w:pPr>
+        <w:pStyle w:val="35"/>
         <w:widowControl/>
         <w:numPr>
           <w:ilvl w:val="0"/>
-          <w:numId w:val="5"/>
+          <w:numId w:val="2"/>
         </w:numPr>
         <w:overflowPunct/>
         <w:autoSpaceDE w:val="0"/>
@@ -2216,49 +1884,25 @@
           <w:szCs w:val="20"/>
           <w:lang w:val="es-ES"/>
         </w:rPr>
-        <w:t xml:space="preserve">Monitor, que ayudara al usuario visualizar las </w:t>
-      </w:r>
-      <w:r>
-        <w:rPr>
-          <w:rFonts w:cs="Arial"/>
-          <w:szCs w:val="20"/>
-          <w:lang w:val="es-ES"/>
-        </w:rPr>
-        <w:t>opciones,</w:t>
-      </w:r>
-      <w:r>
-        <w:rPr>
-          <w:rFonts w:cs="Arial"/>
-          <w:szCs w:val="20"/>
-          <w:lang w:val="es-ES"/>
-        </w:rPr>
-        <w:t xml:space="preserve"> así como todo tipo de mensajes de errores.</w:t>
-      </w:r>
-    </w:p>
-    <w:p>
-      <w:pPr>
-        <w:jc w:val="both"/>
-        <w:rPr>
-          <w:rFonts w:cs="Arial"/>
-          <w:szCs w:val="20"/>
-          <w:lang w:val="es-ES"/>
-        </w:rPr>
-      </w:pPr>
-      <w:r>
-        <w:rPr>
-          <w:rFonts w:cs="Arial"/>
-          <w:szCs w:val="20"/>
-          <w:lang w:val="es-ES"/>
-        </w:rPr>
-        <w:t>Mouse</w:t>
-      </w:r>
-      <w:r>
-        <w:rPr>
-          <w:rFonts w:cs="Arial"/>
-          <w:szCs w:val="20"/>
-          <w:lang w:val="es-ES"/>
-        </w:rPr>
-        <w:t>, que ayudara el usuario poder “navegar” a través de las diferentes opciones.</w:t>
+        <w:t>Monitor, que ayudara al usuario visualizar las opciones, así como todo tipo de mensajes de errores.</w:t>
+      </w:r>
+    </w:p>
+    <w:p>
+      <w:pPr>
+        <w:jc w:val="both"/>
+        <w:rPr>
+          <w:rFonts w:cs="Arial"/>
+          <w:szCs w:val="20"/>
+          <w:lang w:val="es-ES"/>
+        </w:rPr>
+      </w:pPr>
+      <w:r>
+        <w:rPr>
+          <w:rFonts w:cs="Arial"/>
+          <w:szCs w:val="20"/>
+          <w:lang w:val="es-ES"/>
+        </w:rPr>
+        <w:t>Mouse, que ayudara el usuario poder “navegar” a través de las diferentes opciones.</w:t>
       </w:r>
     </w:p>
     <w:p>
@@ -2381,25 +2025,7 @@
           <w:szCs w:val="20"/>
           <w:lang w:val="es-ES"/>
         </w:rPr>
-        <w:t xml:space="preserve">La comunicación entre el servidor de base de datos </w:t>
-      </w:r>
-      <w:proofErr w:type="spellStart"/>
-      <w:r>
-        <w:rPr>
-          <w:rFonts w:cs="Arial"/>
-          <w:szCs w:val="20"/>
-          <w:lang w:val="es-ES"/>
-        </w:rPr>
-        <w:t>Pickle</w:t>
-      </w:r>
-      <w:proofErr w:type="spellEnd"/>
-      <w:r>
-        <w:rPr>
-          <w:rFonts w:cs="Arial"/>
-          <w:szCs w:val="20"/>
-          <w:lang w:val="es-ES"/>
-        </w:rPr>
-        <w:t xml:space="preserve"> y Python no requiere de un intermediario ya que la base de datos fue diseñada especialmente para el lenguaje.</w:t>
+        <w:t>La comunicación entre el servidor de base de datos Pickle y Python no requiere de un intermediario ya que la base de datos fue diseñada especialmente para el lenguaje.</w:t>
       </w:r>
     </w:p>
     <w:p>
@@ -2451,9 +2077,24 @@
     </w:p>
     <w:tbl>
       <w:tblPr>
-        <w:tblStyle w:val="Tablaconcuadrcula"/>
-        <w:tblW w:w="0" w:type="auto"/>
-        <w:tblLook w:val="04A0" w:firstRow="1" w:lastRow="0" w:firstColumn="1" w:lastColumn="0" w:noHBand="0" w:noVBand="1"/>
+        <w:tblStyle w:val="10"/>
+        <w:tblW w:w="9778" w:type="dxa"/>
+        <w:tblInd w:w="0" w:type="dxa"/>
+        <w:tblBorders>
+          <w:top w:val="single" w:color="auto" w:sz="4" w:space="0"/>
+          <w:left w:val="single" w:color="auto" w:sz="4" w:space="0"/>
+          <w:bottom w:val="single" w:color="auto" w:sz="4" w:space="0"/>
+          <w:right w:val="single" w:color="auto" w:sz="4" w:space="0"/>
+          <w:insideH w:val="single" w:color="auto" w:sz="4" w:space="0"/>
+          <w:insideV w:val="single" w:color="auto" w:sz="4" w:space="0"/>
+        </w:tblBorders>
+        <w:tblLayout w:type="fixed"/>
+        <w:tblCellMar>
+          <w:top w:w="0" w:type="dxa"/>
+          <w:left w:w="108" w:type="dxa"/>
+          <w:bottom w:w="0" w:type="dxa"/>
+          <w:right w:w="108" w:type="dxa"/>
+        </w:tblCellMar>
       </w:tblPr>
       <w:tblGrid>
         <w:gridCol w:w="4889"/>
@@ -2859,31 +2500,7 @@
           <w:szCs w:val="20"/>
           <w:lang w:val="es-ES"/>
         </w:rPr>
-        <w:t xml:space="preserve">Datos personales </w:t>
-      </w:r>
-      <w:r>
-        <w:rPr>
-          <w:rFonts w:cs="Arial"/>
-          <w:szCs w:val="20"/>
-          <w:lang w:val="es-ES"/>
-        </w:rPr>
-        <w:t>obligatorios (</w:t>
-      </w:r>
-      <w:r>
-        <w:rPr>
-          <w:rFonts w:cs="Arial"/>
-          <w:szCs w:val="20"/>
-          <w:lang w:val="es-ES"/>
-        </w:rPr>
-        <w:t>Nombre, Apellido, C.I.)</w:t>
-      </w:r>
-      <w:r>
-        <w:rPr>
-          <w:rFonts w:cs="Arial"/>
-          <w:szCs w:val="20"/>
-          <w:lang w:val="es-ES"/>
-        </w:rPr>
-        <w:t>.</w:t>
+        <w:t>Datos personales obligatorios (Nombre, Apellido, C.I.).</w:t>
       </w:r>
     </w:p>
     <w:p>
@@ -2954,9 +2571,24 @@
     </w:p>
     <w:tbl>
       <w:tblPr>
-        <w:tblStyle w:val="Tablaconcuadrcula"/>
-        <w:tblW w:w="0" w:type="auto"/>
-        <w:tblLook w:val="04A0" w:firstRow="1" w:lastRow="0" w:firstColumn="1" w:lastColumn="0" w:noHBand="0" w:noVBand="1"/>
+        <w:tblStyle w:val="10"/>
+        <w:tblW w:w="9778" w:type="dxa"/>
+        <w:tblInd w:w="0" w:type="dxa"/>
+        <w:tblBorders>
+          <w:top w:val="single" w:color="auto" w:sz="4" w:space="0"/>
+          <w:left w:val="single" w:color="auto" w:sz="4" w:space="0"/>
+          <w:bottom w:val="single" w:color="auto" w:sz="4" w:space="0"/>
+          <w:right w:val="single" w:color="auto" w:sz="4" w:space="0"/>
+          <w:insideH w:val="single" w:color="auto" w:sz="4" w:space="0"/>
+          <w:insideV w:val="single" w:color="auto" w:sz="4" w:space="0"/>
+        </w:tblBorders>
+        <w:tblLayout w:type="fixed"/>
+        <w:tblCellMar>
+          <w:top w:w="0" w:type="dxa"/>
+          <w:left w:w="108" w:type="dxa"/>
+          <w:bottom w:w="0" w:type="dxa"/>
+          <w:right w:w="108" w:type="dxa"/>
+        </w:tblCellMar>
       </w:tblPr>
       <w:tblGrid>
         <w:gridCol w:w="4889"/>
@@ -3005,15 +2637,7 @@
                 <w:szCs w:val="20"/>
                 <w:lang w:val="es-ES"/>
               </w:rPr>
-              <w:t>RF</w:t>
-            </w:r>
-            <w:r>
-              <w:rPr>
-                <w:rFonts w:cs="Arial"/>
-                <w:szCs w:val="20"/>
-                <w:lang w:val="es-ES"/>
-              </w:rPr>
-              <w:t>2</w:t>
+              <w:t>RF2</w:t>
             </w:r>
           </w:p>
         </w:tc>
@@ -3061,15 +2685,7 @@
                 <w:szCs w:val="20"/>
                 <w:lang w:val="es-ES"/>
               </w:rPr>
-              <w:t xml:space="preserve">Registrar </w:t>
-            </w:r>
-            <w:r>
-              <w:rPr>
-                <w:rFonts w:cs="Arial"/>
-                <w:szCs w:val="20"/>
-                <w:lang w:val="es-ES"/>
-              </w:rPr>
-              <w:t>Cuenta Bancaria.</w:t>
+              <w:t>Registrar Cuenta Bancaria.</w:t>
             </w:r>
           </w:p>
         </w:tc>
@@ -3364,15 +2980,7 @@
           <w:szCs w:val="20"/>
           <w:lang w:val="es-ES"/>
         </w:rPr>
-        <w:t>Ninguna</w:t>
-      </w:r>
-      <w:r>
-        <w:rPr>
-          <w:rFonts w:cs="Arial"/>
-          <w:szCs w:val="20"/>
-          <w:lang w:val="es-ES"/>
-        </w:rPr>
-        <w:t>.</w:t>
+        <w:t>Ninguna.</w:t>
       </w:r>
     </w:p>
     <w:p>
@@ -3433,9 +3041,24 @@
     </w:p>
     <w:tbl>
       <w:tblPr>
-        <w:tblStyle w:val="Tablaconcuadrcula"/>
-        <w:tblW w:w="0" w:type="auto"/>
-        <w:tblLook w:val="04A0" w:firstRow="1" w:lastRow="0" w:firstColumn="1" w:lastColumn="0" w:noHBand="0" w:noVBand="1"/>
+        <w:tblStyle w:val="10"/>
+        <w:tblW w:w="9778" w:type="dxa"/>
+        <w:tblInd w:w="0" w:type="dxa"/>
+        <w:tblBorders>
+          <w:top w:val="single" w:color="auto" w:sz="4" w:space="0"/>
+          <w:left w:val="single" w:color="auto" w:sz="4" w:space="0"/>
+          <w:bottom w:val="single" w:color="auto" w:sz="4" w:space="0"/>
+          <w:right w:val="single" w:color="auto" w:sz="4" w:space="0"/>
+          <w:insideH w:val="single" w:color="auto" w:sz="4" w:space="0"/>
+          <w:insideV w:val="single" w:color="auto" w:sz="4" w:space="0"/>
+        </w:tblBorders>
+        <w:tblLayout w:type="fixed"/>
+        <w:tblCellMar>
+          <w:top w:w="0" w:type="dxa"/>
+          <w:left w:w="108" w:type="dxa"/>
+          <w:bottom w:w="0" w:type="dxa"/>
+          <w:right w:w="108" w:type="dxa"/>
+        </w:tblCellMar>
       </w:tblPr>
       <w:tblGrid>
         <w:gridCol w:w="4889"/>
@@ -3487,15 +3110,7 @@
                 <w:szCs w:val="20"/>
                 <w:lang w:val="es-ES"/>
               </w:rPr>
-              <w:t>RF</w:t>
-            </w:r>
-            <w:r>
-              <w:rPr>
-                <w:rFonts w:cs="Arial"/>
-                <w:szCs w:val="20"/>
-                <w:lang w:val="es-ES"/>
-              </w:rPr>
-              <w:t>3</w:t>
+              <w:t>RF3</w:t>
             </w:r>
           </w:p>
         </w:tc>
@@ -3746,15 +3361,7 @@
           <w:szCs w:val="20"/>
           <w:lang w:val="es-ES"/>
         </w:rPr>
-        <w:t xml:space="preserve">El sistema solo procesara la reversión cuando el </w:t>
-      </w:r>
-      <w:r>
-        <w:rPr>
-          <w:rFonts w:cs="Arial"/>
-          <w:szCs w:val="20"/>
-          <w:lang w:val="es-ES"/>
-        </w:rPr>
-        <w:t>tipo de transacción es «depósito»</w:t>
+        <w:t>El sistema solo procesara la reversión cuando el tipo de transacción es «depósito»</w:t>
       </w:r>
     </w:p>
     <w:p>
@@ -3836,16 +3443,15 @@
           <w:szCs w:val="20"/>
           <w:lang w:val="es-ES"/>
         </w:rPr>
-        <w:br/>
-        <w:t>Confirmación de reversión</w:t>
-      </w:r>
-      <w:r>
-        <w:rPr>
-          <w:rFonts w:cs="Arial"/>
-          <w:szCs w:val="20"/>
-          <w:lang w:val="es-ES"/>
-        </w:rPr>
-        <w:t>.</w:t>
+        <w:br w:type="textWrapping"/>
+      </w:r>
+      <w:r>
+        <w:rPr>
+          <w:rFonts w:cs="Arial"/>
+          <w:szCs w:val="20"/>
+          <w:lang w:val="es-ES"/>
+        </w:rPr>
+        <w:t>Confirmación de reversión.</w:t>
       </w:r>
     </w:p>
     <w:p>
@@ -4040,81 +3646,25 @@
           <w:szCs w:val="20"/>
           <w:lang w:val="es-ES"/>
         </w:rPr>
-        <w:t xml:space="preserve">En un </w:t>
-      </w:r>
-      <w:r>
-        <w:rPr>
-          <w:rFonts w:cs="Arial"/>
-          <w:szCs w:val="20"/>
-          <w:lang w:val="es-ES"/>
-        </w:rPr>
-        <w:t xml:space="preserve">99,9% la aplicación </w:t>
-      </w:r>
-      <w:r>
-        <w:rPr>
-          <w:rFonts w:cs="Arial"/>
-          <w:szCs w:val="20"/>
-          <w:lang w:val="es-ES"/>
-        </w:rPr>
-        <w:t>es portable</w:t>
-      </w:r>
-      <w:r>
-        <w:rPr>
-          <w:rFonts w:cs="Arial"/>
-          <w:szCs w:val="20"/>
-          <w:lang w:val="es-ES"/>
-        </w:rPr>
-        <w:t xml:space="preserve">, esa ventaja es posible gracias a la utilización de </w:t>
-      </w:r>
-      <w:r>
-        <w:rPr>
-          <w:rFonts w:cs="Arial"/>
-          <w:szCs w:val="20"/>
-          <w:lang w:val="es-ES"/>
-        </w:rPr>
-        <w:t>herramientas y lenguajes basados en Software</w:t>
-      </w:r>
-      <w:r>
-        <w:rPr>
-          <w:rFonts w:cs="Arial"/>
-          <w:szCs w:val="20"/>
-          <w:lang w:val="es-ES"/>
-        </w:rPr>
-        <w:t xml:space="preserve"> </w:t>
-      </w:r>
-      <w:r>
-        <w:rPr>
-          <w:rFonts w:cs="Arial"/>
-          <w:szCs w:val="20"/>
-          <w:lang w:val="es-ES"/>
-        </w:rPr>
-        <w:t>Libre</w:t>
-      </w:r>
-      <w:r>
-        <w:rPr>
-          <w:rFonts w:cs="Arial"/>
-          <w:szCs w:val="20"/>
-          <w:lang w:val="es-ES"/>
-        </w:rPr>
-        <w:t xml:space="preserve"> </w:t>
-      </w:r>
-    </w:p>
-    <w:p>
-      <w:pPr>
-        <w:jc w:val="both"/>
-        <w:rPr>
-          <w:rFonts w:cs="Arial"/>
-          <w:szCs w:val="20"/>
-          <w:lang w:val="es-ES"/>
-        </w:rPr>
-      </w:pPr>
-    </w:p>
-    <w:p>
-      <w:pPr>
-        <w:pStyle w:val="Encabezado3"/>
+        <w:t xml:space="preserve">En un 99,9% la aplicación es portable, esa ventaja es posible gracias a la utilización de herramientas y lenguajes basados en Software Libre </w:t>
+      </w:r>
+    </w:p>
+    <w:p>
+      <w:pPr>
+        <w:jc w:val="both"/>
+        <w:rPr>
+          <w:rFonts w:cs="Arial"/>
+          <w:szCs w:val="20"/>
+          <w:lang w:val="es-ES"/>
+        </w:rPr>
+      </w:pPr>
+    </w:p>
+    <w:p>
+      <w:pPr>
+        <w:pStyle w:val="12"/>
         <w:numPr>
           <w:ilvl w:val="2"/>
-          <w:numId w:val="1"/>
+          <w:numId w:val="3"/>
         </w:numPr>
         <w:spacing w:before="120"/>
         <w:rPr>
@@ -4140,7 +3690,7 @@
     </w:p>
     <w:p>
       <w:pPr>
-        <w:pStyle w:val="Sinespaciado"/>
+        <w:pStyle w:val="26"/>
         <w:jc w:val="both"/>
         <w:rPr>
           <w:rFonts w:ascii="Liberation Serif" w:hAnsi="Liberation Serif" w:cs="Arial"/>
@@ -4226,8 +3776,6 @@
         </w:rPr>
         <w:t>El costo del producto será valorado por el número de usuarios que se conecten.</w:t>
       </w:r>
-      <w:bookmarkStart w:id="0" w:name="_GoBack"/>
-      <w:bookmarkEnd w:id="0"/>
     </w:p>
     <w:p>
       <w:pPr>
@@ -4235,11 +3783,11 @@
       </w:pPr>
     </w:p>
     <w:sectPr>
-      <w:headerReference w:type="default" r:id="rId8"/>
-      <w:footerReference w:type="default" r:id="rId9"/>
+      <w:headerReference r:id="rId3" w:type="default"/>
+      <w:footerReference r:id="rId4" w:type="default"/>
       <w:pgSz w:w="11906" w:h="16838"/>
       <w:pgMar w:top="2531" w:right="1134" w:bottom="2255" w:left="1134" w:header="1134" w:footer="1134" w:gutter="0"/>
-      <w:cols w:space="720"/>
+      <w:cols w:space="720" w:num="1"/>
       <w:formProt w:val="0"/>
       <w:titlePg/>
       <w:docGrid w:linePitch="240" w:charSpace="-6145"/>
@@ -4248,44 +3796,33 @@
 </w:document>
 </file>
 
-<file path=word/endnotes.xml><?xml version="1.0" encoding="utf-8"?>
-<w:endnotes xmlns:wpc="http://schemas.microsoft.com/office/word/2010/wordprocessingCanvas" xmlns:cx="http://schemas.microsoft.com/office/drawing/2014/chartex" xmlns:cx1="http://schemas.microsoft.com/office/drawing/2015/9/8/chartex" xmlns:cx2="http://schemas.microsoft.com/office/drawing/2015/10/21/chartex" xmlns:cx3="http://schemas.microsoft.com/office/drawing/2016/5/9/chartex" xmlns:cx4="http://schemas.microsoft.com/office/drawing/2016/5/10/chartex" xmlns:cx5="http://schemas.microsoft.com/office/drawing/2016/5/11/chartex" xmlns:cx6="http://schemas.microsoft.com/office/drawing/2016/5/12/chartex" xmlns:cx7="http://schemas.microsoft.com/office/drawing/2016/5/13/chartex" xmlns:cx8="http://schemas.microsoft.com/office/drawing/2016/5/14/chartex" xmlns:mc="http://schemas.openxmlformats.org/markup-compatibility/2006" xmlns:aink="http://schemas.microsoft.com/office/drawing/2016/ink" xmlns:am3d="http://schemas.microsoft.com/office/drawing/2017/model3d" xmlns:o="urn:schemas-microsoft-com:office:office" xmlns:r="http://schemas.openxmlformats.org/officeDocument/2006/relationships" xmlns:m="http://schemas.openxmlformats.org/officeDocument/2006/math" xmlns:v="urn:schemas-microsoft-com:vml" xmlns:wp14="http://schemas.microsoft.com/office/word/2010/wordprocessingDrawing" xmlns:wp="http://schemas.openxmlformats.org/drawingml/2006/wordprocessingDrawing" xmlns:w10="urn:schemas-microsoft-com:office:word" xmlns:w="http://schemas.openxmlformats.org/wordprocessingml/2006/main" xmlns:w14="http://schemas.microsoft.com/office/word/2010/wordml" xmlns:w15="http://schemas.microsoft.com/office/word/2012/wordml" xmlns:w16cid="http://schemas.microsoft.com/office/word/2016/wordml/cid" xmlns:w16se="http://schemas.microsoft.com/office/word/2015/wordml/symex" xmlns:wpg="http://schemas.microsoft.com/office/word/2010/wordprocessingGroup" xmlns:wpi="http://schemas.microsoft.com/office/word/2010/wordprocessingInk" xmlns:wne="http://schemas.microsoft.com/office/word/2006/wordml" xmlns:wps="http://schemas.microsoft.com/office/word/2010/wordprocessingShape" mc:Ignorable="w14 w15 w16se w16cid wp14">
-  <w:endnote w:type="separator" w:id="-1">
-    <w:p>
-      <w:r>
-        <w:separator/>
-      </w:r>
-    </w:p>
-  </w:endnote>
-  <w:endnote w:type="continuationSeparator" w:id="0">
-    <w:p>
-      <w:r>
-        <w:continuationSeparator/>
-      </w:r>
-    </w:p>
-  </w:endnote>
-</w:endnotes>
-</file>
-
 <file path=word/footer1.xml><?xml version="1.0" encoding="utf-8"?>
-<w:ftr xmlns:wpc="http://schemas.microsoft.com/office/word/2010/wordprocessingCanvas" xmlns:cx="http://schemas.microsoft.com/office/drawing/2014/chartex" xmlns:cx1="http://schemas.microsoft.com/office/drawing/2015/9/8/chartex" xmlns:cx2="http://schemas.microsoft.com/office/drawing/2015/10/21/chartex" xmlns:cx3="http://schemas.microsoft.com/office/drawing/2016/5/9/chartex" xmlns:cx4="http://schemas.microsoft.com/office/drawing/2016/5/10/chartex" xmlns:cx5="http://schemas.microsoft.com/office/drawing/2016/5/11/chartex" xmlns:cx6="http://schemas.microsoft.com/office/drawing/2016/5/12/chartex" xmlns:cx7="http://schemas.microsoft.com/office/drawing/2016/5/13/chartex" xmlns:cx8="http://schemas.microsoft.com/office/drawing/2016/5/14/chartex" xmlns:mc="http://schemas.openxmlformats.org/markup-compatibility/2006" xmlns:aink="http://schemas.microsoft.com/office/drawing/2016/ink" xmlns:am3d="http://schemas.microsoft.com/office/drawing/2017/model3d" xmlns:o="urn:schemas-microsoft-com:office:office" xmlns:r="http://schemas.openxmlformats.org/officeDocument/2006/relationships" xmlns:m="http://schemas.openxmlformats.org/officeDocument/2006/math" xmlns:v="urn:schemas-microsoft-com:vml" xmlns:wp14="http://schemas.microsoft.com/office/word/2010/wordprocessingDrawing" xmlns:wp="http://schemas.openxmlformats.org/drawingml/2006/wordprocessingDrawing" xmlns:w10="urn:schemas-microsoft-com:office:word" xmlns:w="http://schemas.openxmlformats.org/wordprocessingml/2006/main" xmlns:w14="http://schemas.microsoft.com/office/word/2010/wordml" xmlns:w15="http://schemas.microsoft.com/office/word/2012/wordml" xmlns:w16cid="http://schemas.microsoft.com/office/word/2016/wordml/cid" xmlns:w16se="http://schemas.microsoft.com/office/word/2015/wordml/symex" xmlns:wpg="http://schemas.microsoft.com/office/word/2010/wordprocessingGroup" xmlns:wpi="http://schemas.microsoft.com/office/word/2010/wordprocessingInk" xmlns:wne="http://schemas.microsoft.com/office/word/2006/wordml" xmlns:wps="http://schemas.microsoft.com/office/word/2010/wordprocessingShape" mc:Ignorable="w14 w15 w16se w16cid wp14">
+<w:ftr xmlns:wpc="http://schemas.microsoft.com/office/word/2010/wordprocessingCanvas" xmlns:mc="http://schemas.openxmlformats.org/markup-compatibility/2006" xmlns:o="urn:schemas-microsoft-com:office:office" xmlns:r="http://schemas.openxmlformats.org/officeDocument/2006/relationships" xmlns:m="http://schemas.openxmlformats.org/officeDocument/2006/math" xmlns:v="urn:schemas-microsoft-com:vml" xmlns:wp14="http://schemas.microsoft.com/office/word/2010/wordprocessingDrawing" xmlns:wp="http://schemas.openxmlformats.org/drawingml/2006/wordprocessingDrawing" xmlns:w10="urn:schemas-microsoft-com:office:word" xmlns:w="http://schemas.openxmlformats.org/wordprocessingml/2006/main" xmlns:w14="http://schemas.microsoft.com/office/word/2010/wordml" xmlns:w15="http://schemas.microsoft.com/office/word/2012/wordml" xmlns:wpg="http://schemas.microsoft.com/office/word/2010/wordprocessingGroup" xmlns:wpi="http://schemas.microsoft.com/office/word/2010/wordprocessingInk" xmlns:wne="http://schemas.microsoft.com/office/word/2006/wordml" xmlns:wps="http://schemas.microsoft.com/office/word/2010/wordprocessingShape" xmlns:wpsCustomData="http://www.wps.cn/officeDocument/2013/wpsCustomData" mc:Ignorable="w14 w15 wp14">
   <w:p>
     <w:pPr>
-      <w:pStyle w:val="Piedepgina"/>
+      <w:pStyle w:val="2"/>
     </w:pPr>
   </w:p>
   <w:tbl>
     <w:tblPr>
+      <w:tblStyle w:val="9"/>
       <w:tblW w:w="9584" w:type="dxa"/>
       <w:tblInd w:w="106" w:type="dxa"/>
       <w:tblBorders>
-        <w:top w:val="single" w:sz="4" w:space="0" w:color="292929"/>
+        <w:top w:val="single" w:color="292929" w:sz="4" w:space="0"/>
+        <w:left w:val="none" w:color="auto" w:sz="0" w:space="0"/>
+        <w:bottom w:val="none" w:color="auto" w:sz="0" w:space="0"/>
+        <w:right w:val="none" w:color="auto" w:sz="0" w:space="0"/>
+        <w:insideH w:val="none" w:color="auto" w:sz="0" w:space="0"/>
+        <w:insideV w:val="none" w:color="auto" w:sz="0" w:space="0"/>
       </w:tblBorders>
+      <w:tblLayout w:type="fixed"/>
       <w:tblCellMar>
+        <w:top w:w="0" w:type="dxa"/>
         <w:left w:w="70" w:type="dxa"/>
+        <w:bottom w:w="0" w:type="dxa"/>
         <w:right w:w="70" w:type="dxa"/>
       </w:tblCellMar>
-      <w:tblLook w:val="04A0" w:firstRow="1" w:lastRow="0" w:firstColumn="1" w:lastColumn="0" w:noHBand="0" w:noVBand="1"/>
     </w:tblPr>
     <w:tblGrid>
       <w:gridCol w:w="1961"/>
@@ -4295,15 +3832,15 @@
     <w:tr>
       <w:tc>
         <w:tcPr>
-          <w:tcW w:w="1980" w:type="dxa"/>
+          <w:tcW w:w="1961" w:type="dxa"/>
           <w:tcBorders>
-            <w:top w:val="single" w:sz="4" w:space="0" w:color="292929"/>
+            <w:top w:val="single" w:color="292929" w:sz="4" w:space="0"/>
           </w:tcBorders>
           <w:shd w:val="clear" w:color="auto" w:fill="auto"/>
         </w:tcPr>
         <w:p>
           <w:pPr>
-            <w:pStyle w:val="Encabezamiento"/>
+            <w:pStyle w:val="25"/>
             <w:snapToGrid w:val="0"/>
             <w:jc w:val="right"/>
           </w:pPr>
@@ -4314,16 +3851,16 @@
       </w:tc>
       <w:tc>
         <w:tcPr>
-          <w:tcW w:w="29" w:type="dxa"/>
+          <w:tcW w:w="146" w:type="dxa"/>
           <w:tcBorders>
-            <w:top w:val="single" w:sz="4" w:space="0" w:color="292929"/>
+            <w:top w:val="single" w:color="292929" w:sz="4" w:space="0"/>
           </w:tcBorders>
           <w:shd w:val="clear" w:color="auto" w:fill="auto"/>
           <w:vAlign w:val="center"/>
         </w:tcPr>
         <w:p>
           <w:pPr>
-            <w:pStyle w:val="Encabezamiento"/>
+            <w:pStyle w:val="25"/>
             <w:snapToGrid w:val="0"/>
             <w:jc w:val="right"/>
           </w:pPr>
@@ -4331,16 +3868,16 @@
       </w:tc>
       <w:tc>
         <w:tcPr>
-          <w:tcW w:w="7575" w:type="dxa"/>
+          <w:tcW w:w="7477" w:type="dxa"/>
           <w:tcBorders>
-            <w:top w:val="single" w:sz="4" w:space="0" w:color="292929"/>
+            <w:top w:val="single" w:color="292929" w:sz="4" w:space="0"/>
           </w:tcBorders>
           <w:shd w:val="clear" w:color="auto" w:fill="auto"/>
           <w:vAlign w:val="center"/>
         </w:tcPr>
         <w:p>
           <w:pPr>
-            <w:pStyle w:val="Encabezamiento"/>
+            <w:pStyle w:val="25"/>
             <w:jc w:val="right"/>
             <w:rPr>
               <w:rFonts w:cs="Arial"/>
@@ -4360,50 +3897,39 @@
       </w:tc>
     </w:tr>
   </w:tbl>
-  <w:p/>
+  <w:p>
+    <w:pPr/>
+  </w:p>
 </w:ftr>
 </file>
 
-<file path=word/footnotes.xml><?xml version="1.0" encoding="utf-8"?>
-<w:footnotes xmlns:wpc="http://schemas.microsoft.com/office/word/2010/wordprocessingCanvas" xmlns:cx="http://schemas.microsoft.com/office/drawing/2014/chartex" xmlns:cx1="http://schemas.microsoft.com/office/drawing/2015/9/8/chartex" xmlns:cx2="http://schemas.microsoft.com/office/drawing/2015/10/21/chartex" xmlns:cx3="http://schemas.microsoft.com/office/drawing/2016/5/9/chartex" xmlns:cx4="http://schemas.microsoft.com/office/drawing/2016/5/10/chartex" xmlns:cx5="http://schemas.microsoft.com/office/drawing/2016/5/11/chartex" xmlns:cx6="http://schemas.microsoft.com/office/drawing/2016/5/12/chartex" xmlns:cx7="http://schemas.microsoft.com/office/drawing/2016/5/13/chartex" xmlns:cx8="http://schemas.microsoft.com/office/drawing/2016/5/14/chartex" xmlns:mc="http://schemas.openxmlformats.org/markup-compatibility/2006" xmlns:aink="http://schemas.microsoft.com/office/drawing/2016/ink" xmlns:am3d="http://schemas.microsoft.com/office/drawing/2017/model3d" xmlns:o="urn:schemas-microsoft-com:office:office" xmlns:r="http://schemas.openxmlformats.org/officeDocument/2006/relationships" xmlns:m="http://schemas.openxmlformats.org/officeDocument/2006/math" xmlns:v="urn:schemas-microsoft-com:vml" xmlns:wp14="http://schemas.microsoft.com/office/word/2010/wordprocessingDrawing" xmlns:wp="http://schemas.openxmlformats.org/drawingml/2006/wordprocessingDrawing" xmlns:w10="urn:schemas-microsoft-com:office:word" xmlns:w="http://schemas.openxmlformats.org/wordprocessingml/2006/main" xmlns:w14="http://schemas.microsoft.com/office/word/2010/wordml" xmlns:w15="http://schemas.microsoft.com/office/word/2012/wordml" xmlns:w16cid="http://schemas.microsoft.com/office/word/2016/wordml/cid" xmlns:w16se="http://schemas.microsoft.com/office/word/2015/wordml/symex" xmlns:wpg="http://schemas.microsoft.com/office/word/2010/wordprocessingGroup" xmlns:wpi="http://schemas.microsoft.com/office/word/2010/wordprocessingInk" xmlns:wne="http://schemas.microsoft.com/office/word/2006/wordml" xmlns:wps="http://schemas.microsoft.com/office/word/2010/wordprocessingShape" mc:Ignorable="w14 w15 w16se w16cid wp14">
-  <w:footnote w:type="separator" w:id="-1">
-    <w:p>
-      <w:r>
-        <w:separator/>
-      </w:r>
-    </w:p>
-  </w:footnote>
-  <w:footnote w:type="continuationSeparator" w:id="0">
-    <w:p>
-      <w:r>
-        <w:continuationSeparator/>
-      </w:r>
-    </w:p>
-  </w:footnote>
-</w:footnotes>
-</file>
-
 <file path=word/header1.xml><?xml version="1.0" encoding="utf-8"?>
-<w:hdr xmlns:wpc="http://schemas.microsoft.com/office/word/2010/wordprocessingCanvas" xmlns:cx="http://schemas.microsoft.com/office/drawing/2014/chartex" xmlns:cx1="http://schemas.microsoft.com/office/drawing/2015/9/8/chartex" xmlns:cx2="http://schemas.microsoft.com/office/drawing/2015/10/21/chartex" xmlns:cx3="http://schemas.microsoft.com/office/drawing/2016/5/9/chartex" xmlns:cx4="http://schemas.microsoft.com/office/drawing/2016/5/10/chartex" xmlns:cx5="http://schemas.microsoft.com/office/drawing/2016/5/11/chartex" xmlns:cx6="http://schemas.microsoft.com/office/drawing/2016/5/12/chartex" xmlns:cx7="http://schemas.microsoft.com/office/drawing/2016/5/13/chartex" xmlns:cx8="http://schemas.microsoft.com/office/drawing/2016/5/14/chartex" xmlns:mc="http://schemas.openxmlformats.org/markup-compatibility/2006" xmlns:aink="http://schemas.microsoft.com/office/drawing/2016/ink" xmlns:am3d="http://schemas.microsoft.com/office/drawing/2017/model3d" xmlns:o="urn:schemas-microsoft-com:office:office" xmlns:r="http://schemas.openxmlformats.org/officeDocument/2006/relationships" xmlns:m="http://schemas.openxmlformats.org/officeDocument/2006/math" xmlns:v="urn:schemas-microsoft-com:vml" xmlns:wp14="http://schemas.microsoft.com/office/word/2010/wordprocessingDrawing" xmlns:wp="http://schemas.openxmlformats.org/drawingml/2006/wordprocessingDrawing" xmlns:w10="urn:schemas-microsoft-com:office:word" xmlns:w="http://schemas.openxmlformats.org/wordprocessingml/2006/main" xmlns:w14="http://schemas.microsoft.com/office/word/2010/wordml" xmlns:w15="http://schemas.microsoft.com/office/word/2012/wordml" xmlns:w16cid="http://schemas.microsoft.com/office/word/2016/wordml/cid" xmlns:w16se="http://schemas.microsoft.com/office/word/2015/wordml/symex" xmlns:wpg="http://schemas.microsoft.com/office/word/2010/wordprocessingGroup" xmlns:wpi="http://schemas.microsoft.com/office/word/2010/wordprocessingInk" xmlns:wne="http://schemas.microsoft.com/office/word/2006/wordml" xmlns:wps="http://schemas.microsoft.com/office/word/2010/wordprocessingShape" mc:Ignorable="w14 w15 w16se w16cid wp14">
+<w:hdr xmlns:wpc="http://schemas.microsoft.com/office/word/2010/wordprocessingCanvas" xmlns:mc="http://schemas.openxmlformats.org/markup-compatibility/2006" xmlns:o="urn:schemas-microsoft-com:office:office" xmlns:r="http://schemas.openxmlformats.org/officeDocument/2006/relationships" xmlns:m="http://schemas.openxmlformats.org/officeDocument/2006/math" xmlns:v="urn:schemas-microsoft-com:vml" xmlns:wp14="http://schemas.microsoft.com/office/word/2010/wordprocessingDrawing" xmlns:wp="http://schemas.openxmlformats.org/drawingml/2006/wordprocessingDrawing" xmlns:w10="urn:schemas-microsoft-com:office:word" xmlns:w="http://schemas.openxmlformats.org/wordprocessingml/2006/main" xmlns:w14="http://schemas.microsoft.com/office/word/2010/wordml" xmlns:w15="http://schemas.microsoft.com/office/word/2012/wordml" xmlns:wpg="http://schemas.microsoft.com/office/word/2010/wordprocessingGroup" xmlns:wpi="http://schemas.microsoft.com/office/word/2010/wordprocessingInk" xmlns:wne="http://schemas.microsoft.com/office/word/2006/wordml" xmlns:wps="http://schemas.microsoft.com/office/word/2010/wordprocessingShape" xmlns:wpsCustomData="http://www.wps.cn/officeDocument/2013/wpsCustomData" mc:Ignorable="w14 w15 wp14">
   <w:p>
     <w:pPr>
-      <w:pStyle w:val="Encabezamiento"/>
+      <w:pStyle w:val="25"/>
     </w:pPr>
   </w:p>
   <w:tbl>
     <w:tblPr>
+      <w:tblStyle w:val="9"/>
       <w:tblW w:w="9015" w:type="dxa"/>
       <w:tblInd w:w="391" w:type="dxa"/>
       <w:tblBorders>
-        <w:top w:val="single" w:sz="4" w:space="0" w:color="292929"/>
-        <w:bottom w:val="single" w:sz="4" w:space="0" w:color="292929"/>
-        <w:insideH w:val="single" w:sz="4" w:space="0" w:color="292929"/>
+        <w:top w:val="single" w:color="292929" w:sz="4" w:space="0"/>
+        <w:left w:val="none" w:color="auto" w:sz="0" w:space="0"/>
+        <w:bottom w:val="single" w:color="292929" w:sz="4" w:space="0"/>
+        <w:right w:val="none" w:color="auto" w:sz="0" w:space="0"/>
+        <w:insideH w:val="single" w:color="292929" w:sz="4" w:space="0"/>
+        <w:insideV w:val="none" w:color="auto" w:sz="0" w:space="0"/>
       </w:tblBorders>
+      <w:tblLayout w:type="fixed"/>
       <w:tblCellMar>
+        <w:top w:w="0" w:type="dxa"/>
         <w:left w:w="70" w:type="dxa"/>
+        <w:bottom w:w="0" w:type="dxa"/>
         <w:right w:w="70" w:type="dxa"/>
       </w:tblCellMar>
-      <w:tblLook w:val="04A0" w:firstRow="1" w:lastRow="0" w:firstColumn="1" w:lastColumn="0" w:noHBand="0" w:noVBand="1"/>
     </w:tblPr>
     <w:tblGrid>
       <w:gridCol w:w="1560"/>
@@ -4415,14 +3941,14 @@
         <w:tcPr>
           <w:tcW w:w="1560" w:type="dxa"/>
           <w:tcBorders>
-            <w:top w:val="single" w:sz="4" w:space="0" w:color="292929"/>
-            <w:bottom w:val="single" w:sz="4" w:space="0" w:color="292929"/>
+            <w:top w:val="single" w:color="292929" w:sz="4" w:space="0"/>
+            <w:bottom w:val="single" w:color="292929" w:sz="4" w:space="0"/>
           </w:tcBorders>
           <w:shd w:val="clear" w:color="auto" w:fill="auto"/>
         </w:tcPr>
         <w:p>
           <w:pPr>
-            <w:pStyle w:val="Encabezamiento"/>
+            <w:pStyle w:val="25"/>
             <w:jc w:val="center"/>
           </w:pPr>
           <w:r>
@@ -4437,15 +3963,15 @@
         <w:tcPr>
           <w:tcW w:w="5145" w:type="dxa"/>
           <w:tcBorders>
-            <w:top w:val="single" w:sz="4" w:space="0" w:color="292929"/>
-            <w:bottom w:val="single" w:sz="4" w:space="0" w:color="292929"/>
+            <w:top w:val="single" w:color="292929" w:sz="4" w:space="0"/>
+            <w:bottom w:val="single" w:color="292929" w:sz="4" w:space="0"/>
           </w:tcBorders>
           <w:shd w:val="clear" w:color="auto" w:fill="auto"/>
           <w:vAlign w:val="center"/>
         </w:tcPr>
         <w:p>
           <w:pPr>
-            <w:pStyle w:val="Encabezamiento"/>
+            <w:pStyle w:val="25"/>
             <w:jc w:val="center"/>
           </w:pPr>
           <w:r>
@@ -4460,7 +3986,7 @@
         </w:p>
         <w:p>
           <w:pPr>
-            <w:pStyle w:val="Encabezamiento"/>
+            <w:pStyle w:val="25"/>
             <w:jc w:val="center"/>
             <w:rPr>
               <w:rFonts w:cs="Arial"/>
@@ -4484,15 +4010,15 @@
         <w:tcPr>
           <w:tcW w:w="2310" w:type="dxa"/>
           <w:tcBorders>
-            <w:top w:val="single" w:sz="4" w:space="0" w:color="292929"/>
-            <w:bottom w:val="single" w:sz="4" w:space="0" w:color="292929"/>
+            <w:top w:val="single" w:color="292929" w:sz="4" w:space="0"/>
+            <w:bottom w:val="single" w:color="292929" w:sz="4" w:space="0"/>
           </w:tcBorders>
           <w:shd w:val="clear" w:color="auto" w:fill="auto"/>
           <w:vAlign w:val="center"/>
         </w:tcPr>
         <w:p>
           <w:pPr>
-            <w:pStyle w:val="Encabezamiento"/>
+            <w:pStyle w:val="25"/>
             <w:jc w:val="right"/>
             <w:rPr>
               <w:rFonts w:cs="Arial"/>
@@ -4509,7 +4035,7 @@
         </w:p>
         <w:p>
           <w:pPr>
-            <w:pStyle w:val="Encabezamiento"/>
+            <w:pStyle w:val="25"/>
             <w:jc w:val="right"/>
           </w:pPr>
           <w:r>
@@ -4527,7 +4053,7 @@
             <w:fldChar w:fldCharType="begin"/>
           </w:r>
           <w:r>
-            <w:instrText>PAGE</w:instrText>
+            <w:instrText xml:space="preserve">PAGE</w:instrText>
           </w:r>
           <w:r>
             <w:fldChar w:fldCharType="separate"/>
@@ -4542,17 +4068,19 @@
       </w:tc>
     </w:tr>
   </w:tbl>
-  <w:p/>
+  <w:p>
+    <w:pPr/>
+  </w:p>
 </w:hdr>
 </file>
 
 <file path=word/numbering.xml><?xml version="1.0" encoding="utf-8"?>
-<w:numbering xmlns:wpc="http://schemas.microsoft.com/office/word/2010/wordprocessingCanvas" xmlns:cx="http://schemas.microsoft.com/office/drawing/2014/chartex" xmlns:cx1="http://schemas.microsoft.com/office/drawing/2015/9/8/chartex" xmlns:cx2="http://schemas.microsoft.com/office/drawing/2015/10/21/chartex" xmlns:cx3="http://schemas.microsoft.com/office/drawing/2016/5/9/chartex" xmlns:cx4="http://schemas.microsoft.com/office/drawing/2016/5/10/chartex" xmlns:cx5="http://schemas.microsoft.com/office/drawing/2016/5/11/chartex" xmlns:cx6="http://schemas.microsoft.com/office/drawing/2016/5/12/chartex" xmlns:cx7="http://schemas.microsoft.com/office/drawing/2016/5/13/chartex" xmlns:cx8="http://schemas.microsoft.com/office/drawing/2016/5/14/chartex" xmlns:mc="http://schemas.openxmlformats.org/markup-compatibility/2006" xmlns:aink="http://schemas.microsoft.com/office/drawing/2016/ink" xmlns:am3d="http://schemas.microsoft.com/office/drawing/2017/model3d" xmlns:o="urn:schemas-microsoft-com:office:office" xmlns:r="http://schemas.openxmlformats.org/officeDocument/2006/relationships" xmlns:m="http://schemas.openxmlformats.org/officeDocument/2006/math" xmlns:v="urn:schemas-microsoft-com:vml" xmlns:wp14="http://schemas.microsoft.com/office/word/2010/wordprocessingDrawing" xmlns:wp="http://schemas.openxmlformats.org/drawingml/2006/wordprocessingDrawing" xmlns:w10="urn:schemas-microsoft-com:office:word" xmlns:w="http://schemas.openxmlformats.org/wordprocessingml/2006/main" xmlns:w14="http://schemas.microsoft.com/office/word/2010/wordml" xmlns:w15="http://schemas.microsoft.com/office/word/2012/wordml" xmlns:w16cid="http://schemas.microsoft.com/office/word/2016/wordml/cid" xmlns:w16se="http://schemas.microsoft.com/office/word/2015/wordml/symex" xmlns:wpg="http://schemas.microsoft.com/office/word/2010/wordprocessingGroup" xmlns:wpi="http://schemas.microsoft.com/office/word/2010/wordprocessingInk" xmlns:wne="http://schemas.microsoft.com/office/word/2006/wordml" xmlns:wps="http://schemas.microsoft.com/office/word/2010/wordprocessingShape" mc:Ignorable="w14 w15 w16se w16cid wp14">
-  <w:abstractNum w:abstractNumId="0" w15:restartNumberingAfterBreak="0">
-    <w:nsid w:val="170605B3"/>
-    <w:multiLevelType w:val="hybridMultilevel"/>
-    <w:tmpl w:val="981E38C2"/>
-    <w:lvl w:ilvl="0" w:tplc="0C0A0001">
+<w:numbering xmlns:wpc="http://schemas.microsoft.com/office/word/2010/wordprocessingCanvas" xmlns:mc="http://schemas.openxmlformats.org/markup-compatibility/2006" xmlns:o="urn:schemas-microsoft-com:office:office" xmlns:r="http://schemas.openxmlformats.org/officeDocument/2006/relationships" xmlns:m="http://schemas.openxmlformats.org/officeDocument/2006/math" xmlns:v="urn:schemas-microsoft-com:vml" xmlns:wp14="http://schemas.microsoft.com/office/word/2010/wordprocessingDrawing" xmlns:wp="http://schemas.openxmlformats.org/drawingml/2006/wordprocessingDrawing" xmlns:w10="urn:schemas-microsoft-com:office:word" xmlns:w="http://schemas.openxmlformats.org/wordprocessingml/2006/main" xmlns:w14="http://schemas.microsoft.com/office/word/2010/wordml" xmlns:wpg="http://schemas.microsoft.com/office/word/2010/wordprocessingGroup" xmlns:wpi="http://schemas.microsoft.com/office/word/2010/wordprocessingInk" xmlns:wne="http://schemas.microsoft.com/office/word/2006/wordml" xmlns:wps="http://schemas.microsoft.com/office/word/2010/wordprocessingShape" mc:Ignorable="w14 wp14">
+  <w:abstractNum w:abstractNumId="968516227">
+    <w:nsid w:val="39BA6283"/>
+    <w:multiLevelType w:val="multilevel"/>
+    <w:tmpl w:val="39BA6283"/>
+    <w:lvl w:ilvl="0" w:tentative="1">
       <w:start w:val="1"/>
       <w:numFmt w:val="bullet"/>
       <w:lvlText w:val=""/>
@@ -4561,10 +4089,10 @@
         <w:ind w:left="720" w:hanging="360"/>
       </w:pPr>
       <w:rPr>
-        <w:rFonts w:ascii="Symbol" w:hAnsi="Symbol" w:hint="default"/>
+        <w:rFonts w:hint="default" w:ascii="Symbol" w:hAnsi="Symbol"/>
       </w:rPr>
     </w:lvl>
-    <w:lvl w:ilvl="1" w:tplc="0C0A0003" w:tentative="1">
+    <w:lvl w:ilvl="1" w:tentative="1">
       <w:start w:val="1"/>
       <w:numFmt w:val="bullet"/>
       <w:lvlText w:val="o"/>
@@ -4573,10 +4101,10 @@
         <w:ind w:left="1440" w:hanging="360"/>
       </w:pPr>
       <w:rPr>
-        <w:rFonts w:ascii="Courier New" w:hAnsi="Courier New" w:cs="Courier New" w:hint="default"/>
+        <w:rFonts w:hint="default" w:ascii="Courier New" w:hAnsi="Courier New" w:cs="Courier New"/>
       </w:rPr>
     </w:lvl>
-    <w:lvl w:ilvl="2" w:tplc="0C0A0005" w:tentative="1">
+    <w:lvl w:ilvl="2" w:tentative="1">
       <w:start w:val="1"/>
       <w:numFmt w:val="bullet"/>
       <w:lvlText w:val=""/>
@@ -4585,10 +4113,10 @@
         <w:ind w:left="2160" w:hanging="360"/>
       </w:pPr>
       <w:rPr>
-        <w:rFonts w:ascii="Wingdings" w:hAnsi="Wingdings" w:hint="default"/>
+        <w:rFonts w:hint="default" w:ascii="Wingdings" w:hAnsi="Wingdings"/>
       </w:rPr>
     </w:lvl>
-    <w:lvl w:ilvl="3" w:tplc="0C0A0001" w:tentative="1">
+    <w:lvl w:ilvl="3" w:tentative="1">
       <w:start w:val="1"/>
       <w:numFmt w:val="bullet"/>
       <w:lvlText w:val=""/>
@@ -4597,10 +4125,10 @@
         <w:ind w:left="2880" w:hanging="360"/>
       </w:pPr>
       <w:rPr>
-        <w:rFonts w:ascii="Symbol" w:hAnsi="Symbol" w:hint="default"/>
+        <w:rFonts w:hint="default" w:ascii="Symbol" w:hAnsi="Symbol"/>
       </w:rPr>
     </w:lvl>
-    <w:lvl w:ilvl="4" w:tplc="0C0A0003" w:tentative="1">
+    <w:lvl w:ilvl="4" w:tentative="1">
       <w:start w:val="1"/>
       <w:numFmt w:val="bullet"/>
       <w:lvlText w:val="o"/>
@@ -4609,10 +4137,10 @@
         <w:ind w:left="3600" w:hanging="360"/>
       </w:pPr>
       <w:rPr>
-        <w:rFonts w:ascii="Courier New" w:hAnsi="Courier New" w:cs="Courier New" w:hint="default"/>
+        <w:rFonts w:hint="default" w:ascii="Courier New" w:hAnsi="Courier New" w:cs="Courier New"/>
       </w:rPr>
     </w:lvl>
-    <w:lvl w:ilvl="5" w:tplc="0C0A0005" w:tentative="1">
+    <w:lvl w:ilvl="5" w:tentative="1">
       <w:start w:val="1"/>
       <w:numFmt w:val="bullet"/>
       <w:lvlText w:val=""/>
@@ -4621,10 +4149,10 @@
         <w:ind w:left="4320" w:hanging="360"/>
       </w:pPr>
       <w:rPr>
-        <w:rFonts w:ascii="Wingdings" w:hAnsi="Wingdings" w:hint="default"/>
+        <w:rFonts w:hint="default" w:ascii="Wingdings" w:hAnsi="Wingdings"/>
       </w:rPr>
     </w:lvl>
-    <w:lvl w:ilvl="6" w:tplc="0C0A0001" w:tentative="1">
+    <w:lvl w:ilvl="6" w:tentative="1">
       <w:start w:val="1"/>
       <w:numFmt w:val="bullet"/>
       <w:lvlText w:val=""/>
@@ -4633,10 +4161,10 @@
         <w:ind w:left="5040" w:hanging="360"/>
       </w:pPr>
       <w:rPr>
-        <w:rFonts w:ascii="Symbol" w:hAnsi="Symbol" w:hint="default"/>
+        <w:rFonts w:hint="default" w:ascii="Symbol" w:hAnsi="Symbol"/>
       </w:rPr>
     </w:lvl>
-    <w:lvl w:ilvl="7" w:tplc="0C0A0003" w:tentative="1">
+    <w:lvl w:ilvl="7" w:tentative="1">
       <w:start w:val="1"/>
       <w:numFmt w:val="bullet"/>
       <w:lvlText w:val="o"/>
@@ -4645,10 +4173,10 @@
         <w:ind w:left="5760" w:hanging="360"/>
       </w:pPr>
       <w:rPr>
-        <w:rFonts w:ascii="Courier New" w:hAnsi="Courier New" w:cs="Courier New" w:hint="default"/>
+        <w:rFonts w:hint="default" w:ascii="Courier New" w:hAnsi="Courier New" w:cs="Courier New"/>
       </w:rPr>
     </w:lvl>
-    <w:lvl w:ilvl="8" w:tplc="0C0A0005" w:tentative="1">
+    <w:lvl w:ilvl="8" w:tentative="1">
       <w:start w:val="1"/>
       <w:numFmt w:val="bullet"/>
       <w:lvlText w:val=""/>
@@ -4657,885 +4185,516 @@
         <w:ind w:left="6480" w:hanging="360"/>
       </w:pPr>
       <w:rPr>
-        <w:rFonts w:ascii="Wingdings" w:hAnsi="Wingdings" w:hint="default"/>
+        <w:rFonts w:hint="default" w:ascii="Wingdings" w:hAnsi="Wingdings"/>
       </w:rPr>
     </w:lvl>
   </w:abstractNum>
-  <w:abstractNum w:abstractNumId="1" w15:restartNumberingAfterBreak="0">
-    <w:nsid w:val="26F7162A"/>
+  <w:abstractNum w:abstractNumId="1930695650">
+    <w:nsid w:val="731413E2"/>
     <w:multiLevelType w:val="multilevel"/>
-    <w:tmpl w:val="1C761D0A"/>
-    <w:lvl w:ilvl="0">
+    <w:tmpl w:val="731413E2"/>
+    <w:lvl w:ilvl="0" w:tentative="1">
+      <w:start w:val="1"/>
+      <w:numFmt w:val="bullet"/>
+      <w:lvlText w:val=""/>
+      <w:lvlJc w:val="left"/>
+      <w:pPr>
+        <w:ind w:left="720" w:hanging="360"/>
+      </w:pPr>
+      <w:rPr>
+        <w:rFonts w:hint="default" w:ascii="Symbol" w:hAnsi="Symbol"/>
+      </w:rPr>
+    </w:lvl>
+    <w:lvl w:ilvl="1" w:tentative="1">
+      <w:start w:val="1"/>
+      <w:numFmt w:val="bullet"/>
+      <w:lvlText w:val="o"/>
+      <w:lvlJc w:val="left"/>
+      <w:pPr>
+        <w:ind w:left="1440" w:hanging="360"/>
+      </w:pPr>
+      <w:rPr>
+        <w:rFonts w:hint="default" w:ascii="Courier New" w:hAnsi="Courier New" w:cs="Courier New"/>
+      </w:rPr>
+    </w:lvl>
+    <w:lvl w:ilvl="2" w:tentative="1">
+      <w:start w:val="1"/>
+      <w:numFmt w:val="bullet"/>
+      <w:lvlText w:val=""/>
+      <w:lvlJc w:val="left"/>
+      <w:pPr>
+        <w:ind w:left="2160" w:hanging="360"/>
+      </w:pPr>
+      <w:rPr>
+        <w:rFonts w:hint="default" w:ascii="Wingdings" w:hAnsi="Wingdings"/>
+      </w:rPr>
+    </w:lvl>
+    <w:lvl w:ilvl="3" w:tentative="1">
+      <w:start w:val="1"/>
+      <w:numFmt w:val="bullet"/>
+      <w:lvlText w:val=""/>
+      <w:lvlJc w:val="left"/>
+      <w:pPr>
+        <w:ind w:left="2880" w:hanging="360"/>
+      </w:pPr>
+      <w:rPr>
+        <w:rFonts w:hint="default" w:ascii="Symbol" w:hAnsi="Symbol"/>
+      </w:rPr>
+    </w:lvl>
+    <w:lvl w:ilvl="4" w:tentative="1">
+      <w:start w:val="1"/>
+      <w:numFmt w:val="bullet"/>
+      <w:lvlText w:val="o"/>
+      <w:lvlJc w:val="left"/>
+      <w:pPr>
+        <w:ind w:left="3600" w:hanging="360"/>
+      </w:pPr>
+      <w:rPr>
+        <w:rFonts w:hint="default" w:ascii="Courier New" w:hAnsi="Courier New" w:cs="Courier New"/>
+      </w:rPr>
+    </w:lvl>
+    <w:lvl w:ilvl="5" w:tentative="1">
+      <w:start w:val="1"/>
+      <w:numFmt w:val="bullet"/>
+      <w:lvlText w:val=""/>
+      <w:lvlJc w:val="left"/>
+      <w:pPr>
+        <w:ind w:left="4320" w:hanging="360"/>
+      </w:pPr>
+      <w:rPr>
+        <w:rFonts w:hint="default" w:ascii="Wingdings" w:hAnsi="Wingdings"/>
+      </w:rPr>
+    </w:lvl>
+    <w:lvl w:ilvl="6" w:tentative="1">
+      <w:start w:val="1"/>
+      <w:numFmt w:val="bullet"/>
+      <w:lvlText w:val=""/>
+      <w:lvlJc w:val="left"/>
+      <w:pPr>
+        <w:ind w:left="5040" w:hanging="360"/>
+      </w:pPr>
+      <w:rPr>
+        <w:rFonts w:hint="default" w:ascii="Symbol" w:hAnsi="Symbol"/>
+      </w:rPr>
+    </w:lvl>
+    <w:lvl w:ilvl="7" w:tentative="1">
+      <w:start w:val="1"/>
+      <w:numFmt w:val="bullet"/>
+      <w:lvlText w:val="o"/>
+      <w:lvlJc w:val="left"/>
+      <w:pPr>
+        <w:ind w:left="5760" w:hanging="360"/>
+      </w:pPr>
+      <w:rPr>
+        <w:rFonts w:hint="default" w:ascii="Courier New" w:hAnsi="Courier New" w:cs="Courier New"/>
+      </w:rPr>
+    </w:lvl>
+    <w:lvl w:ilvl="8" w:tentative="1">
+      <w:start w:val="1"/>
+      <w:numFmt w:val="bullet"/>
+      <w:lvlText w:val=""/>
+      <w:lvlJc w:val="left"/>
+      <w:pPr>
+        <w:ind w:left="6480" w:hanging="360"/>
+      </w:pPr>
+      <w:rPr>
+        <w:rFonts w:hint="default" w:ascii="Wingdings" w:hAnsi="Wingdings"/>
+      </w:rPr>
+    </w:lvl>
+  </w:abstractNum>
+  <w:abstractNum w:abstractNumId="1026711282">
+    <w:nsid w:val="3D325EF2"/>
+    <w:multiLevelType w:val="multilevel"/>
+    <w:tmpl w:val="3D325EF2"/>
+    <w:lvl w:ilvl="0" w:tentative="1">
       <w:start w:val="1"/>
       <w:numFmt w:val="none"/>
       <w:suff w:val="nothing"/>
       <w:lvlText w:val=""/>
       <w:lvlJc w:val="left"/>
       <w:pPr>
-        <w:tabs>
-          <w:tab w:val="num" w:pos="432"/>
-        </w:tabs>
         <w:ind w:left="432" w:hanging="432"/>
       </w:pPr>
     </w:lvl>
-    <w:lvl w:ilvl="1">
+    <w:lvl w:ilvl="1" w:tentative="1">
       <w:start w:val="1"/>
       <w:numFmt w:val="none"/>
       <w:suff w:val="nothing"/>
       <w:lvlText w:val=""/>
       <w:lvlJc w:val="left"/>
       <w:pPr>
-        <w:tabs>
-          <w:tab w:val="num" w:pos="576"/>
-        </w:tabs>
         <w:ind w:left="576" w:hanging="576"/>
       </w:pPr>
     </w:lvl>
-    <w:lvl w:ilvl="2">
+    <w:lvl w:ilvl="2" w:tentative="1">
       <w:start w:val="1"/>
       <w:numFmt w:val="none"/>
       <w:suff w:val="nothing"/>
       <w:lvlText w:val=""/>
       <w:lvlJc w:val="left"/>
       <w:pPr>
-        <w:tabs>
-          <w:tab w:val="num" w:pos="720"/>
-        </w:tabs>
         <w:ind w:left="720" w:hanging="720"/>
       </w:pPr>
     </w:lvl>
-    <w:lvl w:ilvl="3">
+    <w:lvl w:ilvl="3" w:tentative="1">
       <w:start w:val="1"/>
       <w:numFmt w:val="none"/>
       <w:suff w:val="nothing"/>
       <w:lvlText w:val=""/>
       <w:lvlJc w:val="left"/>
       <w:pPr>
-        <w:tabs>
-          <w:tab w:val="num" w:pos="864"/>
-        </w:tabs>
         <w:ind w:left="864" w:hanging="864"/>
       </w:pPr>
     </w:lvl>
-    <w:lvl w:ilvl="4">
+    <w:lvl w:ilvl="4" w:tentative="1">
       <w:start w:val="1"/>
       <w:numFmt w:val="none"/>
       <w:suff w:val="nothing"/>
       <w:lvlText w:val=""/>
       <w:lvlJc w:val="left"/>
       <w:pPr>
-        <w:tabs>
-          <w:tab w:val="num" w:pos="1008"/>
-        </w:tabs>
         <w:ind w:left="1008" w:hanging="1008"/>
       </w:pPr>
     </w:lvl>
-    <w:lvl w:ilvl="5">
+    <w:lvl w:ilvl="5" w:tentative="1">
       <w:start w:val="1"/>
       <w:numFmt w:val="none"/>
       <w:suff w:val="nothing"/>
       <w:lvlText w:val=""/>
       <w:lvlJc w:val="left"/>
       <w:pPr>
-        <w:tabs>
-          <w:tab w:val="num" w:pos="1152"/>
-        </w:tabs>
         <w:ind w:left="1152" w:hanging="1152"/>
       </w:pPr>
     </w:lvl>
-    <w:lvl w:ilvl="6">
+    <w:lvl w:ilvl="6" w:tentative="1">
       <w:start w:val="1"/>
       <w:numFmt w:val="none"/>
       <w:suff w:val="nothing"/>
       <w:lvlText w:val=""/>
       <w:lvlJc w:val="left"/>
       <w:pPr>
-        <w:tabs>
-          <w:tab w:val="num" w:pos="1296"/>
-        </w:tabs>
         <w:ind w:left="1296" w:hanging="1296"/>
       </w:pPr>
     </w:lvl>
-    <w:lvl w:ilvl="7">
+    <w:lvl w:ilvl="7" w:tentative="1">
       <w:start w:val="1"/>
       <w:numFmt w:val="none"/>
       <w:suff w:val="nothing"/>
       <w:lvlText w:val=""/>
       <w:lvlJc w:val="left"/>
       <w:pPr>
-        <w:tabs>
-          <w:tab w:val="num" w:pos="1440"/>
-        </w:tabs>
         <w:ind w:left="1440" w:hanging="1440"/>
       </w:pPr>
     </w:lvl>
-    <w:lvl w:ilvl="8">
+    <w:lvl w:ilvl="8" w:tentative="1">
       <w:start w:val="1"/>
       <w:numFmt w:val="none"/>
       <w:suff w:val="nothing"/>
       <w:lvlText w:val=""/>
       <w:lvlJc w:val="left"/>
       <w:pPr>
-        <w:tabs>
-          <w:tab w:val="num" w:pos="1584"/>
-        </w:tabs>
         <w:ind w:left="1584" w:hanging="1584"/>
       </w:pPr>
-    </w:lvl>
-  </w:abstractNum>
-  <w:abstractNum w:abstractNumId="2" w15:restartNumberingAfterBreak="0">
-    <w:nsid w:val="39BA6283"/>
-    <w:multiLevelType w:val="hybridMultilevel"/>
-    <w:tmpl w:val="F75871FC"/>
-    <w:lvl w:ilvl="0" w:tplc="0C0A0001">
-      <w:start w:val="1"/>
-      <w:numFmt w:val="bullet"/>
-      <w:lvlText w:val=""/>
-      <w:lvlJc w:val="left"/>
-      <w:pPr>
-        <w:ind w:left="720" w:hanging="360"/>
-      </w:pPr>
-      <w:rPr>
-        <w:rFonts w:ascii="Symbol" w:hAnsi="Symbol" w:hint="default"/>
-      </w:rPr>
-    </w:lvl>
-    <w:lvl w:ilvl="1" w:tplc="0C0A0003" w:tentative="1">
-      <w:start w:val="1"/>
-      <w:numFmt w:val="bullet"/>
-      <w:lvlText w:val="o"/>
-      <w:lvlJc w:val="left"/>
-      <w:pPr>
-        <w:ind w:left="1440" w:hanging="360"/>
-      </w:pPr>
-      <w:rPr>
-        <w:rFonts w:ascii="Courier New" w:hAnsi="Courier New" w:cs="Courier New" w:hint="default"/>
-      </w:rPr>
-    </w:lvl>
-    <w:lvl w:ilvl="2" w:tplc="0C0A0005" w:tentative="1">
-      <w:start w:val="1"/>
-      <w:numFmt w:val="bullet"/>
-      <w:lvlText w:val=""/>
-      <w:lvlJc w:val="left"/>
-      <w:pPr>
-        <w:ind w:left="2160" w:hanging="360"/>
-      </w:pPr>
-      <w:rPr>
-        <w:rFonts w:ascii="Wingdings" w:hAnsi="Wingdings" w:hint="default"/>
-      </w:rPr>
-    </w:lvl>
-    <w:lvl w:ilvl="3" w:tplc="0C0A0001" w:tentative="1">
-      <w:start w:val="1"/>
-      <w:numFmt w:val="bullet"/>
-      <w:lvlText w:val=""/>
-      <w:lvlJc w:val="left"/>
-      <w:pPr>
-        <w:ind w:left="2880" w:hanging="360"/>
-      </w:pPr>
-      <w:rPr>
-        <w:rFonts w:ascii="Symbol" w:hAnsi="Symbol" w:hint="default"/>
-      </w:rPr>
-    </w:lvl>
-    <w:lvl w:ilvl="4" w:tplc="0C0A0003" w:tentative="1">
-      <w:start w:val="1"/>
-      <w:numFmt w:val="bullet"/>
-      <w:lvlText w:val="o"/>
-      <w:lvlJc w:val="left"/>
-      <w:pPr>
-        <w:ind w:left="3600" w:hanging="360"/>
-      </w:pPr>
-      <w:rPr>
-        <w:rFonts w:ascii="Courier New" w:hAnsi="Courier New" w:cs="Courier New" w:hint="default"/>
-      </w:rPr>
-    </w:lvl>
-    <w:lvl w:ilvl="5" w:tplc="0C0A0005" w:tentative="1">
-      <w:start w:val="1"/>
-      <w:numFmt w:val="bullet"/>
-      <w:lvlText w:val=""/>
-      <w:lvlJc w:val="left"/>
-      <w:pPr>
-        <w:ind w:left="4320" w:hanging="360"/>
-      </w:pPr>
-      <w:rPr>
-        <w:rFonts w:ascii="Wingdings" w:hAnsi="Wingdings" w:hint="default"/>
-      </w:rPr>
-    </w:lvl>
-    <w:lvl w:ilvl="6" w:tplc="0C0A0001" w:tentative="1">
-      <w:start w:val="1"/>
-      <w:numFmt w:val="bullet"/>
-      <w:lvlText w:val=""/>
-      <w:lvlJc w:val="left"/>
-      <w:pPr>
-        <w:ind w:left="5040" w:hanging="360"/>
-      </w:pPr>
-      <w:rPr>
-        <w:rFonts w:ascii="Symbol" w:hAnsi="Symbol" w:hint="default"/>
-      </w:rPr>
-    </w:lvl>
-    <w:lvl w:ilvl="7" w:tplc="0C0A0003" w:tentative="1">
-      <w:start w:val="1"/>
-      <w:numFmt w:val="bullet"/>
-      <w:lvlText w:val="o"/>
-      <w:lvlJc w:val="left"/>
-      <w:pPr>
-        <w:ind w:left="5760" w:hanging="360"/>
-      </w:pPr>
-      <w:rPr>
-        <w:rFonts w:ascii="Courier New" w:hAnsi="Courier New" w:cs="Courier New" w:hint="default"/>
-      </w:rPr>
-    </w:lvl>
-    <w:lvl w:ilvl="8" w:tplc="0C0A0005" w:tentative="1">
-      <w:start w:val="1"/>
-      <w:numFmt w:val="bullet"/>
-      <w:lvlText w:val=""/>
-      <w:lvlJc w:val="left"/>
-      <w:pPr>
-        <w:ind w:left="6480" w:hanging="360"/>
-      </w:pPr>
-      <w:rPr>
-        <w:rFonts w:ascii="Wingdings" w:hAnsi="Wingdings" w:hint="default"/>
-      </w:rPr>
-    </w:lvl>
-  </w:abstractNum>
-  <w:abstractNum w:abstractNumId="3" w15:restartNumberingAfterBreak="0">
-    <w:nsid w:val="3D325EF2"/>
-    <w:multiLevelType w:val="multilevel"/>
-    <w:tmpl w:val="698C9A56"/>
-    <w:lvl w:ilvl="0">
-      <w:start w:val="1"/>
-      <w:numFmt w:val="none"/>
-      <w:suff w:val="nothing"/>
-      <w:lvlText w:val=""/>
-      <w:lvlJc w:val="left"/>
-      <w:pPr>
-        <w:ind w:left="432" w:hanging="432"/>
-      </w:pPr>
-    </w:lvl>
-    <w:lvl w:ilvl="1">
-      <w:start w:val="1"/>
-      <w:numFmt w:val="none"/>
-      <w:suff w:val="nothing"/>
-      <w:lvlText w:val=""/>
-      <w:lvlJc w:val="left"/>
-      <w:pPr>
-        <w:ind w:left="576" w:hanging="576"/>
-      </w:pPr>
-    </w:lvl>
-    <w:lvl w:ilvl="2">
-      <w:start w:val="1"/>
-      <w:numFmt w:val="none"/>
-      <w:suff w:val="nothing"/>
-      <w:lvlText w:val=""/>
-      <w:lvlJc w:val="left"/>
-      <w:pPr>
-        <w:ind w:left="720" w:hanging="720"/>
-      </w:pPr>
-    </w:lvl>
-    <w:lvl w:ilvl="3">
-      <w:start w:val="1"/>
-      <w:numFmt w:val="none"/>
-      <w:suff w:val="nothing"/>
-      <w:lvlText w:val=""/>
-      <w:lvlJc w:val="left"/>
-      <w:pPr>
-        <w:ind w:left="864" w:hanging="864"/>
-      </w:pPr>
-    </w:lvl>
-    <w:lvl w:ilvl="4">
-      <w:start w:val="1"/>
-      <w:numFmt w:val="none"/>
-      <w:suff w:val="nothing"/>
-      <w:lvlText w:val=""/>
-      <w:lvlJc w:val="left"/>
-      <w:pPr>
-        <w:ind w:left="1008" w:hanging="1008"/>
-      </w:pPr>
-    </w:lvl>
-    <w:lvl w:ilvl="5">
-      <w:start w:val="1"/>
-      <w:numFmt w:val="none"/>
-      <w:suff w:val="nothing"/>
-      <w:lvlText w:val=""/>
-      <w:lvlJc w:val="left"/>
-      <w:pPr>
-        <w:ind w:left="1152" w:hanging="1152"/>
-      </w:pPr>
-    </w:lvl>
-    <w:lvl w:ilvl="6">
-      <w:start w:val="1"/>
-      <w:numFmt w:val="none"/>
-      <w:suff w:val="nothing"/>
-      <w:lvlText w:val=""/>
-      <w:lvlJc w:val="left"/>
-      <w:pPr>
-        <w:ind w:left="1296" w:hanging="1296"/>
-      </w:pPr>
-    </w:lvl>
-    <w:lvl w:ilvl="7">
-      <w:start w:val="1"/>
-      <w:numFmt w:val="none"/>
-      <w:suff w:val="nothing"/>
-      <w:lvlText w:val=""/>
-      <w:lvlJc w:val="left"/>
-      <w:pPr>
-        <w:ind w:left="1440" w:hanging="1440"/>
-      </w:pPr>
-    </w:lvl>
-    <w:lvl w:ilvl="8">
-      <w:start w:val="1"/>
-      <w:numFmt w:val="none"/>
-      <w:suff w:val="nothing"/>
-      <w:lvlText w:val=""/>
-      <w:lvlJc w:val="left"/>
-      <w:pPr>
-        <w:ind w:left="1584" w:hanging="1584"/>
-      </w:pPr>
-    </w:lvl>
-  </w:abstractNum>
-  <w:abstractNum w:abstractNumId="4" w15:restartNumberingAfterBreak="0">
-    <w:nsid w:val="731413E2"/>
-    <w:multiLevelType w:val="hybridMultilevel"/>
-    <w:tmpl w:val="D7D0CF1E"/>
-    <w:lvl w:ilvl="0" w:tplc="0C0A0001">
-      <w:start w:val="1"/>
-      <w:numFmt w:val="bullet"/>
-      <w:lvlText w:val=""/>
-      <w:lvlJc w:val="left"/>
-      <w:pPr>
-        <w:ind w:left="720" w:hanging="360"/>
-      </w:pPr>
-      <w:rPr>
-        <w:rFonts w:ascii="Symbol" w:hAnsi="Symbol" w:hint="default"/>
-      </w:rPr>
-    </w:lvl>
-    <w:lvl w:ilvl="1" w:tplc="0C0A0003" w:tentative="1">
-      <w:start w:val="1"/>
-      <w:numFmt w:val="bullet"/>
-      <w:lvlText w:val="o"/>
-      <w:lvlJc w:val="left"/>
-      <w:pPr>
-        <w:ind w:left="1440" w:hanging="360"/>
-      </w:pPr>
-      <w:rPr>
-        <w:rFonts w:ascii="Courier New" w:hAnsi="Courier New" w:cs="Courier New" w:hint="default"/>
-      </w:rPr>
-    </w:lvl>
-    <w:lvl w:ilvl="2" w:tplc="0C0A0005" w:tentative="1">
-      <w:start w:val="1"/>
-      <w:numFmt w:val="bullet"/>
-      <w:lvlText w:val=""/>
-      <w:lvlJc w:val="left"/>
-      <w:pPr>
-        <w:ind w:left="2160" w:hanging="360"/>
-      </w:pPr>
-      <w:rPr>
-        <w:rFonts w:ascii="Wingdings" w:hAnsi="Wingdings" w:hint="default"/>
-      </w:rPr>
-    </w:lvl>
-    <w:lvl w:ilvl="3" w:tplc="0C0A0001" w:tentative="1">
-      <w:start w:val="1"/>
-      <w:numFmt w:val="bullet"/>
-      <w:lvlText w:val=""/>
-      <w:lvlJc w:val="left"/>
-      <w:pPr>
-        <w:ind w:left="2880" w:hanging="360"/>
-      </w:pPr>
-      <w:rPr>
-        <w:rFonts w:ascii="Symbol" w:hAnsi="Symbol" w:hint="default"/>
-      </w:rPr>
-    </w:lvl>
-    <w:lvl w:ilvl="4" w:tplc="0C0A0003" w:tentative="1">
-      <w:start w:val="1"/>
-      <w:numFmt w:val="bullet"/>
-      <w:lvlText w:val="o"/>
-      <w:lvlJc w:val="left"/>
-      <w:pPr>
-        <w:ind w:left="3600" w:hanging="360"/>
-      </w:pPr>
-      <w:rPr>
-        <w:rFonts w:ascii="Courier New" w:hAnsi="Courier New" w:cs="Courier New" w:hint="default"/>
-      </w:rPr>
-    </w:lvl>
-    <w:lvl w:ilvl="5" w:tplc="0C0A0005" w:tentative="1">
-      <w:start w:val="1"/>
-      <w:numFmt w:val="bullet"/>
-      <w:lvlText w:val=""/>
-      <w:lvlJc w:val="left"/>
-      <w:pPr>
-        <w:ind w:left="4320" w:hanging="360"/>
-      </w:pPr>
-      <w:rPr>
-        <w:rFonts w:ascii="Wingdings" w:hAnsi="Wingdings" w:hint="default"/>
-      </w:rPr>
-    </w:lvl>
-    <w:lvl w:ilvl="6" w:tplc="0C0A0001" w:tentative="1">
-      <w:start w:val="1"/>
-      <w:numFmt w:val="bullet"/>
-      <w:lvlText w:val=""/>
-      <w:lvlJc w:val="left"/>
-      <w:pPr>
-        <w:ind w:left="5040" w:hanging="360"/>
-      </w:pPr>
-      <w:rPr>
-        <w:rFonts w:ascii="Symbol" w:hAnsi="Symbol" w:hint="default"/>
-      </w:rPr>
-    </w:lvl>
-    <w:lvl w:ilvl="7" w:tplc="0C0A0003" w:tentative="1">
-      <w:start w:val="1"/>
-      <w:numFmt w:val="bullet"/>
-      <w:lvlText w:val="o"/>
-      <w:lvlJc w:val="left"/>
-      <w:pPr>
-        <w:ind w:left="5760" w:hanging="360"/>
-      </w:pPr>
-      <w:rPr>
-        <w:rFonts w:ascii="Courier New" w:hAnsi="Courier New" w:cs="Courier New" w:hint="default"/>
-      </w:rPr>
-    </w:lvl>
-    <w:lvl w:ilvl="8" w:tplc="0C0A0005" w:tentative="1">
-      <w:start w:val="1"/>
-      <w:numFmt w:val="bullet"/>
-      <w:lvlText w:val=""/>
-      <w:lvlJc w:val="left"/>
-      <w:pPr>
-        <w:ind w:left="6480" w:hanging="360"/>
-      </w:pPr>
-      <w:rPr>
-        <w:rFonts w:ascii="Wingdings" w:hAnsi="Wingdings" w:hint="default"/>
-      </w:rPr>
     </w:lvl>
   </w:abstractNum>
   <w:num w:numId="1">
-    <w:abstractNumId w:val="3"/>
+    <w:abstractNumId w:val="968516227"/>
   </w:num>
   <w:num w:numId="2">
-    <w:abstractNumId w:val="1"/>
+    <w:abstractNumId w:val="1930695650"/>
   </w:num>
   <w:num w:numId="3">
-    <w:abstractNumId w:val="2"/>
-  </w:num>
-  <w:num w:numId="4">
-    <w:abstractNumId w:val="0"/>
-  </w:num>
-  <w:num w:numId="5">
-    <w:abstractNumId w:val="4"/>
+    <w:abstractNumId w:val="1026711282"/>
   </w:num>
 </w:numbering>
 </file>
 
 <file path=word/styles.xml><?xml version="1.0" encoding="utf-8"?>
-<w:styles xmlns:mc="http://schemas.openxmlformats.org/markup-compatibility/2006" xmlns:r="http://schemas.openxmlformats.org/officeDocument/2006/relationships" xmlns:w="http://schemas.openxmlformats.org/wordprocessingml/2006/main" xmlns:w14="http://schemas.microsoft.com/office/word/2010/wordml" xmlns:w15="http://schemas.microsoft.com/office/word/2012/wordml" xmlns:w16cid="http://schemas.microsoft.com/office/word/2016/wordml/cid" xmlns:w16se="http://schemas.microsoft.com/office/word/2015/wordml/symex" mc:Ignorable="w14 w15 w16se w16cid">
+<w:styles xmlns:mc="http://schemas.openxmlformats.org/markup-compatibility/2006" xmlns:o="urn:schemas-microsoft-com:office:office" xmlns:r="http://schemas.openxmlformats.org/officeDocument/2006/relationships" xmlns:m="http://schemas.openxmlformats.org/officeDocument/2006/math" xmlns:v="urn:schemas-microsoft-com:vml" xmlns:w="http://schemas.openxmlformats.org/wordprocessingml/2006/main" xmlns:w14="http://schemas.microsoft.com/office/word/2010/wordml" xmlns:w10="urn:schemas-microsoft-com:office:word" xmlns:sl="http://schemas.openxmlformats.org/schemaLibrary/2006/main" mc:Ignorable="w14">
   <w:docDefaults>
     <w:rPrDefault>
       <w:rPr>
-        <w:rFonts w:ascii="Liberation Serif" w:eastAsia="SimSun" w:hAnsi="Liberation Serif" w:cs="FreeSans"/>
-        <w:szCs w:val="24"/>
-        <w:lang w:val="es-PY" w:eastAsia="zh-CN" w:bidi="hi-IN"/>
+        <w:rFonts w:ascii="Liberation Serif" w:hAnsi="Liberation Serif" w:eastAsia="SimSun" w:cs="FreeSans"/>
       </w:rPr>
     </w:rPrDefault>
-    <w:pPrDefault/>
   </w:docDefaults>
-  <w:latentStyles w:defLockedState="0" w:defUIPriority="99" w:defSemiHidden="0" w:defUnhideWhenUsed="0" w:defQFormat="0" w:count="375">
-    <w:lsdException w:name="Normal" w:uiPriority="0" w:qFormat="1"/>
-    <w:lsdException w:name="heading 1" w:uiPriority="9" w:qFormat="1"/>
-    <w:lsdException w:name="heading 2" w:semiHidden="1" w:uiPriority="9" w:unhideWhenUsed="1" w:qFormat="1"/>
-    <w:lsdException w:name="heading 3" w:semiHidden="1" w:uiPriority="9" w:unhideWhenUsed="1" w:qFormat="1"/>
-    <w:lsdException w:name="heading 4" w:semiHidden="1" w:uiPriority="9" w:unhideWhenUsed="1" w:qFormat="1"/>
-    <w:lsdException w:name="heading 5" w:semiHidden="1" w:uiPriority="9" w:unhideWhenUsed="1" w:qFormat="1"/>
-    <w:lsdException w:name="heading 6" w:semiHidden="1" w:uiPriority="9" w:unhideWhenUsed="1" w:qFormat="1"/>
-    <w:lsdException w:name="heading 7" w:semiHidden="1" w:uiPriority="9" w:unhideWhenUsed="1" w:qFormat="1"/>
-    <w:lsdException w:name="heading 8" w:semiHidden="1" w:uiPriority="9" w:unhideWhenUsed="1" w:qFormat="1"/>
-    <w:lsdException w:name="heading 9" w:semiHidden="1" w:uiPriority="9" w:unhideWhenUsed="1" w:qFormat="1"/>
-    <w:lsdException w:name="index 1" w:semiHidden="1" w:unhideWhenUsed="1"/>
-    <w:lsdException w:name="index 2" w:semiHidden="1" w:unhideWhenUsed="1"/>
-    <w:lsdException w:name="index 3" w:semiHidden="1" w:unhideWhenUsed="1"/>
-    <w:lsdException w:name="index 4" w:semiHidden="1" w:unhideWhenUsed="1"/>
-    <w:lsdException w:name="index 5" w:semiHidden="1" w:unhideWhenUsed="1"/>
-    <w:lsdException w:name="index 6" w:semiHidden="1" w:unhideWhenUsed="1"/>
-    <w:lsdException w:name="index 7" w:semiHidden="1" w:unhideWhenUsed="1"/>
-    <w:lsdException w:name="index 8" w:semiHidden="1" w:unhideWhenUsed="1"/>
-    <w:lsdException w:name="index 9" w:semiHidden="1" w:unhideWhenUsed="1"/>
-    <w:lsdException w:name="toc 1" w:semiHidden="1" w:uiPriority="39" w:unhideWhenUsed="1"/>
-    <w:lsdException w:name="toc 2" w:semiHidden="1" w:uiPriority="39" w:unhideWhenUsed="1"/>
-    <w:lsdException w:name="toc 3" w:semiHidden="1" w:uiPriority="39" w:unhideWhenUsed="1"/>
-    <w:lsdException w:name="toc 4" w:semiHidden="1" w:uiPriority="39" w:unhideWhenUsed="1"/>
-    <w:lsdException w:name="toc 5" w:semiHidden="1" w:uiPriority="39" w:unhideWhenUsed="1"/>
-    <w:lsdException w:name="toc 6" w:semiHidden="1" w:uiPriority="39" w:unhideWhenUsed="1"/>
-    <w:lsdException w:name="toc 7" w:semiHidden="1" w:uiPriority="39" w:unhideWhenUsed="1"/>
-    <w:lsdException w:name="toc 8" w:semiHidden="1" w:uiPriority="39" w:unhideWhenUsed="1"/>
-    <w:lsdException w:name="toc 9" w:semiHidden="1" w:uiPriority="39" w:unhideWhenUsed="1"/>
-    <w:lsdException w:name="Normal Indent" w:semiHidden="1" w:unhideWhenUsed="1"/>
-    <w:lsdException w:name="footnote text" w:semiHidden="1" w:unhideWhenUsed="1"/>
-    <w:lsdException w:name="annotation text" w:semiHidden="1" w:unhideWhenUsed="1"/>
-    <w:lsdException w:name="header" w:semiHidden="1" w:unhideWhenUsed="1"/>
-    <w:lsdException w:name="footer" w:semiHidden="1" w:unhideWhenUsed="1"/>
-    <w:lsdException w:name="index heading" w:semiHidden="1" w:unhideWhenUsed="1"/>
-    <w:lsdException w:name="caption" w:semiHidden="1" w:uiPriority="35" w:unhideWhenUsed="1" w:qFormat="1"/>
-    <w:lsdException w:name="table of figures" w:semiHidden="1" w:unhideWhenUsed="1"/>
-    <w:lsdException w:name="envelope address" w:semiHidden="1" w:unhideWhenUsed="1"/>
-    <w:lsdException w:name="envelope return" w:semiHidden="1" w:unhideWhenUsed="1"/>
-    <w:lsdException w:name="footnote reference" w:semiHidden="1" w:unhideWhenUsed="1"/>
-    <w:lsdException w:name="annotation reference" w:semiHidden="1" w:unhideWhenUsed="1"/>
-    <w:lsdException w:name="line number" w:semiHidden="1" w:unhideWhenUsed="1"/>
-    <w:lsdException w:name="page number" w:semiHidden="1" w:unhideWhenUsed="1"/>
-    <w:lsdException w:name="endnote reference" w:semiHidden="1" w:unhideWhenUsed="1"/>
-    <w:lsdException w:name="endnote text" w:semiHidden="1" w:unhideWhenUsed="1"/>
-    <w:lsdException w:name="table of authorities" w:semiHidden="1" w:unhideWhenUsed="1"/>
-    <w:lsdException w:name="macro" w:semiHidden="1" w:unhideWhenUsed="1"/>
-    <w:lsdException w:name="toa heading" w:semiHidden="1" w:unhideWhenUsed="1"/>
-    <w:lsdException w:name="List" w:semiHidden="1" w:unhideWhenUsed="1"/>
-    <w:lsdException w:name="List Bullet" w:semiHidden="1" w:unhideWhenUsed="1"/>
-    <w:lsdException w:name="List Number" w:semiHidden="1" w:unhideWhenUsed="1"/>
-    <w:lsdException w:name="List 2" w:semiHidden="1" w:unhideWhenUsed="1"/>
-    <w:lsdException w:name="List 3" w:semiHidden="1" w:unhideWhenUsed="1"/>
-    <w:lsdException w:name="List 4" w:semiHidden="1" w:unhideWhenUsed="1"/>
-    <w:lsdException w:name="List 5" w:semiHidden="1" w:unhideWhenUsed="1"/>
-    <w:lsdException w:name="List Bullet 2" w:semiHidden="1" w:unhideWhenUsed="1"/>
-    <w:lsdException w:name="List Bullet 3" w:semiHidden="1" w:unhideWhenUsed="1"/>
-    <w:lsdException w:name="List Bullet 4" w:semiHidden="1" w:unhideWhenUsed="1"/>
-    <w:lsdException w:name="List Bullet 5" w:semiHidden="1" w:unhideWhenUsed="1"/>
-    <w:lsdException w:name="List Number 2" w:semiHidden="1" w:unhideWhenUsed="1"/>
-    <w:lsdException w:name="List Number 3" w:semiHidden="1" w:unhideWhenUsed="1"/>
-    <w:lsdException w:name="List Number 4" w:semiHidden="1" w:unhideWhenUsed="1"/>
-    <w:lsdException w:name="List Number 5" w:semiHidden="1" w:unhideWhenUsed="1"/>
-    <w:lsdException w:name="Title" w:uiPriority="10" w:qFormat="1"/>
-    <w:lsdException w:name="Closing" w:semiHidden="1" w:unhideWhenUsed="1"/>
-    <w:lsdException w:name="Signature" w:semiHidden="1" w:unhideWhenUsed="1"/>
-    <w:lsdException w:name="Default Paragraph Font" w:semiHidden="1" w:uiPriority="1" w:unhideWhenUsed="1"/>
-    <w:lsdException w:name="Body Text" w:semiHidden="1" w:unhideWhenUsed="1"/>
-    <w:lsdException w:name="Body Text Indent" w:semiHidden="1" w:unhideWhenUsed="1"/>
-    <w:lsdException w:name="List Continue" w:semiHidden="1" w:unhideWhenUsed="1"/>
-    <w:lsdException w:name="List Continue 2" w:semiHidden="1" w:unhideWhenUsed="1"/>
-    <w:lsdException w:name="List Continue 3" w:semiHidden="1" w:unhideWhenUsed="1"/>
-    <w:lsdException w:name="List Continue 4" w:semiHidden="1" w:unhideWhenUsed="1"/>
-    <w:lsdException w:name="List Continue 5" w:semiHidden="1" w:unhideWhenUsed="1"/>
-    <w:lsdException w:name="Message Header" w:semiHidden="1" w:unhideWhenUsed="1"/>
-    <w:lsdException w:name="Subtitle" w:uiPriority="11" w:qFormat="1"/>
-    <w:lsdException w:name="Salutation" w:semiHidden="1" w:unhideWhenUsed="1"/>
-    <w:lsdException w:name="Date" w:semiHidden="1" w:unhideWhenUsed="1"/>
-    <w:lsdException w:name="Body Text First Indent" w:semiHidden="1" w:unhideWhenUsed="1"/>
-    <w:lsdException w:name="Body Text First Indent 2" w:semiHidden="1" w:unhideWhenUsed="1"/>
-    <w:lsdException w:name="Note Heading" w:semiHidden="1" w:unhideWhenUsed="1"/>
-    <w:lsdException w:name="Body Text 2" w:semiHidden="1" w:unhideWhenUsed="1"/>
-    <w:lsdException w:name="Body Text 3" w:semiHidden="1" w:unhideWhenUsed="1"/>
-    <w:lsdException w:name="Body Text Indent 2" w:semiHidden="1" w:unhideWhenUsed="1"/>
-    <w:lsdException w:name="Body Text Indent 3" w:semiHidden="1" w:unhideWhenUsed="1"/>
-    <w:lsdException w:name="Block Text" w:semiHidden="1" w:unhideWhenUsed="1"/>
-    <w:lsdException w:name="Hyperlink" w:semiHidden="1" w:unhideWhenUsed="1"/>
-    <w:lsdException w:name="FollowedHyperlink" w:semiHidden="1" w:unhideWhenUsed="1"/>
-    <w:lsdException w:name="Strong" w:uiPriority="22" w:qFormat="1"/>
-    <w:lsdException w:name="Emphasis" w:uiPriority="20" w:qFormat="1"/>
-    <w:lsdException w:name="Document Map" w:semiHidden="1" w:unhideWhenUsed="1"/>
-    <w:lsdException w:name="Plain Text" w:semiHidden="1" w:unhideWhenUsed="1"/>
-    <w:lsdException w:name="E-mail Signature" w:semiHidden="1" w:unhideWhenUsed="1"/>
-    <w:lsdException w:name="HTML Top of Form" w:semiHidden="1" w:unhideWhenUsed="1"/>
-    <w:lsdException w:name="HTML Bottom of Form" w:semiHidden="1" w:unhideWhenUsed="1"/>
-    <w:lsdException w:name="Normal (Web)" w:semiHidden="1" w:unhideWhenUsed="1"/>
-    <w:lsdException w:name="HTML Acronym" w:semiHidden="1" w:unhideWhenUsed="1"/>
-    <w:lsdException w:name="HTML Address" w:semiHidden="1" w:unhideWhenUsed="1"/>
-    <w:lsdException w:name="HTML Cite" w:semiHidden="1" w:unhideWhenUsed="1"/>
-    <w:lsdException w:name="HTML Code" w:semiHidden="1" w:unhideWhenUsed="1"/>
-    <w:lsdException w:name="HTML Definition" w:semiHidden="1" w:unhideWhenUsed="1"/>
-    <w:lsdException w:name="HTML Keyboard" w:semiHidden="1" w:unhideWhenUsed="1"/>
-    <w:lsdException w:name="HTML Preformatted" w:semiHidden="1" w:unhideWhenUsed="1"/>
-    <w:lsdException w:name="HTML Sample" w:semiHidden="1" w:unhideWhenUsed="1"/>
-    <w:lsdException w:name="HTML Typewriter" w:semiHidden="1" w:unhideWhenUsed="1"/>
-    <w:lsdException w:name="HTML Variable" w:semiHidden="1" w:unhideWhenUsed="1"/>
-    <w:lsdException w:name="Normal Table" w:semiHidden="1" w:unhideWhenUsed="1"/>
-    <w:lsdException w:name="annotation subject" w:semiHidden="1" w:unhideWhenUsed="1"/>
-    <w:lsdException w:name="No List" w:semiHidden="1" w:unhideWhenUsed="1"/>
-    <w:lsdException w:name="Outline List 1" w:semiHidden="1" w:unhideWhenUsed="1"/>
-    <w:lsdException w:name="Outline List 2" w:semiHidden="1" w:unhideWhenUsed="1"/>
-    <w:lsdException w:name="Outline List 3" w:semiHidden="1" w:unhideWhenUsed="1"/>
-    <w:lsdException w:name="Table Simple 1" w:semiHidden="1" w:unhideWhenUsed="1"/>
-    <w:lsdException w:name="Table Simple 2" w:semiHidden="1" w:unhideWhenUsed="1"/>
-    <w:lsdException w:name="Table Simple 3" w:semiHidden="1" w:unhideWhenUsed="1"/>
-    <w:lsdException w:name="Table Classic 1" w:semiHidden="1" w:unhideWhenUsed="1"/>
-    <w:lsdException w:name="Table Classic 2" w:semiHidden="1" w:unhideWhenUsed="1"/>
-    <w:lsdException w:name="Table Classic 3" w:semiHidden="1" w:unhideWhenUsed="1"/>
-    <w:lsdException w:name="Table Classic 4" w:semiHidden="1" w:unhideWhenUsed="1"/>
-    <w:lsdException w:name="Table Colorful 1" w:semiHidden="1" w:unhideWhenUsed="1"/>
-    <w:lsdException w:name="Table Colorful 2" w:semiHidden="1" w:unhideWhenUsed="1"/>
-    <w:lsdException w:name="Table Colorful 3" w:semiHidden="1" w:unhideWhenUsed="1"/>
-    <w:lsdException w:name="Table Columns 1" w:semiHidden="1" w:unhideWhenUsed="1"/>
-    <w:lsdException w:name="Table Columns 2" w:semiHidden="1" w:unhideWhenUsed="1"/>
-    <w:lsdException w:name="Table Columns 3" w:semiHidden="1" w:unhideWhenUsed="1"/>
-    <w:lsdException w:name="Table Columns 4" w:semiHidden="1" w:unhideWhenUsed="1"/>
-    <w:lsdException w:name="Table Columns 5" w:semiHidden="1" w:unhideWhenUsed="1"/>
-    <w:lsdException w:name="Table Grid 1" w:semiHidden="1" w:unhideWhenUsed="1"/>
-    <w:lsdException w:name="Table Grid 2" w:semiHidden="1" w:unhideWhenUsed="1"/>
-    <w:lsdException w:name="Table Grid 3" w:semiHidden="1" w:unhideWhenUsed="1"/>
-    <w:lsdException w:name="Table Grid 4" w:semiHidden="1" w:unhideWhenUsed="1"/>
-    <w:lsdException w:name="Table Grid 5" w:semiHidden="1" w:unhideWhenUsed="1"/>
-    <w:lsdException w:name="Table Grid 6" w:semiHidden="1" w:unhideWhenUsed="1"/>
-    <w:lsdException w:name="Table Grid 7" w:semiHidden="1" w:unhideWhenUsed="1"/>
-    <w:lsdException w:name="Table Grid 8" w:semiHidden="1" w:unhideWhenUsed="1"/>
-    <w:lsdException w:name="Table List 1" w:semiHidden="1" w:unhideWhenUsed="1"/>
-    <w:lsdException w:name="Table List 2" w:semiHidden="1" w:unhideWhenUsed="1"/>
-    <w:lsdException w:name="Table List 3" w:semiHidden="1" w:unhideWhenUsed="1"/>
-    <w:lsdException w:name="Table List 4" w:semiHidden="1" w:unhideWhenUsed="1"/>
-    <w:lsdException w:name="Table List 5" w:semiHidden="1" w:unhideWhenUsed="1"/>
-    <w:lsdException w:name="Table List 6" w:semiHidden="1" w:unhideWhenUsed="1"/>
-    <w:lsdException w:name="Table List 7" w:semiHidden="1" w:unhideWhenUsed="1"/>
-    <w:lsdException w:name="Table List 8" w:semiHidden="1" w:unhideWhenUsed="1"/>
-    <w:lsdException w:name="Table 3D effects 1" w:semiHidden="1" w:unhideWhenUsed="1"/>
-    <w:lsdException w:name="Table 3D effects 2" w:semiHidden="1" w:unhideWhenUsed="1"/>
-    <w:lsdException w:name="Table 3D effects 3" w:semiHidden="1" w:unhideWhenUsed="1"/>
-    <w:lsdException w:name="Table Contemporary" w:semiHidden="1" w:unhideWhenUsed="1"/>
-    <w:lsdException w:name="Table Elegant" w:semiHidden="1" w:unhideWhenUsed="1"/>
-    <w:lsdException w:name="Table Professional" w:semiHidden="1" w:unhideWhenUsed="1"/>
-    <w:lsdException w:name="Table Subtle 1" w:semiHidden="1" w:unhideWhenUsed="1"/>
-    <w:lsdException w:name="Table Subtle 2" w:semiHidden="1" w:unhideWhenUsed="1"/>
-    <w:lsdException w:name="Table Web 1" w:semiHidden="1" w:unhideWhenUsed="1"/>
-    <w:lsdException w:name="Table Web 2" w:semiHidden="1" w:unhideWhenUsed="1"/>
-    <w:lsdException w:name="Table Web 3" w:semiHidden="1" w:unhideWhenUsed="1"/>
-    <w:lsdException w:name="Balloon Text" w:semiHidden="1" w:unhideWhenUsed="1"/>
-    <w:lsdException w:name="Table Grid" w:uiPriority="39"/>
-    <w:lsdException w:name="Table Theme" w:semiHidden="1" w:unhideWhenUsed="1"/>
-    <w:lsdException w:name="Placeholder Text" w:semiHidden="1"/>
-    <w:lsdException w:name="No Spacing" w:uiPriority="1" w:qFormat="1"/>
-    <w:lsdException w:name="Light Shading" w:uiPriority="60"/>
-    <w:lsdException w:name="Light List" w:uiPriority="61"/>
-    <w:lsdException w:name="Light Grid" w:uiPriority="62"/>
-    <w:lsdException w:name="Medium Shading 1" w:uiPriority="63"/>
-    <w:lsdException w:name="Medium Shading 2" w:uiPriority="64"/>
-    <w:lsdException w:name="Medium List 1" w:uiPriority="65"/>
-    <w:lsdException w:name="Medium List 2" w:uiPriority="66"/>
-    <w:lsdException w:name="Medium Grid 1" w:uiPriority="67"/>
-    <w:lsdException w:name="Medium Grid 2" w:uiPriority="68"/>
-    <w:lsdException w:name="Medium Grid 3" w:uiPriority="69"/>
-    <w:lsdException w:name="Dark List" w:uiPriority="70"/>
-    <w:lsdException w:name="Colorful Shading" w:uiPriority="71"/>
-    <w:lsdException w:name="Colorful List" w:uiPriority="72"/>
-    <w:lsdException w:name="Colorful Grid" w:uiPriority="73"/>
-    <w:lsdException w:name="Light Shading Accent 1" w:uiPriority="60"/>
-    <w:lsdException w:name="Light List Accent 1" w:uiPriority="61"/>
-    <w:lsdException w:name="Light Grid Accent 1" w:uiPriority="62"/>
-    <w:lsdException w:name="Medium Shading 1 Accent 1" w:uiPriority="63"/>
-    <w:lsdException w:name="Medium Shading 2 Accent 1" w:uiPriority="64"/>
-    <w:lsdException w:name="Medium List 1 Accent 1" w:uiPriority="65"/>
-    <w:lsdException w:name="Revision" w:semiHidden="1"/>
-    <w:lsdException w:name="List Paragraph" w:uiPriority="34" w:qFormat="1"/>
-    <w:lsdException w:name="Quote" w:uiPriority="29" w:qFormat="1"/>
-    <w:lsdException w:name="Intense Quote" w:uiPriority="30" w:qFormat="1"/>
-    <w:lsdException w:name="Medium List 2 Accent 1" w:uiPriority="66"/>
-    <w:lsdException w:name="Medium Grid 1 Accent 1" w:uiPriority="67"/>
-    <w:lsdException w:name="Medium Grid 2 Accent 1" w:uiPriority="68"/>
-    <w:lsdException w:name="Medium Grid 3 Accent 1" w:uiPriority="69"/>
-    <w:lsdException w:name="Dark List Accent 1" w:uiPriority="70"/>
-    <w:lsdException w:name="Colorful Shading Accent 1" w:uiPriority="71"/>
-    <w:lsdException w:name="Colorful List Accent 1" w:uiPriority="72"/>
-    <w:lsdException w:name="Colorful Grid Accent 1" w:uiPriority="73"/>
-    <w:lsdException w:name="Light Shading Accent 2" w:uiPriority="60"/>
-    <w:lsdException w:name="Light List Accent 2" w:uiPriority="61"/>
-    <w:lsdException w:name="Light Grid Accent 2" w:uiPriority="62"/>
-    <w:lsdException w:name="Medium Shading 1 Accent 2" w:uiPriority="63"/>
-    <w:lsdException w:name="Medium Shading 2 Accent 2" w:uiPriority="64"/>
-    <w:lsdException w:name="Medium List 1 Accent 2" w:uiPriority="65"/>
-    <w:lsdException w:name="Medium List 2 Accent 2" w:uiPriority="66"/>
-    <w:lsdException w:name="Medium Grid 1 Accent 2" w:uiPriority="67"/>
-    <w:lsdException w:name="Medium Grid 2 Accent 2" w:uiPriority="68"/>
-    <w:lsdException w:name="Medium Grid 3 Accent 2" w:uiPriority="69"/>
-    <w:lsdException w:name="Dark List Accent 2" w:uiPriority="70"/>
-    <w:lsdException w:name="Colorful Shading Accent 2" w:uiPriority="71"/>
-    <w:lsdException w:name="Colorful List Accent 2" w:uiPriority="72"/>
-    <w:lsdException w:name="Colorful Grid Accent 2" w:uiPriority="73"/>
-    <w:lsdException w:name="Light Shading Accent 3" w:uiPriority="60"/>
-    <w:lsdException w:name="Light List Accent 3" w:uiPriority="61"/>
-    <w:lsdException w:name="Light Grid Accent 3" w:uiPriority="62"/>
-    <w:lsdException w:name="Medium Shading 1 Accent 3" w:uiPriority="63"/>
-    <w:lsdException w:name="Medium Shading 2 Accent 3" w:uiPriority="64"/>
-    <w:lsdException w:name="Medium List 1 Accent 3" w:uiPriority="65"/>
-    <w:lsdException w:name="Medium List 2 Accent 3" w:uiPriority="66"/>
-    <w:lsdException w:name="Medium Grid 1 Accent 3" w:uiPriority="67"/>
-    <w:lsdException w:name="Medium Grid 2 Accent 3" w:uiPriority="68"/>
-    <w:lsdException w:name="Medium Grid 3 Accent 3" w:uiPriority="69"/>
-    <w:lsdException w:name="Dark List Accent 3" w:uiPriority="70"/>
-    <w:lsdException w:name="Colorful Shading Accent 3" w:uiPriority="71"/>
-    <w:lsdException w:name="Colorful List Accent 3" w:uiPriority="72"/>
-    <w:lsdException w:name="Colorful Grid Accent 3" w:uiPriority="73"/>
-    <w:lsdException w:name="Light Shading Accent 4" w:uiPriority="60"/>
-    <w:lsdException w:name="Light List Accent 4" w:uiPriority="61"/>
-    <w:lsdException w:name="Light Grid Accent 4" w:uiPriority="62"/>
-    <w:lsdException w:name="Medium Shading 1 Accent 4" w:uiPriority="63"/>
-    <w:lsdException w:name="Medium Shading 2 Accent 4" w:uiPriority="64"/>
-    <w:lsdException w:name="Medium List 1 Accent 4" w:uiPriority="65"/>
-    <w:lsdException w:name="Medium List 2 Accent 4" w:uiPriority="66"/>
-    <w:lsdException w:name="Medium Grid 1 Accent 4" w:uiPriority="67"/>
-    <w:lsdException w:name="Medium Grid 2 Accent 4" w:uiPriority="68"/>
-    <w:lsdException w:name="Medium Grid 3 Accent 4" w:uiPriority="69"/>
-    <w:lsdException w:name="Dark List Accent 4" w:uiPriority="70"/>
-    <w:lsdException w:name="Colorful Shading Accent 4" w:uiPriority="71"/>
-    <w:lsdException w:name="Colorful List Accent 4" w:uiPriority="72"/>
-    <w:lsdException w:name="Colorful Grid Accent 4" w:uiPriority="73"/>
-    <w:lsdException w:name="Light Shading Accent 5" w:uiPriority="60"/>
-    <w:lsdException w:name="Light List Accent 5" w:uiPriority="61"/>
-    <w:lsdException w:name="Light Grid Accent 5" w:uiPriority="62"/>
-    <w:lsdException w:name="Medium Shading 1 Accent 5" w:uiPriority="63"/>
-    <w:lsdException w:name="Medium Shading 2 Accent 5" w:uiPriority="64"/>
-    <w:lsdException w:name="Medium List 1 Accent 5" w:uiPriority="65"/>
-    <w:lsdException w:name="Medium List 2 Accent 5" w:uiPriority="66"/>
-    <w:lsdException w:name="Medium Grid 1 Accent 5" w:uiPriority="67"/>
-    <w:lsdException w:name="Medium Grid 2 Accent 5" w:uiPriority="68"/>
-    <w:lsdException w:name="Medium Grid 3 Accent 5" w:uiPriority="69"/>
-    <w:lsdException w:name="Dark List Accent 5" w:uiPriority="70"/>
-    <w:lsdException w:name="Colorful Shading Accent 5" w:uiPriority="71"/>
-    <w:lsdException w:name="Colorful List Accent 5" w:uiPriority="72"/>
-    <w:lsdException w:name="Colorful Grid Accent 5" w:uiPriority="73"/>
-    <w:lsdException w:name="Light Shading Accent 6" w:uiPriority="60"/>
-    <w:lsdException w:name="Light List Accent 6" w:uiPriority="61"/>
-    <w:lsdException w:name="Light Grid Accent 6" w:uiPriority="62"/>
-    <w:lsdException w:name="Medium Shading 1 Accent 6" w:uiPriority="63"/>
-    <w:lsdException w:name="Medium Shading 2 Accent 6" w:uiPriority="64"/>
-    <w:lsdException w:name="Medium List 1 Accent 6" w:uiPriority="65"/>
-    <w:lsdException w:name="Medium List 2 Accent 6" w:uiPriority="66"/>
-    <w:lsdException w:name="Medium Grid 1 Accent 6" w:uiPriority="67"/>
-    <w:lsdException w:name="Medium Grid 2 Accent 6" w:uiPriority="68"/>
-    <w:lsdException w:name="Medium Grid 3 Accent 6" w:uiPriority="69"/>
-    <w:lsdException w:name="Dark List Accent 6" w:uiPriority="70"/>
-    <w:lsdException w:name="Colorful Shading Accent 6" w:uiPriority="71"/>
-    <w:lsdException w:name="Colorful List Accent 6" w:uiPriority="72"/>
-    <w:lsdException w:name="Colorful Grid Accent 6" w:uiPriority="73"/>
-    <w:lsdException w:name="Subtle Emphasis" w:uiPriority="19" w:qFormat="1"/>
-    <w:lsdException w:name="Intense Emphasis" w:uiPriority="21" w:qFormat="1"/>
-    <w:lsdException w:name="Subtle Reference" w:uiPriority="31" w:qFormat="1"/>
-    <w:lsdException w:name="Intense Reference" w:uiPriority="32" w:qFormat="1"/>
-    <w:lsdException w:name="Book Title" w:uiPriority="33" w:qFormat="1"/>
-    <w:lsdException w:name="Bibliography" w:semiHidden="1" w:uiPriority="37" w:unhideWhenUsed="1"/>
-    <w:lsdException w:name="TOC Heading" w:semiHidden="1" w:uiPriority="39" w:unhideWhenUsed="1" w:qFormat="1"/>
-    <w:lsdException w:name="Plain Table 1" w:uiPriority="41"/>
-    <w:lsdException w:name="Plain Table 2" w:uiPriority="42"/>
-    <w:lsdException w:name="Plain Table 3" w:uiPriority="43"/>
-    <w:lsdException w:name="Plain Table 4" w:uiPriority="44"/>
-    <w:lsdException w:name="Plain Table 5" w:uiPriority="45"/>
-    <w:lsdException w:name="Grid Table Light" w:uiPriority="40"/>
-    <w:lsdException w:name="Grid Table 1 Light" w:uiPriority="46"/>
-    <w:lsdException w:name="Grid Table 2" w:uiPriority="47"/>
-    <w:lsdException w:name="Grid Table 3" w:uiPriority="48"/>
-    <w:lsdException w:name="Grid Table 4" w:uiPriority="49"/>
-    <w:lsdException w:name="Grid Table 5 Dark" w:uiPriority="50"/>
-    <w:lsdException w:name="Grid Table 6 Colorful" w:uiPriority="51"/>
-    <w:lsdException w:name="Grid Table 7 Colorful" w:uiPriority="52"/>
-    <w:lsdException w:name="Grid Table 1 Light Accent 1" w:uiPriority="46"/>
-    <w:lsdException w:name="Grid Table 2 Accent 1" w:uiPriority="47"/>
-    <w:lsdException w:name="Grid Table 3 Accent 1" w:uiPriority="48"/>
-    <w:lsdException w:name="Grid Table 4 Accent 1" w:uiPriority="49"/>
-    <w:lsdException w:name="Grid Table 5 Dark Accent 1" w:uiPriority="50"/>
-    <w:lsdException w:name="Grid Table 6 Colorful Accent 1" w:uiPriority="51"/>
-    <w:lsdException w:name="Grid Table 7 Colorful Accent 1" w:uiPriority="52"/>
-    <w:lsdException w:name="Grid Table 1 Light Accent 2" w:uiPriority="46"/>
-    <w:lsdException w:name="Grid Table 2 Accent 2" w:uiPriority="47"/>
-    <w:lsdException w:name="Grid Table 3 Accent 2" w:uiPriority="48"/>
-    <w:lsdException w:name="Grid Table 4 Accent 2" w:uiPriority="49"/>
-    <w:lsdException w:name="Grid Table 5 Dark Accent 2" w:uiPriority="50"/>
-    <w:lsdException w:name="Grid Table 6 Colorful Accent 2" w:uiPriority="51"/>
-    <w:lsdException w:name="Grid Table 7 Colorful Accent 2" w:uiPriority="52"/>
-    <w:lsdException w:name="Grid Table 1 Light Accent 3" w:uiPriority="46"/>
-    <w:lsdException w:name="Grid Table 2 Accent 3" w:uiPriority="47"/>
-    <w:lsdException w:name="Grid Table 3 Accent 3" w:uiPriority="48"/>
-    <w:lsdException w:name="Grid Table 4 Accent 3" w:uiPriority="49"/>
-    <w:lsdException w:name="Grid Table 5 Dark Accent 3" w:uiPriority="50"/>
-    <w:lsdException w:name="Grid Table 6 Colorful Accent 3" w:uiPriority="51"/>
-    <w:lsdException w:name="Grid Table 7 Colorful Accent 3" w:uiPriority="52"/>
-    <w:lsdException w:name="Grid Table 1 Light Accent 4" w:uiPriority="46"/>
-    <w:lsdException w:name="Grid Table 2 Accent 4" w:uiPriority="47"/>
-    <w:lsdException w:name="Grid Table 3 Accent 4" w:uiPriority="48"/>
-    <w:lsdException w:name="Grid Table 4 Accent 4" w:uiPriority="49"/>
-    <w:lsdException w:name="Grid Table 5 Dark Accent 4" w:uiPriority="50"/>
-    <w:lsdException w:name="Grid Table 6 Colorful Accent 4" w:uiPriority="51"/>
-    <w:lsdException w:name="Grid Table 7 Colorful Accent 4" w:uiPriority="52"/>
-    <w:lsdException w:name="Grid Table 1 Light Accent 5" w:uiPriority="46"/>
-    <w:lsdException w:name="Grid Table 2 Accent 5" w:uiPriority="47"/>
-    <w:lsdException w:name="Grid Table 3 Accent 5" w:uiPriority="48"/>
-    <w:lsdException w:name="Grid Table 4 Accent 5" w:uiPriority="49"/>
-    <w:lsdException w:name="Grid Table 5 Dark Accent 5" w:uiPriority="50"/>
-    <w:lsdException w:name="Grid Table 6 Colorful Accent 5" w:uiPriority="51"/>
-    <w:lsdException w:name="Grid Table 7 Colorful Accent 5" w:uiPriority="52"/>
-    <w:lsdException w:name="Grid Table 1 Light Accent 6" w:uiPriority="46"/>
-    <w:lsdException w:name="Grid Table 2 Accent 6" w:uiPriority="47"/>
-    <w:lsdException w:name="Grid Table 3 Accent 6" w:uiPriority="48"/>
-    <w:lsdException w:name="Grid Table 4 Accent 6" w:uiPriority="49"/>
-    <w:lsdException w:name="Grid Table 5 Dark Accent 6" w:uiPriority="50"/>
-    <w:lsdException w:name="Grid Table 6 Colorful Accent 6" w:uiPriority="51"/>
-    <w:lsdException w:name="Grid Table 7 Colorful Accent 6" w:uiPriority="52"/>
-    <w:lsdException w:name="List Table 1 Light" w:uiPriority="46"/>
-    <w:lsdException w:name="List Table 2" w:uiPriority="47"/>
-    <w:lsdException w:name="List Table 3" w:uiPriority="48"/>
-    <w:lsdException w:name="List Table 4" w:uiPriority="49"/>
-    <w:lsdException w:name="List Table 5 Dark" w:uiPriority="50"/>
-    <w:lsdException w:name="List Table 6 Colorful" w:uiPriority="51"/>
-    <w:lsdException w:name="List Table 7 Colorful" w:uiPriority="52"/>
-    <w:lsdException w:name="List Table 1 Light Accent 1" w:uiPriority="46"/>
-    <w:lsdException w:name="List Table 2 Accent 1" w:uiPriority="47"/>
-    <w:lsdException w:name="List Table 3 Accent 1" w:uiPriority="48"/>
-    <w:lsdException w:name="List Table 4 Accent 1" w:uiPriority="49"/>
-    <w:lsdException w:name="List Table 5 Dark Accent 1" w:uiPriority="50"/>
-    <w:lsdException w:name="List Table 6 Colorful Accent 1" w:uiPriority="51"/>
-    <w:lsdException w:name="List Table 7 Colorful Accent 1" w:uiPriority="52"/>
-    <w:lsdException w:name="List Table 1 Light Accent 2" w:uiPriority="46"/>
-    <w:lsdException w:name="List Table 2 Accent 2" w:uiPriority="47"/>
-    <w:lsdException w:name="List Table 3 Accent 2" w:uiPriority="48"/>
-    <w:lsdException w:name="List Table 4 Accent 2" w:uiPriority="49"/>
-    <w:lsdException w:name="List Table 5 Dark Accent 2" w:uiPriority="50"/>
-    <w:lsdException w:name="List Table 6 Colorful Accent 2" w:uiPriority="51"/>
-    <w:lsdException w:name="List Table 7 Colorful Accent 2" w:uiPriority="52"/>
-    <w:lsdException w:name="List Table 1 Light Accent 3" w:uiPriority="46"/>
-    <w:lsdException w:name="List Table 2 Accent 3" w:uiPriority="47"/>
-    <w:lsdException w:name="List Table 3 Accent 3" w:uiPriority="48"/>
-    <w:lsdException w:name="List Table 4 Accent 3" w:uiPriority="49"/>
-    <w:lsdException w:name="List Table 5 Dark Accent 3" w:uiPriority="50"/>
-    <w:lsdException w:name="List Table 6 Colorful Accent 3" w:uiPriority="51"/>
-    <w:lsdException w:name="List Table 7 Colorful Accent 3" w:uiPriority="52"/>
-    <w:lsdException w:name="List Table 1 Light Accent 4" w:uiPriority="46"/>
-    <w:lsdException w:name="List Table 2 Accent 4" w:uiPriority="47"/>
-    <w:lsdException w:name="List Table 3 Accent 4" w:uiPriority="48"/>
-    <w:lsdException w:name="List Table 4 Accent 4" w:uiPriority="49"/>
-    <w:lsdException w:name="List Table 5 Dark Accent 4" w:uiPriority="50"/>
-    <w:lsdException w:name="List Table 6 Colorful Accent 4" w:uiPriority="51"/>
-    <w:lsdException w:name="List Table 7 Colorful Accent 4" w:uiPriority="52"/>
-    <w:lsdException w:name="List Table 1 Light Accent 5" w:uiPriority="46"/>
-    <w:lsdException w:name="List Table 2 Accent 5" w:uiPriority="47"/>
-    <w:lsdException w:name="List Table 3 Accent 5" w:uiPriority="48"/>
-    <w:lsdException w:name="List Table 4 Accent 5" w:uiPriority="49"/>
-    <w:lsdException w:name="List Table 5 Dark Accent 5" w:uiPriority="50"/>
-    <w:lsdException w:name="List Table 6 Colorful Accent 5" w:uiPriority="51"/>
-    <w:lsdException w:name="List Table 7 Colorful Accent 5" w:uiPriority="52"/>
-    <w:lsdException w:name="List Table 1 Light Accent 6" w:uiPriority="46"/>
-    <w:lsdException w:name="List Table 2 Accent 6" w:uiPriority="47"/>
-    <w:lsdException w:name="List Table 3 Accent 6" w:uiPriority="48"/>
-    <w:lsdException w:name="List Table 4 Accent 6" w:uiPriority="49"/>
-    <w:lsdException w:name="List Table 5 Dark Accent 6" w:uiPriority="50"/>
-    <w:lsdException w:name="List Table 6 Colorful Accent 6" w:uiPriority="51"/>
-    <w:lsdException w:name="List Table 7 Colorful Accent 6" w:uiPriority="52"/>
-    <w:lsdException w:name="Mention" w:semiHidden="1" w:unhideWhenUsed="1"/>
-    <w:lsdException w:name="Smart Hyperlink" w:semiHidden="1" w:unhideWhenUsed="1"/>
-    <w:lsdException w:name="Hashtag" w:semiHidden="1" w:unhideWhenUsed="1"/>
-    <w:lsdException w:name="Unresolved Mention" w:semiHidden="1" w:unhideWhenUsed="1"/>
+  <w:latentStyles w:count="260" w:defQFormat="0" w:defUnhideWhenUsed="1" w:defSemiHidden="1" w:defUIPriority="99" w:defLockedState="0">
+    <w:lsdException w:qFormat="1" w:unhideWhenUsed="0" w:uiPriority="0" w:semiHidden="0" w:name="Normal"/>
+    <w:lsdException w:qFormat="1" w:unhideWhenUsed="0" w:uiPriority="9" w:semiHidden="0" w:name="heading 1"/>
+    <w:lsdException w:qFormat="1" w:uiPriority="9" w:name="heading 2"/>
+    <w:lsdException w:qFormat="1" w:uiPriority="9" w:name="heading 3"/>
+    <w:lsdException w:qFormat="1" w:uiPriority="9" w:name="heading 4"/>
+    <w:lsdException w:qFormat="1" w:uiPriority="9" w:name="heading 5"/>
+    <w:lsdException w:qFormat="1" w:uiPriority="9" w:name="heading 6"/>
+    <w:lsdException w:qFormat="1" w:uiPriority="9" w:name="heading 7"/>
+    <w:lsdException w:qFormat="1" w:uiPriority="9" w:name="heading 8"/>
+    <w:lsdException w:qFormat="1" w:uiPriority="9" w:name="heading 9"/>
+    <w:lsdException w:uiPriority="99" w:name="index 1"/>
+    <w:lsdException w:uiPriority="99" w:name="index 2"/>
+    <w:lsdException w:uiPriority="99" w:name="index 3"/>
+    <w:lsdException w:uiPriority="99" w:name="index 4"/>
+    <w:lsdException w:uiPriority="99" w:name="index 5"/>
+    <w:lsdException w:uiPriority="99" w:name="index 6"/>
+    <w:lsdException w:uiPriority="99" w:name="index 7"/>
+    <w:lsdException w:uiPriority="99" w:name="index 8"/>
+    <w:lsdException w:uiPriority="99" w:name="index 9"/>
+    <w:lsdException w:uiPriority="39" w:name="toc 1"/>
+    <w:lsdException w:uiPriority="39" w:name="toc 2"/>
+    <w:lsdException w:uiPriority="39" w:name="toc 3"/>
+    <w:lsdException w:uiPriority="39" w:name="toc 4"/>
+    <w:lsdException w:uiPriority="39" w:name="toc 5"/>
+    <w:lsdException w:uiPriority="39" w:name="toc 6"/>
+    <w:lsdException w:uiPriority="39" w:name="toc 7"/>
+    <w:lsdException w:uiPriority="39" w:name="toc 8"/>
+    <w:lsdException w:uiPriority="39" w:name="toc 9"/>
+    <w:lsdException w:uiPriority="99" w:name="Normal Indent"/>
+    <w:lsdException w:uiPriority="99" w:name="footnote text"/>
+    <w:lsdException w:uiPriority="99" w:name="annotation text"/>
+    <w:lsdException w:qFormat="1" w:unhideWhenUsed="0" w:uiPriority="0" w:semiHidden="0" w:name="header"/>
+    <w:lsdException w:unhideWhenUsed="0" w:uiPriority="0" w:semiHidden="0" w:name="footer"/>
+    <w:lsdException w:uiPriority="99" w:name="index heading"/>
+    <w:lsdException w:qFormat="1" w:uiPriority="35" w:name="caption"/>
+    <w:lsdException w:uiPriority="99" w:name="table of figures"/>
+    <w:lsdException w:uiPriority="99" w:name="envelope address"/>
+    <w:lsdException w:uiPriority="99" w:name="envelope return"/>
+    <w:lsdException w:uiPriority="99" w:name="footnote reference"/>
+    <w:lsdException w:uiPriority="99" w:name="annotation reference"/>
+    <w:lsdException w:uiPriority="99" w:name="line number"/>
+    <w:lsdException w:unhideWhenUsed="0" w:uiPriority="0" w:semiHidden="0" w:name="page number"/>
+    <w:lsdException w:uiPriority="99" w:name="endnote reference"/>
+    <w:lsdException w:uiPriority="99" w:name="endnote text"/>
+    <w:lsdException w:uiPriority="99" w:name="table of authorities"/>
+    <w:lsdException w:uiPriority="99" w:name="macro"/>
+    <w:lsdException w:uiPriority="99" w:name="toa heading"/>
+    <w:lsdException w:unhideWhenUsed="0" w:uiPriority="0" w:semiHidden="0" w:name="List"/>
+    <w:lsdException w:uiPriority="99" w:name="List Bullet"/>
+    <w:lsdException w:uiPriority="99" w:name="List Number"/>
+    <w:lsdException w:uiPriority="99" w:name="List 2"/>
+    <w:lsdException w:uiPriority="99" w:name="List 3"/>
+    <w:lsdException w:uiPriority="99" w:name="List 4"/>
+    <w:lsdException w:uiPriority="99" w:name="List 5"/>
+    <w:lsdException w:uiPriority="99" w:name="List Bullet 2"/>
+    <w:lsdException w:uiPriority="99" w:name="List Bullet 3"/>
+    <w:lsdException w:uiPriority="99" w:name="List Bullet 4"/>
+    <w:lsdException w:uiPriority="99" w:name="List Bullet 5"/>
+    <w:lsdException w:uiPriority="99" w:name="List Number 2"/>
+    <w:lsdException w:uiPriority="99" w:name="List Number 3"/>
+    <w:lsdException w:uiPriority="99" w:name="List Number 4"/>
+    <w:lsdException w:uiPriority="99" w:name="List Number 5"/>
+    <w:lsdException w:qFormat="1" w:unhideWhenUsed="0" w:uiPriority="10" w:semiHidden="0" w:name="Title"/>
+    <w:lsdException w:uiPriority="99" w:name="Closing"/>
+    <w:lsdException w:uiPriority="99" w:name="Signature"/>
+    <w:lsdException w:uiPriority="1" w:name="Default Paragraph Font"/>
+    <w:lsdException w:uiPriority="99" w:name="Body Text"/>
+    <w:lsdException w:uiPriority="99" w:name="Body Text Indent"/>
+    <w:lsdException w:uiPriority="99" w:name="List Continue"/>
+    <w:lsdException w:uiPriority="99" w:name="List Continue 2"/>
+    <w:lsdException w:uiPriority="99" w:name="List Continue 3"/>
+    <w:lsdException w:uiPriority="99" w:name="List Continue 4"/>
+    <w:lsdException w:uiPriority="99" w:name="List Continue 5"/>
+    <w:lsdException w:uiPriority="99" w:name="Message Header"/>
+    <w:lsdException w:qFormat="1" w:unhideWhenUsed="0" w:uiPriority="11" w:semiHidden="0" w:name="Subtitle"/>
+    <w:lsdException w:uiPriority="99" w:name="Salutation"/>
+    <w:lsdException w:uiPriority="99" w:name="Date"/>
+    <w:lsdException w:uiPriority="99" w:name="Body Text First Indent"/>
+    <w:lsdException w:uiPriority="99" w:name="Body Text First Indent 2"/>
+    <w:lsdException w:uiPriority="99" w:name="Note Heading"/>
+    <w:lsdException w:uiPriority="99" w:name="Body Text 2"/>
+    <w:lsdException w:uiPriority="99" w:name="Body Text 3"/>
+    <w:lsdException w:uiPriority="99" w:name="Body Text Indent 2"/>
+    <w:lsdException w:uiPriority="99" w:name="Body Text Indent 3"/>
+    <w:lsdException w:uiPriority="99" w:name="Block Text"/>
+    <w:lsdException w:uiPriority="99" w:name="Hyperlink"/>
+    <w:lsdException w:uiPriority="99" w:name="FollowedHyperlink"/>
+    <w:lsdException w:qFormat="1" w:unhideWhenUsed="0" w:uiPriority="22" w:semiHidden="0" w:name="Strong"/>
+    <w:lsdException w:qFormat="1" w:unhideWhenUsed="0" w:uiPriority="20" w:semiHidden="0" w:name="Emphasis"/>
+    <w:lsdException w:uiPriority="99" w:name="Document Map"/>
+    <w:lsdException w:uiPriority="99" w:name="Plain Text"/>
+    <w:lsdException w:uiPriority="99" w:name="E-mail Signature"/>
+    <w:lsdException w:qFormat="1" w:unhideWhenUsed="0" w:uiPriority="0" w:semiHidden="0" w:name="Normal (Web)"/>
+    <w:lsdException w:uiPriority="99" w:name="HTML Acronym"/>
+    <w:lsdException w:uiPriority="99" w:name="HTML Address"/>
+    <w:lsdException w:uiPriority="99" w:name="HTML Cite"/>
+    <w:lsdException w:uiPriority="99" w:name="HTML Code"/>
+    <w:lsdException w:uiPriority="99" w:name="HTML Definition"/>
+    <w:lsdException w:uiPriority="99" w:name="HTML Keyboard"/>
+    <w:lsdException w:uiPriority="99" w:name="HTML Preformatted"/>
+    <w:lsdException w:uiPriority="99" w:name="HTML Sample"/>
+    <w:lsdException w:uiPriority="99" w:name="HTML Typewriter"/>
+    <w:lsdException w:uiPriority="99" w:name="HTML Variable"/>
+    <w:lsdException w:uiPriority="99" w:name="Normal Table"/>
+    <w:lsdException w:uiPriority="99" w:name="annotation subject"/>
+    <w:lsdException w:uiPriority="99" w:name="Table Simple 1"/>
+    <w:lsdException w:uiPriority="99" w:name="Table Simple 2"/>
+    <w:lsdException w:uiPriority="99" w:name="Table Simple 3"/>
+    <w:lsdException w:uiPriority="99" w:name="Table Classic 1"/>
+    <w:lsdException w:uiPriority="99" w:name="Table Classic 2"/>
+    <w:lsdException w:uiPriority="99" w:name="Table Classic 3"/>
+    <w:lsdException w:uiPriority="99" w:name="Table Classic 4"/>
+    <w:lsdException w:uiPriority="99" w:name="Table Colorful 1"/>
+    <w:lsdException w:uiPriority="99" w:name="Table Colorful 2"/>
+    <w:lsdException w:uiPriority="99" w:name="Table Colorful 3"/>
+    <w:lsdException w:uiPriority="99" w:name="Table Columns 1"/>
+    <w:lsdException w:uiPriority="99" w:name="Table Columns 2"/>
+    <w:lsdException w:uiPriority="99" w:name="Table Columns 3"/>
+    <w:lsdException w:uiPriority="99" w:name="Table Columns 4"/>
+    <w:lsdException w:uiPriority="99" w:name="Table Columns 5"/>
+    <w:lsdException w:uiPriority="99" w:name="Table Grid 1"/>
+    <w:lsdException w:uiPriority="99" w:name="Table Grid 2"/>
+    <w:lsdException w:uiPriority="99" w:name="Table Grid 3"/>
+    <w:lsdException w:uiPriority="99" w:name="Table Grid 4"/>
+    <w:lsdException w:uiPriority="99" w:name="Table Grid 5"/>
+    <w:lsdException w:uiPriority="99" w:name="Table Grid 6"/>
+    <w:lsdException w:uiPriority="99" w:name="Table Grid 7"/>
+    <w:lsdException w:uiPriority="99" w:name="Table Grid 8"/>
+    <w:lsdException w:uiPriority="99" w:name="Table List 1"/>
+    <w:lsdException w:uiPriority="99" w:name="Table List 2"/>
+    <w:lsdException w:uiPriority="99" w:name="Table List 3"/>
+    <w:lsdException w:uiPriority="99" w:name="Table List 4"/>
+    <w:lsdException w:uiPriority="99" w:name="Table List 5"/>
+    <w:lsdException w:uiPriority="99" w:name="Table List 6"/>
+    <w:lsdException w:uiPriority="99" w:name="Table List 7"/>
+    <w:lsdException w:uiPriority="99" w:name="Table List 8"/>
+    <w:lsdException w:uiPriority="99" w:name="Table 3D effects 1"/>
+    <w:lsdException w:uiPriority="99" w:name="Table 3D effects 2"/>
+    <w:lsdException w:uiPriority="99" w:name="Table 3D effects 3"/>
+    <w:lsdException w:uiPriority="99" w:name="Table Contemporary"/>
+    <w:lsdException w:uiPriority="99" w:name="Table Elegant"/>
+    <w:lsdException w:uiPriority="99" w:name="Table Professional"/>
+    <w:lsdException w:uiPriority="99" w:name="Table Subtle 1"/>
+    <w:lsdException w:uiPriority="99" w:name="Table Subtle 2"/>
+    <w:lsdException w:uiPriority="99" w:name="Table Web 1"/>
+    <w:lsdException w:uiPriority="99" w:name="Table Web 2"/>
+    <w:lsdException w:uiPriority="99" w:name="Table Web 3"/>
+    <w:lsdException w:uiPriority="99" w:name="Balloon Text"/>
+    <w:lsdException w:unhideWhenUsed="0" w:uiPriority="39" w:semiHidden="0" w:name="Table Grid"/>
+    <w:lsdException w:uiPriority="99" w:name="Table Theme"/>
+    <w:lsdException w:unhideWhenUsed="0" w:uiPriority="60" w:semiHidden="0" w:name="Light Shading"/>
+    <w:lsdException w:unhideWhenUsed="0" w:uiPriority="61" w:semiHidden="0" w:name="Light List"/>
+    <w:lsdException w:unhideWhenUsed="0" w:uiPriority="62" w:semiHidden="0" w:name="Light Grid"/>
+    <w:lsdException w:unhideWhenUsed="0" w:uiPriority="63" w:semiHidden="0" w:name="Medium Shading 1"/>
+    <w:lsdException w:unhideWhenUsed="0" w:uiPriority="64" w:semiHidden="0" w:name="Medium Shading 2"/>
+    <w:lsdException w:unhideWhenUsed="0" w:uiPriority="65" w:semiHidden="0" w:name="Medium List 1"/>
+    <w:lsdException w:unhideWhenUsed="0" w:uiPriority="66" w:semiHidden="0" w:name="Medium List 2"/>
+    <w:lsdException w:unhideWhenUsed="0" w:uiPriority="67" w:semiHidden="0" w:name="Medium Grid 1"/>
+    <w:lsdException w:unhideWhenUsed="0" w:uiPriority="68" w:semiHidden="0" w:name="Medium Grid 2"/>
+    <w:lsdException w:unhideWhenUsed="0" w:uiPriority="69" w:semiHidden="0" w:name="Medium Grid 3"/>
+    <w:lsdException w:unhideWhenUsed="0" w:uiPriority="70" w:semiHidden="0" w:name="Dark List"/>
+    <w:lsdException w:unhideWhenUsed="0" w:uiPriority="71" w:semiHidden="0" w:name="Colorful Shading"/>
+    <w:lsdException w:unhideWhenUsed="0" w:uiPriority="72" w:semiHidden="0" w:name="Colorful List"/>
+    <w:lsdException w:unhideWhenUsed="0" w:uiPriority="73" w:semiHidden="0" w:name="Colorful Grid"/>
+    <w:lsdException w:unhideWhenUsed="0" w:uiPriority="60" w:semiHidden="0" w:name="Light Shading Accent 1"/>
+    <w:lsdException w:unhideWhenUsed="0" w:uiPriority="61" w:semiHidden="0" w:name="Light List Accent 1"/>
+    <w:lsdException w:unhideWhenUsed="0" w:uiPriority="62" w:semiHidden="0" w:name="Light Grid Accent 1"/>
+    <w:lsdException w:unhideWhenUsed="0" w:uiPriority="63" w:semiHidden="0" w:name="Medium Shading 1 Accent 1"/>
+    <w:lsdException w:unhideWhenUsed="0" w:uiPriority="64" w:semiHidden="0" w:name="Medium Shading 2 Accent 1"/>
+    <w:lsdException w:unhideWhenUsed="0" w:uiPriority="65" w:semiHidden="0" w:name="Medium List 1 Accent 1"/>
+    <w:lsdException w:unhideWhenUsed="0" w:uiPriority="66" w:semiHidden="0" w:name="Medium List 2 Accent 1"/>
+    <w:lsdException w:unhideWhenUsed="0" w:uiPriority="67" w:semiHidden="0" w:name="Medium Grid 1 Accent 1"/>
+    <w:lsdException w:unhideWhenUsed="0" w:uiPriority="68" w:semiHidden="0" w:name="Medium Grid 2 Accent 1"/>
+    <w:lsdException w:unhideWhenUsed="0" w:uiPriority="69" w:semiHidden="0" w:name="Medium Grid 3 Accent 1"/>
+    <w:lsdException w:unhideWhenUsed="0" w:uiPriority="70" w:semiHidden="0" w:name="Dark List Accent 1"/>
+    <w:lsdException w:unhideWhenUsed="0" w:uiPriority="71" w:semiHidden="0" w:name="Colorful Shading Accent 1"/>
+    <w:lsdException w:unhideWhenUsed="0" w:uiPriority="72" w:semiHidden="0" w:name="Colorful List Accent 1"/>
+    <w:lsdException w:unhideWhenUsed="0" w:uiPriority="73" w:semiHidden="0" w:name="Colorful Grid Accent 1"/>
+    <w:lsdException w:unhideWhenUsed="0" w:uiPriority="60" w:semiHidden="0" w:name="Light Shading Accent 2"/>
+    <w:lsdException w:unhideWhenUsed="0" w:uiPriority="61" w:semiHidden="0" w:name="Light List Accent 2"/>
+    <w:lsdException w:unhideWhenUsed="0" w:uiPriority="62" w:semiHidden="0" w:name="Light Grid Accent 2"/>
+    <w:lsdException w:unhideWhenUsed="0" w:uiPriority="63" w:semiHidden="0" w:name="Medium Shading 1 Accent 2"/>
+    <w:lsdException w:unhideWhenUsed="0" w:uiPriority="64" w:semiHidden="0" w:name="Medium Shading 2 Accent 2"/>
+    <w:lsdException w:unhideWhenUsed="0" w:uiPriority="65" w:semiHidden="0" w:name="Medium List 1 Accent 2"/>
+    <w:lsdException w:unhideWhenUsed="0" w:uiPriority="66" w:semiHidden="0" w:name="Medium List 2 Accent 2"/>
+    <w:lsdException w:unhideWhenUsed="0" w:uiPriority="67" w:semiHidden="0" w:name="Medium Grid 1 Accent 2"/>
+    <w:lsdException w:unhideWhenUsed="0" w:uiPriority="68" w:semiHidden="0" w:name="Medium Grid 2 Accent 2"/>
+    <w:lsdException w:unhideWhenUsed="0" w:uiPriority="69" w:semiHidden="0" w:name="Medium Grid 3 Accent 2"/>
+    <w:lsdException w:unhideWhenUsed="0" w:uiPriority="70" w:semiHidden="0" w:name="Dark List Accent 2"/>
+    <w:lsdException w:unhideWhenUsed="0" w:uiPriority="71" w:semiHidden="0" w:name="Colorful Shading Accent 2"/>
+    <w:lsdException w:unhideWhenUsed="0" w:uiPriority="72" w:semiHidden="0" w:name="Colorful List Accent 2"/>
+    <w:lsdException w:unhideWhenUsed="0" w:uiPriority="73" w:semiHidden="0" w:name="Colorful Grid Accent 2"/>
+    <w:lsdException w:unhideWhenUsed="0" w:uiPriority="60" w:semiHidden="0" w:name="Light Shading Accent 3"/>
+    <w:lsdException w:unhideWhenUsed="0" w:uiPriority="61" w:semiHidden="0" w:name="Light List Accent 3"/>
+    <w:lsdException w:unhideWhenUsed="0" w:uiPriority="62" w:semiHidden="0" w:name="Light Grid Accent 3"/>
+    <w:lsdException w:unhideWhenUsed="0" w:uiPriority="63" w:semiHidden="0" w:name="Medium Shading 1 Accent 3"/>
+    <w:lsdException w:unhideWhenUsed="0" w:uiPriority="64" w:semiHidden="0" w:name="Medium Shading 2 Accent 3"/>
+    <w:lsdException w:unhideWhenUsed="0" w:uiPriority="65" w:semiHidden="0" w:name="Medium List 1 Accent 3"/>
+    <w:lsdException w:unhideWhenUsed="0" w:uiPriority="66" w:semiHidden="0" w:name="Medium List 2 Accent 3"/>
+    <w:lsdException w:unhideWhenUsed="0" w:uiPriority="67" w:semiHidden="0" w:name="Medium Grid 1 Accent 3"/>
+    <w:lsdException w:unhideWhenUsed="0" w:uiPriority="68" w:semiHidden="0" w:name="Medium Grid 2 Accent 3"/>
+    <w:lsdException w:unhideWhenUsed="0" w:uiPriority="69" w:semiHidden="0" w:name="Medium Grid 3 Accent 3"/>
+    <w:lsdException w:unhideWhenUsed="0" w:uiPriority="70" w:semiHidden="0" w:name="Dark List Accent 3"/>
+    <w:lsdException w:unhideWhenUsed="0" w:uiPriority="71" w:semiHidden="0" w:name="Colorful Shading Accent 3"/>
+    <w:lsdException w:unhideWhenUsed="0" w:uiPriority="72" w:semiHidden="0" w:name="Colorful List Accent 3"/>
+    <w:lsdException w:unhideWhenUsed="0" w:uiPriority="73" w:semiHidden="0" w:name="Colorful Grid Accent 3"/>
+    <w:lsdException w:unhideWhenUsed="0" w:uiPriority="60" w:semiHidden="0" w:name="Light Shading Accent 4"/>
+    <w:lsdException w:unhideWhenUsed="0" w:uiPriority="61" w:semiHidden="0" w:name="Light List Accent 4"/>
+    <w:lsdException w:unhideWhenUsed="0" w:uiPriority="62" w:semiHidden="0" w:name="Light Grid Accent 4"/>
+    <w:lsdException w:unhideWhenUsed="0" w:uiPriority="63" w:semiHidden="0" w:name="Medium Shading 1 Accent 4"/>
+    <w:lsdException w:unhideWhenUsed="0" w:uiPriority="64" w:semiHidden="0" w:name="Medium Shading 2 Accent 4"/>
+    <w:lsdException w:unhideWhenUsed="0" w:uiPriority="65" w:semiHidden="0" w:name="Medium List 1 Accent 4"/>
+    <w:lsdException w:unhideWhenUsed="0" w:uiPriority="66" w:semiHidden="0" w:name="Medium List 2 Accent 4"/>
+    <w:lsdException w:unhideWhenUsed="0" w:uiPriority="67" w:semiHidden="0" w:name="Medium Grid 1 Accent 4"/>
+    <w:lsdException w:unhideWhenUsed="0" w:uiPriority="68" w:semiHidden="0" w:name="Medium Grid 2 Accent 4"/>
+    <w:lsdException w:unhideWhenUsed="0" w:uiPriority="69" w:semiHidden="0" w:name="Medium Grid 3 Accent 4"/>
+    <w:lsdException w:unhideWhenUsed="0" w:uiPriority="70" w:semiHidden="0" w:name="Dark List Accent 4"/>
+    <w:lsdException w:unhideWhenUsed="0" w:uiPriority="71" w:semiHidden="0" w:name="Colorful Shading Accent 4"/>
+    <w:lsdException w:unhideWhenUsed="0" w:uiPriority="72" w:semiHidden="0" w:name="Colorful List Accent 4"/>
+    <w:lsdException w:unhideWhenUsed="0" w:uiPriority="73" w:semiHidden="0" w:name="Colorful Grid Accent 4"/>
+    <w:lsdException w:unhideWhenUsed="0" w:uiPriority="60" w:semiHidden="0" w:name="Light Shading Accent 5"/>
+    <w:lsdException w:unhideWhenUsed="0" w:uiPriority="61" w:semiHidden="0" w:name="Light List Accent 5"/>
+    <w:lsdException w:unhideWhenUsed="0" w:uiPriority="62" w:semiHidden="0" w:name="Light Grid Accent 5"/>
+    <w:lsdException w:unhideWhenUsed="0" w:uiPriority="63" w:semiHidden="0" w:name="Medium Shading 1 Accent 5"/>
+    <w:lsdException w:unhideWhenUsed="0" w:uiPriority="64" w:semiHidden="0" w:name="Medium Shading 2 Accent 5"/>
+    <w:lsdException w:unhideWhenUsed="0" w:uiPriority="65" w:semiHidden="0" w:name="Medium List 1 Accent 5"/>
+    <w:lsdException w:unhideWhenUsed="0" w:uiPriority="66" w:semiHidden="0" w:name="Medium List 2 Accent 5"/>
+    <w:lsdException w:unhideWhenUsed="0" w:uiPriority="67" w:semiHidden="0" w:name="Medium Grid 1 Accent 5"/>
+    <w:lsdException w:unhideWhenUsed="0" w:uiPriority="68" w:semiHidden="0" w:name="Medium Grid 2 Accent 5"/>
+    <w:lsdException w:unhideWhenUsed="0" w:uiPriority="69" w:semiHidden="0" w:name="Medium Grid 3 Accent 5"/>
+    <w:lsdException w:unhideWhenUsed="0" w:uiPriority="70" w:semiHidden="0" w:name="Dark List Accent 5"/>
+    <w:lsdException w:unhideWhenUsed="0" w:uiPriority="71" w:semiHidden="0" w:name="Colorful Shading Accent 5"/>
+    <w:lsdException w:unhideWhenUsed="0" w:uiPriority="72" w:semiHidden="0" w:name="Colorful List Accent 5"/>
+    <w:lsdException w:unhideWhenUsed="0" w:uiPriority="73" w:semiHidden="0" w:name="Colorful Grid Accent 5"/>
+    <w:lsdException w:unhideWhenUsed="0" w:uiPriority="60" w:semiHidden="0" w:name="Light Shading Accent 6"/>
+    <w:lsdException w:unhideWhenUsed="0" w:uiPriority="61" w:semiHidden="0" w:name="Light List Accent 6"/>
+    <w:lsdException w:unhideWhenUsed="0" w:uiPriority="62" w:semiHidden="0" w:name="Light Grid Accent 6"/>
+    <w:lsdException w:unhideWhenUsed="0" w:uiPriority="63" w:semiHidden="0" w:name="Medium Shading 1 Accent 6"/>
+    <w:lsdException w:unhideWhenUsed="0" w:uiPriority="64" w:semiHidden="0" w:name="Medium Shading 2 Accent 6"/>
+    <w:lsdException w:unhideWhenUsed="0" w:uiPriority="65" w:semiHidden="0" w:name="Medium List 1 Accent 6"/>
+    <w:lsdException w:unhideWhenUsed="0" w:uiPriority="66" w:semiHidden="0" w:name="Medium List 2 Accent 6"/>
+    <w:lsdException w:unhideWhenUsed="0" w:uiPriority="67" w:semiHidden="0" w:name="Medium Grid 1 Accent 6"/>
+    <w:lsdException w:unhideWhenUsed="0" w:uiPriority="68" w:semiHidden="0" w:name="Medium Grid 2 Accent 6"/>
+    <w:lsdException w:unhideWhenUsed="0" w:uiPriority="69" w:semiHidden="0" w:name="Medium Grid 3 Accent 6"/>
+    <w:lsdException w:unhideWhenUsed="0" w:uiPriority="70" w:semiHidden="0" w:name="Dark List Accent 6"/>
+    <w:lsdException w:unhideWhenUsed="0" w:uiPriority="71" w:semiHidden="0" w:name="Colorful Shading Accent 6"/>
+    <w:lsdException w:unhideWhenUsed="0" w:uiPriority="72" w:semiHidden="0" w:name="Colorful List Accent 6"/>
+    <w:lsdException w:unhideWhenUsed="0" w:uiPriority="73" w:semiHidden="0" w:name="Colorful Grid Accent 6"/>
   </w:latentStyles>
-  <w:style w:type="paragraph" w:default="1" w:styleId="Normal">
+  <w:style w:type="paragraph" w:default="1" w:styleId="1">
     <w:name w:val="Normal"/>
     <w:qFormat/>
+    <w:uiPriority w:val="0"/>
     <w:pPr>
       <w:widowControl w:val="0"/>
       <w:overflowPunct w:val="0"/>
     </w:pPr>
     <w:rPr>
+      <w:rFonts w:ascii="Liberation Serif" w:hAnsi="Liberation Serif" w:eastAsia="SimSun" w:cs="FreeSans"/>
       <w:color w:val="00000A"/>
       <w:sz w:val="24"/>
+      <w:szCs w:val="24"/>
+      <w:lang w:val="es-PY" w:eastAsia="zh-CN" w:bidi="hi-IN"/>
     </w:rPr>
   </w:style>
-  <w:style w:type="character" w:default="1" w:styleId="Fuentedeprrafopredeter">
+  <w:style w:type="character" w:default="1" w:styleId="7">
     <w:name w:val="Default Paragraph Font"/>
+    <w:unhideWhenUsed/>
     <w:uiPriority w:val="1"/>
-    <w:semiHidden/>
+  </w:style>
+  <w:style w:type="table" w:default="1" w:styleId="9">
+    <w:name w:val="Normal Table"/>
     <w:unhideWhenUsed/>
-  </w:style>
-  <w:style w:type="table" w:default="1" w:styleId="Tablanormal">
-    <w:name w:val="Normal Table"/>
     <w:uiPriority w:val="99"/>
-    <w:semiHidden/>
-    <w:unhideWhenUsed/>
     <w:tblPr>
-      <w:tblInd w:w="0" w:type="dxa"/>
+      <w:tblLayout w:type="fixed"/>
       <w:tblCellMar>
         <w:top w:w="0" w:type="dxa"/>
         <w:left w:w="108" w:type="dxa"/>
@@ -5544,15 +4703,71 @@
       </w:tblCellMar>
     </w:tblPr>
   </w:style>
-  <w:style w:type="numbering" w:default="1" w:styleId="Sinlista">
-    <w:name w:val="No List"/>
-    <w:uiPriority w:val="99"/>
-    <w:semiHidden/>
-    <w:unhideWhenUsed/>
+  <w:style w:type="paragraph" w:styleId="2">
+    <w:name w:val="footer"/>
+    <w:basedOn w:val="1"/>
+    <w:uiPriority w:val="0"/>
   </w:style>
-  <w:style w:type="paragraph" w:customStyle="1" w:styleId="Encabezado1">
+  <w:style w:type="paragraph" w:styleId="3">
+    <w:name w:val="header"/>
+    <w:basedOn w:val="1"/>
+    <w:next w:val="4"/>
+    <w:qFormat/>
+    <w:uiPriority w:val="0"/>
+    <w:pPr>
+      <w:keepNext/>
+      <w:spacing w:before="240" w:after="120"/>
+    </w:pPr>
+    <w:rPr>
+      <w:rFonts w:ascii="Liberation Sans" w:hAnsi="Liberation Sans"/>
+      <w:sz w:val="28"/>
+      <w:szCs w:val="28"/>
+    </w:rPr>
+  </w:style>
+  <w:style w:type="paragraph" w:customStyle="1" w:styleId="4">
+    <w:name w:val="Cuerpo de texto"/>
+    <w:basedOn w:val="1"/>
+    <w:uiPriority w:val="0"/>
+    <w:pPr>
+      <w:spacing w:after="140" w:line="288" w:lineRule="auto"/>
+    </w:pPr>
+  </w:style>
+  <w:style w:type="paragraph" w:styleId="5">
+    <w:name w:val="List"/>
+    <w:basedOn w:val="4"/>
+    <w:uiPriority w:val="0"/>
+  </w:style>
+  <w:style w:type="paragraph" w:styleId="6">
+    <w:name w:val="Normal (Web)"/>
+    <w:basedOn w:val="1"/>
+    <w:qFormat/>
+    <w:uiPriority w:val="0"/>
+  </w:style>
+  <w:style w:type="character" w:styleId="8">
+    <w:name w:val="page number"/>
+    <w:basedOn w:val="7"/>
+    <w:uiPriority w:val="0"/>
+  </w:style>
+  <w:style w:type="table" w:styleId="10">
+    <w:name w:val="Table Grid"/>
+    <w:basedOn w:val="9"/>
+    <w:uiPriority w:val="39"/>
+    <w:tblPr>
+      <w:tblBorders>
+        <w:top w:val="single" w:color="auto" w:sz="4" w:space="0"/>
+        <w:left w:val="single" w:color="auto" w:sz="4" w:space="0"/>
+        <w:bottom w:val="single" w:color="auto" w:sz="4" w:space="0"/>
+        <w:right w:val="single" w:color="auto" w:sz="4" w:space="0"/>
+        <w:insideH w:val="single" w:color="auto" w:sz="4" w:space="0"/>
+        <w:insideV w:val="single" w:color="auto" w:sz="4" w:space="0"/>
+      </w:tblBorders>
+      <w:tblLayout w:type="fixed"/>
+    </w:tblPr>
+  </w:style>
+  <w:style w:type="paragraph" w:customStyle="1" w:styleId="11">
     <w:name w:val="Encabezado 1"/>
-    <w:basedOn w:val="Normal"/>
+    <w:basedOn w:val="1"/>
+    <w:uiPriority w:val="0"/>
     <w:pPr>
       <w:keepNext/>
       <w:spacing w:before="240" w:after="60"/>
@@ -5566,9 +4781,10 @@
       <w:szCs w:val="32"/>
     </w:rPr>
   </w:style>
-  <w:style w:type="paragraph" w:customStyle="1" w:styleId="Encabezado3">
+  <w:style w:type="paragraph" w:customStyle="1" w:styleId="12">
     <w:name w:val="Encabezado 3"/>
-    <w:basedOn w:val="Normal"/>
+    <w:basedOn w:val="1"/>
+    <w:uiPriority w:val="0"/>
     <w:pPr>
       <w:keepNext/>
       <w:spacing w:before="240" w:after="60"/>
@@ -5582,92 +4798,71 @@
       <w:szCs w:val="26"/>
     </w:rPr>
   </w:style>
-  <w:style w:type="character" w:customStyle="1" w:styleId="Vietas">
+  <w:style w:type="character" w:customStyle="1" w:styleId="13">
     <w:name w:val="Viñetas"/>
     <w:qFormat/>
+    <w:uiPriority w:val="0"/>
     <w:rPr>
-      <w:rFonts w:ascii="OpenSymbol" w:eastAsia="OpenSymbol" w:hAnsi="OpenSymbol" w:cs="OpenSymbol"/>
+      <w:rFonts w:ascii="OpenSymbol" w:hAnsi="OpenSymbol" w:eastAsia="OpenSymbol" w:cs="OpenSymbol"/>
     </w:rPr>
   </w:style>
-  <w:style w:type="character" w:customStyle="1" w:styleId="Smbolosdenumeracin">
+  <w:style w:type="character" w:customStyle="1" w:styleId="14">
     <w:name w:val="Símbolos de numeración"/>
     <w:qFormat/>
+    <w:uiPriority w:val="0"/>
   </w:style>
-  <w:style w:type="character" w:customStyle="1" w:styleId="EnlacedeInternet">
+  <w:style w:type="character" w:customStyle="1" w:styleId="15">
     <w:name w:val="Enlace de Internet"/>
+    <w:uiPriority w:val="0"/>
     <w:rPr>
       <w:color w:val="000080"/>
       <w:u w:val="single"/>
     </w:rPr>
   </w:style>
-  <w:style w:type="character" w:customStyle="1" w:styleId="WW8Num4z0">
+  <w:style w:type="character" w:customStyle="1" w:styleId="16">
     <w:name w:val="WW8Num4z0"/>
     <w:qFormat/>
+    <w:uiPriority w:val="0"/>
     <w:rPr>
       <w:rFonts w:ascii="Symbol" w:hAnsi="Symbol" w:cs="Symbol"/>
     </w:rPr>
   </w:style>
-  <w:style w:type="character" w:customStyle="1" w:styleId="WW8Num4z1">
+  <w:style w:type="character" w:customStyle="1" w:styleId="17">
     <w:name w:val="WW8Num4z1"/>
     <w:qFormat/>
+    <w:uiPriority w:val="0"/>
     <w:rPr>
       <w:rFonts w:ascii="Courier New" w:hAnsi="Courier New" w:cs="Courier New"/>
     </w:rPr>
   </w:style>
-  <w:style w:type="character" w:customStyle="1" w:styleId="WW8Num4z2">
+  <w:style w:type="character" w:customStyle="1" w:styleId="18">
     <w:name w:val="WW8Num4z2"/>
     <w:qFormat/>
+    <w:uiPriority w:val="0"/>
     <w:rPr>
       <w:rFonts w:ascii="Wingdings" w:hAnsi="Wingdings" w:cs="Wingdings"/>
     </w:rPr>
   </w:style>
-  <w:style w:type="character" w:styleId="Nmerodepgina">
-    <w:name w:val="page number"/>
-    <w:basedOn w:val="Fuentedeprrafopredeter"/>
-  </w:style>
-  <w:style w:type="character" w:customStyle="1" w:styleId="ListLabel1">
+  <w:style w:type="character" w:customStyle="1" w:styleId="19">
     <w:name w:val="ListLabel 1"/>
     <w:qFormat/>
+    <w:uiPriority w:val="0"/>
     <w:rPr>
       <w:rFonts w:cs="OpenSymbol"/>
     </w:rPr>
   </w:style>
-  <w:style w:type="character" w:customStyle="1" w:styleId="ListLabel2">
+  <w:style w:type="character" w:customStyle="1" w:styleId="20">
     <w:name w:val="ListLabel 2"/>
     <w:qFormat/>
+    <w:uiPriority w:val="0"/>
     <w:rPr>
       <w:rFonts w:cs="Symbol"/>
     </w:rPr>
   </w:style>
-  <w:style w:type="paragraph" w:styleId="Encabezado">
-    <w:name w:val="header"/>
-    <w:basedOn w:val="Normal"/>
-    <w:next w:val="Cuerpodetexto"/>
-    <w:qFormat/>
-    <w:pPr>
-      <w:keepNext/>
-      <w:spacing w:before="240" w:after="120"/>
-    </w:pPr>
-    <w:rPr>
-      <w:rFonts w:ascii="Liberation Sans" w:hAnsi="Liberation Sans"/>
-      <w:sz w:val="28"/>
-      <w:szCs w:val="28"/>
-    </w:rPr>
-  </w:style>
-  <w:style w:type="paragraph" w:customStyle="1" w:styleId="Cuerpodetexto">
-    <w:name w:val="Cuerpo de texto"/>
-    <w:basedOn w:val="Normal"/>
-    <w:pPr>
-      <w:spacing w:after="140" w:line="288" w:lineRule="auto"/>
-    </w:pPr>
-  </w:style>
-  <w:style w:type="paragraph" w:styleId="Lista">
-    <w:name w:val="List"/>
-    <w:basedOn w:val="Cuerpodetexto"/>
-  </w:style>
-  <w:style w:type="paragraph" w:customStyle="1" w:styleId="Leyenda">
+  <w:style w:type="paragraph" w:customStyle="1" w:styleId="21">
     <w:name w:val="Leyenda"/>
-    <w:basedOn w:val="Normal"/>
+    <w:basedOn w:val="1"/>
+    <w:uiPriority w:val="0"/>
     <w:pPr>
       <w:suppressLineNumbers/>
       <w:spacing w:before="120" w:after="120"/>
@@ -5677,17 +4872,19 @@
       <w:iCs/>
     </w:rPr>
   </w:style>
-  <w:style w:type="paragraph" w:customStyle="1" w:styleId="ndice">
+  <w:style w:type="paragraph" w:customStyle="1" w:styleId="22">
     <w:name w:val="Índice"/>
-    <w:basedOn w:val="Normal"/>
+    <w:basedOn w:val="1"/>
     <w:qFormat/>
+    <w:uiPriority w:val="0"/>
     <w:pPr>
       <w:suppressLineNumbers/>
     </w:pPr>
   </w:style>
-  <w:style w:type="paragraph" w:customStyle="1" w:styleId="Default">
+  <w:style w:type="paragraph" w:customStyle="1" w:styleId="23">
     <w:name w:val="Default"/>
     <w:qFormat/>
+    <w:uiPriority w:val="0"/>
     <w:pPr>
       <w:tabs>
         <w:tab w:val="left" w:pos="709"/>
@@ -5697,24 +4894,26 @@
       <w:spacing w:after="200" w:line="276" w:lineRule="atLeast"/>
     </w:pPr>
     <w:rPr>
-      <w:rFonts w:ascii="Calibri" w:eastAsia="DejaVu Sans" w:hAnsi="Calibri" w:cs="Calibri"/>
+      <w:rFonts w:ascii="Calibri" w:hAnsi="Calibri" w:eastAsia="DejaVu Sans" w:cs="Calibri"/>
       <w:color w:val="00000A"/>
       <w:sz w:val="22"/>
       <w:szCs w:val="22"/>
-      <w:lang w:val="es-VE" w:bidi="ar-SA"/>
+      <w:lang w:val="es-VE" w:eastAsia="zh-CN" w:bidi="ar-SA"/>
     </w:rPr>
   </w:style>
-  <w:style w:type="paragraph" w:customStyle="1" w:styleId="Contenidodelatabla">
+  <w:style w:type="paragraph" w:customStyle="1" w:styleId="24">
     <w:name w:val="Contenido de la tabla"/>
-    <w:basedOn w:val="Normal"/>
+    <w:basedOn w:val="1"/>
     <w:qFormat/>
+    <w:uiPriority w:val="0"/>
     <w:pPr>
       <w:suppressLineNumbers/>
     </w:pPr>
   </w:style>
-  <w:style w:type="paragraph" w:customStyle="1" w:styleId="Encabezamiento">
+  <w:style w:type="paragraph" w:customStyle="1" w:styleId="25">
     <w:name w:val="Encabezamiento"/>
-    <w:basedOn w:val="Normal"/>
+    <w:basedOn w:val="1"/>
+    <w:uiPriority w:val="0"/>
     <w:pPr>
       <w:suppressLineNumbers/>
       <w:tabs>
@@ -5723,24 +4922,26 @@
       </w:tabs>
     </w:pPr>
   </w:style>
-  <w:style w:type="paragraph" w:styleId="Sinespaciado">
+  <w:style w:type="paragraph" w:customStyle="1" w:styleId="26">
     <w:name w:val="No Spacing"/>
     <w:qFormat/>
+    <w:uiPriority w:val="0"/>
     <w:pPr>
       <w:overflowPunct w:val="0"/>
     </w:pPr>
     <w:rPr>
-      <w:rFonts w:ascii="Calibri" w:eastAsia="Calibri" w:hAnsi="Calibri" w:cs="Calibri"/>
+      <w:rFonts w:ascii="Calibri" w:hAnsi="Calibri" w:eastAsia="Calibri" w:cs="Calibri"/>
       <w:color w:val="00000A"/>
       <w:sz w:val="22"/>
       <w:szCs w:val="22"/>
-      <w:lang w:val="es-ES" w:bidi="ar-SA"/>
+      <w:lang w:val="es-ES" w:eastAsia="zh-CN" w:bidi="ar-SA"/>
     </w:rPr>
   </w:style>
-  <w:style w:type="paragraph" w:customStyle="1" w:styleId="Normalindentado3">
+  <w:style w:type="paragraph" w:customStyle="1" w:styleId="27">
     <w:name w:val="Normal indentado 3"/>
-    <w:basedOn w:val="Normal"/>
+    <w:basedOn w:val="1"/>
     <w:qFormat/>
+    <w:uiPriority w:val="0"/>
     <w:pPr>
       <w:ind w:left="1200"/>
     </w:pPr>
@@ -5749,28 +4950,27 @@
       <w:sz w:val="20"/>
     </w:rPr>
   </w:style>
-  <w:style w:type="paragraph" w:customStyle="1" w:styleId="Normalindentado1">
+  <w:style w:type="paragraph" w:customStyle="1" w:styleId="28">
     <w:name w:val="Normal indentado 1"/>
-    <w:basedOn w:val="Normal"/>
+    <w:basedOn w:val="1"/>
     <w:qFormat/>
+    <w:uiPriority w:val="0"/>
     <w:pPr>
       <w:ind w:left="300"/>
     </w:pPr>
   </w:style>
-  <w:style w:type="paragraph" w:customStyle="1" w:styleId="Titulo1sinnumeracion">
+  <w:style w:type="paragraph" w:customStyle="1" w:styleId="29">
     <w:name w:val="Titulo 1 sin numeracion"/>
-    <w:basedOn w:val="Encabezado1"/>
-    <w:next w:val="Normal"/>
+    <w:basedOn w:val="11"/>
+    <w:next w:val="1"/>
     <w:qFormat/>
+    <w:uiPriority w:val="0"/>
   </w:style>
-  <w:style w:type="paragraph" w:styleId="Piedepgina">
-    <w:name w:val="footer"/>
-    <w:basedOn w:val="Normal"/>
-  </w:style>
-  <w:style w:type="paragraph" w:customStyle="1" w:styleId="Encabezamientoizquierdo">
+  <w:style w:type="paragraph" w:customStyle="1" w:styleId="30">
     <w:name w:val="Encabezamiento izquierdo"/>
-    <w:basedOn w:val="Normal"/>
+    <w:basedOn w:val="1"/>
     <w:qFormat/>
+    <w:uiPriority w:val="0"/>
     <w:pPr>
       <w:suppressLineNumbers/>
       <w:tabs>
@@ -5779,19 +4979,21 @@
       </w:tabs>
     </w:pPr>
   </w:style>
-  <w:style w:type="paragraph" w:customStyle="1" w:styleId="Portada">
+  <w:style w:type="paragraph" w:customStyle="1" w:styleId="31">
     <w:name w:val="Portada"/>
-    <w:basedOn w:val="Normal"/>
+    <w:basedOn w:val="1"/>
     <w:qFormat/>
+    <w:uiPriority w:val="0"/>
     <w:rPr>
       <w:rFonts w:ascii="Zurich XBlk BT;Arial Black" w:hAnsi="Zurich XBlk BT;Arial Black" w:cs="Zurich XBlk BT;Arial Black"/>
       <w:sz w:val="22"/>
     </w:rPr>
   </w:style>
-  <w:style w:type="paragraph" w:customStyle="1" w:styleId="EstiloPortadaArial15ptNegritaColorpersonalizadoRGB36">
+  <w:style w:type="paragraph" w:customStyle="1" w:styleId="32">
     <w:name w:val="Estilo Portada + Arial 15 pt Negrita Color personalizado(RGB(36"/>
-    <w:basedOn w:val="Portada"/>
+    <w:basedOn w:val="31"/>
     <w:qFormat/>
+    <w:uiPriority w:val="0"/>
     <w:pPr>
       <w:ind w:left="2880"/>
     </w:pPr>
@@ -5804,10 +5006,11 @@
       <w:szCs w:val="30"/>
     </w:rPr>
   </w:style>
-  <w:style w:type="paragraph" w:customStyle="1" w:styleId="EstiloPortadaArialNegritaColorpersonalizadoRGB36">
+  <w:style w:type="paragraph" w:customStyle="1" w:styleId="33">
     <w:name w:val="Estilo Portada + Arial Negrita Color personalizado(RGB(36"/>
-    <w:basedOn w:val="Portada"/>
+    <w:basedOn w:val="31"/>
     <w:qFormat/>
+    <w:uiPriority w:val="0"/>
     <w:pPr>
       <w:ind w:left="2880"/>
     </w:pPr>
@@ -5819,29 +5022,21 @@
       <w:szCs w:val="22"/>
     </w:rPr>
   </w:style>
-  <w:style w:type="paragraph" w:styleId="NormalWeb">
-    <w:name w:val="Normal (Web)"/>
-    <w:basedOn w:val="Normal"/>
+  <w:style w:type="paragraph" w:customStyle="1" w:styleId="34">
+    <w:name w:val="guiazul"/>
+    <w:basedOn w:val="6"/>
     <w:qFormat/>
-  </w:style>
-  <w:style w:type="paragraph" w:customStyle="1" w:styleId="guiazul">
-    <w:name w:val="guiazul"/>
-    <w:basedOn w:val="NormalWeb"/>
-    <w:qFormat/>
+    <w:uiPriority w:val="0"/>
     <w:rPr>
       <w:i/>
       <w:color w:val="0000FF"/>
     </w:rPr>
   </w:style>
-  <w:style w:type="numbering" w:customStyle="1" w:styleId="WW8Num4">
-    <w:name w:val="WW8Num4"/>
-  </w:style>
-  <w:style w:type="paragraph" w:styleId="Prrafodelista">
+  <w:style w:type="paragraph" w:customStyle="1" w:styleId="35">
     <w:name w:val="List Paragraph"/>
-    <w:basedOn w:val="Normal"/>
+    <w:basedOn w:val="1"/>
+    <w:qFormat/>
     <w:uiPriority w:val="34"/>
-    <w:qFormat/>
-    <w:rsid w:val="00A152CE"/>
     <w:pPr>
       <w:ind w:left="720"/>
       <w:contextualSpacing/>
@@ -5851,22 +5046,6 @@
       <w:szCs w:val="21"/>
     </w:rPr>
   </w:style>
-  <w:style w:type="table" w:styleId="Tablaconcuadrcula">
-    <w:name w:val="Table Grid"/>
-    <w:basedOn w:val="Tablanormal"/>
-    <w:uiPriority w:val="39"/>
-    <w:rsid w:val="00342EE5"/>
-    <w:tblPr>
-      <w:tblBorders>
-        <w:top w:val="single" w:sz="4" w:space="0" w:color="auto"/>
-        <w:left w:val="single" w:sz="4" w:space="0" w:color="auto"/>
-        <w:bottom w:val="single" w:sz="4" w:space="0" w:color="auto"/>
-        <w:right w:val="single" w:sz="4" w:space="0" w:color="auto"/>
-        <w:insideH w:val="single" w:sz="4" w:space="0" w:color="auto"/>
-        <w:insideV w:val="single" w:sz="4" w:space="0" w:color="auto"/>
-      </w:tblBorders>
-    </w:tblPr>
-  </w:style>
 </w:styles>
 </file>
 
@@ -5875,10 +5054,10 @@
   <a:themeElements>
     <a:clrScheme name="Office">
       <a:dk1>
-        <a:sysClr val="windowText" lastClr="000000"/>
+        <a:sysClr val="windowText" lastClr="89919A"/>
       </a:dk1>
       <a:lt1>
-        <a:sysClr val="window" lastClr="FFFFFF"/>
+        <a:sysClr val="window" lastClr="1F2326"/>
       </a:lt1>
       <a:dk2>
         <a:srgbClr val="44546A"/>
@@ -5913,7 +5092,7 @@
     </a:clrScheme>
     <a:fontScheme name="Office">
       <a:majorFont>
-        <a:latin typeface="Calibri Light" panose="020F0302020204030204"/>
+        <a:latin typeface="Calibri Light"/>
         <a:ea typeface=""/>
         <a:cs typeface=""/>
         <a:font script="Jpan" typeface="游ゴシック Light"/>
@@ -5946,26 +5125,9 @@
         <a:font script="Viet" typeface="Times New Roman"/>
         <a:font script="Uigh" typeface="Microsoft Uighur"/>
         <a:font script="Geor" typeface="Sylfaen"/>
-        <a:font script="Armn" typeface="Arial"/>
-        <a:font script="Bugi" typeface="Leelawadee UI"/>
-        <a:font script="Bopo" typeface="Microsoft JhengHei"/>
-        <a:font script="Java" typeface="Javanese Text"/>
-        <a:font script="Lisu" typeface="Segoe UI"/>
-        <a:font script="Mymr" typeface="Myanmar Text"/>
-        <a:font script="Nkoo" typeface="Ebrima"/>
-        <a:font script="Olck" typeface="Nirmala UI"/>
-        <a:font script="Osma" typeface="Ebrima"/>
-        <a:font script="Phag" typeface="Phagspa"/>
-        <a:font script="Syrn" typeface="Estrangelo Edessa"/>
-        <a:font script="Syrj" typeface="Estrangelo Edessa"/>
-        <a:font script="Syre" typeface="Estrangelo Edessa"/>
-        <a:font script="Sora" typeface="Nirmala UI"/>
-        <a:font script="Tale" typeface="Microsoft Tai Le"/>
-        <a:font script="Talu" typeface="Microsoft New Tai Lue"/>
-        <a:font script="Tfng" typeface="Ebrima"/>
       </a:majorFont>
       <a:minorFont>
-        <a:latin typeface="Calibri" panose="020F0502020204030204"/>
+        <a:latin typeface="Calibri"/>
         <a:ea typeface=""/>
         <a:cs typeface=""/>
         <a:font script="Jpan" typeface="游明朝"/>
@@ -5998,23 +5160,6 @@
         <a:font script="Viet" typeface="Arial"/>
         <a:font script="Uigh" typeface="Microsoft Uighur"/>
         <a:font script="Geor" typeface="Sylfaen"/>
-        <a:font script="Armn" typeface="Arial"/>
-        <a:font script="Bugi" typeface="Leelawadee UI"/>
-        <a:font script="Bopo" typeface="Microsoft JhengHei"/>
-        <a:font script="Java" typeface="Javanese Text"/>
-        <a:font script="Lisu" typeface="Segoe UI"/>
-        <a:font script="Mymr" typeface="Myanmar Text"/>
-        <a:font script="Nkoo" typeface="Ebrima"/>
-        <a:font script="Olck" typeface="Nirmala UI"/>
-        <a:font script="Osma" typeface="Ebrima"/>
-        <a:font script="Phag" typeface="Phagspa"/>
-        <a:font script="Syrn" typeface="Estrangelo Edessa"/>
-        <a:font script="Syrj" typeface="Estrangelo Edessa"/>
-        <a:font script="Syre" typeface="Estrangelo Edessa"/>
-        <a:font script="Sora" typeface="Nirmala UI"/>
-        <a:font script="Tale" typeface="Microsoft Tai Le"/>
-        <a:font script="Talu" typeface="Microsoft New Tai Lue"/>
-        <a:font script="Tfng" typeface="Ebrima"/>
       </a:minorFont>
     </a:fontScheme>
     <a:fmtScheme name="Office">
@@ -6157,10 +5302,21 @@
   </a:themeElements>
   <a:objectDefaults/>
   <a:extraClrSchemeLst/>
-  <a:extLst>
-    <a:ext uri="{05A4C25C-085E-4340-85A3-A5531E510DB2}">
-      <thm15:themeFamily xmlns:thm15="http://schemas.microsoft.com/office/thememl/2012/main" name="Office Theme" id="{62F939B6-93AF-4DB8-9C6B-D6C7DFDC589F}" vid="{4A3C46E8-61CC-4603-A589-7422A47A8E4A}"/>
-    </a:ext>
-  </a:extLst>
 </a:theme>
+</file>
+
+<file path=customXml/item1.xml><?xml version="1.0" encoding="utf-8"?>
+<s:customData xmlns="http://www.wps.cn/officeDocument/2013/wpsCustomData" xmlns:s="http://www.wps.cn/officeDocument/2013/wpsCustomData">
+  <customSectProps>
+    <customSectPr/>
+  </customSectProps>
+</s:customData>
+</file>
+
+<file path=customXml/itemProps1.xml><?xml version="1.0" encoding="utf-8"?>
+<ds:datastoreItem xmlns:ds="http://schemas.openxmlformats.org/officeDocument/2006/customXml" ds:itemID="{B1977F7D-205B-4081-913C-38D41E755F92}">
+  <ds:schemaRefs>
+    <ds:schemaRef ds:uri="http://www.wps.cn/officeDocument/2013/wpsCustomData"/>
+  </ds:schemaRefs>
+</ds:datastoreItem>
 </file>
</xml_diff>